<commit_message>
Minor changes to Setup manual
- Define how the UCH models are switch to CameraMouse model
</commit_message>
<xml_diff>
--- a/Documentation/P4All-D203.1-2-ANNEX III Runtime Environment Setup manual_v4.docx
+++ b/Documentation/P4All-D203.1-2-ANNEX III Runtime Environment Setup manual_v4.docx
@@ -1,6 +1,6 @@
 
 <file path=word/document.xml><?xml version="1.0" encoding="utf-8"?>
-<w:document xmlns:wpc="http://schemas.microsoft.com/office/word/2010/wordprocessingCanvas" xmlns:mc="http://schemas.openxmlformats.org/markup-compatibility/2006" xmlns:o="urn:schemas-microsoft-com:office:office" xmlns:r="http://schemas.openxmlformats.org/officeDocument/2006/relationships" xmlns:m="http://schemas.openxmlformats.org/officeDocument/2006/math" xmlns:v="urn:schemas-microsoft-com:vml" xmlns:wp14="http://schemas.microsoft.com/office/word/2010/wordprocessingDrawing" xmlns:wp="http://schemas.openxmlformats.org/drawingml/2006/wordprocessingDrawing" xmlns:w10="urn:schemas-microsoft-com:office:word" xmlns:w="http://schemas.openxmlformats.org/wordprocessingml/2006/main" xmlns:w14="http://schemas.microsoft.com/office/word/2010/wordml" xmlns:w15="http://schemas.microsoft.com/office/word/2012/wordml" xmlns:wpg="http://schemas.microsoft.com/office/word/2010/wordprocessingGroup" xmlns:wpi="http://schemas.microsoft.com/office/word/2010/wordprocessingInk" xmlns:wne="http://schemas.microsoft.com/office/word/2006/wordml" xmlns:wps="http://schemas.microsoft.com/office/word/2010/wordprocessingShape" mc:Ignorable="w14 w15 wp14">
+<w:document xmlns:wpc="http://schemas.microsoft.com/office/word/2010/wordprocessingCanvas" xmlns:mc="http://schemas.openxmlformats.org/markup-compatibility/2006" xmlns:o="urn:schemas-microsoft-com:office:office" xmlns:r="http://schemas.openxmlformats.org/officeDocument/2006/relationships" xmlns:m="http://schemas.openxmlformats.org/officeDocument/2006/math" xmlns:v="urn:schemas-microsoft-com:vml" xmlns:wp14="http://schemas.microsoft.com/office/word/2010/wordprocessingDrawing" xmlns:wp="http://schemas.openxmlformats.org/drawingml/2006/wordprocessingDrawing" xmlns:w10="urn:schemas-microsoft-com:office:word" xmlns:w="http://schemas.openxmlformats.org/wordprocessingml/2006/main" xmlns:w14="http://schemas.microsoft.com/office/word/2010/wordml" xmlns:wpg="http://schemas.microsoft.com/office/word/2010/wordprocessingGroup" xmlns:wpi="http://schemas.microsoft.com/office/word/2010/wordprocessingInk" xmlns:wne="http://schemas.microsoft.com/office/word/2006/wordml" xmlns:wps="http://schemas.microsoft.com/office/word/2010/wordprocessingShape" mc:Ignorable="w14 wp14">
   <w:body>
     <w:p>
       <w:pPr>
@@ -13,7 +13,7 @@
       <w:r>
         <w:rPr>
           <w:noProof/>
-          <w:lang w:val="en-GB" w:eastAsia="en-GB"/>
+          <w:lang w:val="el-GR" w:eastAsia="el-GR"/>
         </w:rPr>
         <w:drawing>
           <wp:inline distT="0" distB="0" distL="0" distR="0" wp14:anchorId="089EC489" wp14:editId="4DE65E03">
@@ -33,7 +33,7 @@
                     </pic:cNvPicPr>
                   </pic:nvPicPr>
                   <pic:blipFill>
-                    <a:blip r:embed="rId8" cstate="print">
+                    <a:blip r:embed="rId9" cstate="print">
                       <a:extLst>
                         <a:ext uri="{28A0092B-C50C-407E-A947-70E740481C1C}">
                           <a14:useLocalDpi xmlns:a14="http://schemas.microsoft.com/office/drawing/2010/main" val="0"/>
@@ -450,31 +450,13 @@
                 <w:lang w:val="en-GB"/>
               </w:rPr>
             </w:pPr>
-            <w:proofErr w:type="spellStart"/>
             <w:r>
               <w:rPr>
                 <w:b/>
                 <w:lang w:val="en-GB"/>
               </w:rPr>
-              <w:t>Marios</w:t>
+              <w:t>Marios Komodromos</w:t>
             </w:r>
-            <w:proofErr w:type="spellEnd"/>
-            <w:r>
-              <w:rPr>
-                <w:b/>
-                <w:lang w:val="en-GB"/>
-              </w:rPr>
-              <w:t xml:space="preserve"> </w:t>
-            </w:r>
-            <w:proofErr w:type="spellStart"/>
-            <w:r>
-              <w:rPr>
-                <w:b/>
-                <w:lang w:val="en-GB"/>
-              </w:rPr>
-              <w:t>Komodromos</w:t>
-            </w:r>
-            <w:proofErr w:type="spellEnd"/>
             <w:r>
               <w:rPr>
                 <w:b/>
@@ -985,34 +967,14 @@
                 <w:lang w:val="en-GB"/>
               </w:rPr>
             </w:pPr>
-            <w:proofErr w:type="spellStart"/>
             <w:r>
               <w:rPr>
                 <w:sz w:val="18"/>
                 <w:szCs w:val="18"/>
                 <w:lang w:val="en-GB"/>
               </w:rPr>
-              <w:t>Marios</w:t>
+              <w:t>Marios Komodromos</w:t>
             </w:r>
-            <w:proofErr w:type="spellEnd"/>
-            <w:r>
-              <w:rPr>
-                <w:sz w:val="18"/>
-                <w:szCs w:val="18"/>
-                <w:lang w:val="en-GB"/>
-              </w:rPr>
-              <w:t xml:space="preserve"> </w:t>
-            </w:r>
-            <w:proofErr w:type="spellStart"/>
-            <w:r>
-              <w:rPr>
-                <w:sz w:val="18"/>
-                <w:szCs w:val="18"/>
-                <w:lang w:val="en-GB"/>
-              </w:rPr>
-              <w:t>Komodromos</w:t>
-            </w:r>
-            <w:proofErr w:type="spellEnd"/>
           </w:p>
         </w:tc>
         <w:tc>
@@ -1232,34 +1194,14 @@
                 <w:lang w:val="en-GB"/>
               </w:rPr>
             </w:pPr>
-            <w:proofErr w:type="spellStart"/>
             <w:r>
               <w:rPr>
                 <w:sz w:val="18"/>
                 <w:szCs w:val="18"/>
                 <w:lang w:val="en-GB"/>
               </w:rPr>
-              <w:t>Marios</w:t>
+              <w:t>Marios Komodromos</w:t>
             </w:r>
-            <w:proofErr w:type="spellEnd"/>
-            <w:r>
-              <w:rPr>
-                <w:sz w:val="18"/>
-                <w:szCs w:val="18"/>
-                <w:lang w:val="en-GB"/>
-              </w:rPr>
-              <w:t xml:space="preserve"> </w:t>
-            </w:r>
-            <w:proofErr w:type="spellStart"/>
-            <w:r>
-              <w:rPr>
-                <w:sz w:val="18"/>
-                <w:szCs w:val="18"/>
-                <w:lang w:val="en-GB"/>
-              </w:rPr>
-              <w:t>Komodromos</w:t>
-            </w:r>
-            <w:proofErr w:type="spellEnd"/>
           </w:p>
         </w:tc>
         <w:tc>
@@ -1388,36 +1330,8 @@
                 <w:szCs w:val="18"/>
                 <w:lang w:val="en-GB"/>
               </w:rPr>
-              <w:t xml:space="preserve">, </w:t>
+              <w:t>, Marios Komodromos</w:t>
             </w:r>
-            <w:proofErr w:type="spellStart"/>
-            <w:r>
-              <w:rPr>
-                <w:sz w:val="18"/>
-                <w:szCs w:val="18"/>
-                <w:lang w:val="en-GB"/>
-              </w:rPr>
-              <w:t>Marios</w:t>
-            </w:r>
-            <w:proofErr w:type="spellEnd"/>
-            <w:r>
-              <w:rPr>
-                <w:sz w:val="18"/>
-                <w:szCs w:val="18"/>
-                <w:lang w:val="en-GB"/>
-              </w:rPr>
-              <w:t xml:space="preserve"> </w:t>
-            </w:r>
-            <w:proofErr w:type="spellStart"/>
-            <w:r>
-              <w:rPr>
-                <w:sz w:val="18"/>
-                <w:szCs w:val="18"/>
-                <w:lang w:val="en-GB"/>
-              </w:rPr>
-              <w:t>Komodromos</w:t>
-            </w:r>
-            <w:proofErr w:type="spellEnd"/>
           </w:p>
         </w:tc>
         <w:tc>
@@ -2881,8 +2795,6 @@
         <w:t>List of Figures</w:t>
       </w:r>
     </w:p>
-    <w:bookmarkStart w:id="0" w:name="_GoBack"/>
-    <w:bookmarkEnd w:id="0"/>
     <w:p>
       <w:pPr>
         <w:pStyle w:val="TableofFigures"/>
@@ -3255,8 +3167,8 @@
           <w:lang w:val="en-GB"/>
         </w:rPr>
         <w:sectPr>
-          <w:headerReference w:type="default" r:id="rId9"/>
-          <w:footerReference w:type="default" r:id="rId10"/>
+          <w:headerReference w:type="default" r:id="rId10"/>
+          <w:footerReference w:type="default" r:id="rId11"/>
           <w:pgSz w:w="11906" w:h="16838" w:code="9"/>
           <w:pgMar w:top="1418" w:right="1418" w:bottom="1418" w:left="1418" w:header="851" w:footer="397" w:gutter="0"/>
           <w:cols w:space="708"/>
@@ -3282,7 +3194,7 @@
           <w:lang w:val="en-GB"/>
         </w:rPr>
       </w:pPr>
-      <w:bookmarkStart w:id="1" w:name="_Toc457317282"/>
+      <w:bookmarkStart w:id="0" w:name="_Toc457317282"/>
       <w:r>
         <w:rPr>
           <w:lang w:val="en-GB"/>
@@ -3290,7 +3202,7 @@
         <w:lastRenderedPageBreak/>
         <w:t>Executive Summary</w:t>
       </w:r>
-      <w:bookmarkEnd w:id="1"/>
+      <w:bookmarkEnd w:id="0"/>
     </w:p>
     <w:p>
       <w:pPr>
@@ -3299,11 +3211,19 @@
           <w:lang w:val="en-GB"/>
         </w:rPr>
       </w:pPr>
-      <w:r>
-        <w:rPr>
-          <w:lang w:val="en-GB"/>
-        </w:rPr>
-        <w:t>This document servers as the Integrated Runtime Environment Setup and Installation Manual</w:t>
+      <w:proofErr w:type="gramStart"/>
+      <w:r>
+        <w:rPr>
+          <w:lang w:val="en-GB"/>
+        </w:rPr>
+        <w:t>This document servers</w:t>
+      </w:r>
+      <w:proofErr w:type="gramEnd"/>
+      <w:r>
+        <w:rPr>
+          <w:lang w:val="en-GB"/>
+        </w:rPr>
+        <w:t xml:space="preserve"> as the Integrated Runtime Environment Setup and Installation Manual</w:t>
       </w:r>
       <w:r>
         <w:rPr>
@@ -3315,16 +3235,8 @@
         <w:rPr>
           <w:lang w:val="en-GB"/>
         </w:rPr>
-        <w:t xml:space="preserve"> </w:t>
-      </w:r>
-      <w:proofErr w:type="gramStart"/>
-      <w:r>
-        <w:rPr>
-          <w:lang w:val="en-GB"/>
-        </w:rPr>
-        <w:t>WP203</w:t>
-      </w:r>
-      <w:proofErr w:type="gramEnd"/>
+        <w:t xml:space="preserve"> WP203</w:t>
+      </w:r>
       <w:r>
         <w:rPr>
           <w:lang w:val="en-GB"/>
@@ -3357,7 +3269,7 @@
           <w:lang w:val="en-GB"/>
         </w:rPr>
       </w:pPr>
-      <w:bookmarkStart w:id="2" w:name="_Toc457317283"/>
+      <w:bookmarkStart w:id="1" w:name="_Toc457317283"/>
       <w:r>
         <w:rPr>
           <w:lang w:val="en-GB"/>
@@ -3365,7 +3277,7 @@
         <w:lastRenderedPageBreak/>
         <w:t>Introduction</w:t>
       </w:r>
-      <w:bookmarkEnd w:id="2"/>
+      <w:bookmarkEnd w:id="1"/>
     </w:p>
     <w:p>
       <w:pPr>
@@ -3813,7 +3725,7 @@
           <w:lang w:val="en-GB"/>
         </w:rPr>
       </w:pPr>
-      <w:bookmarkStart w:id="3" w:name="_Toc457317284"/>
+      <w:bookmarkStart w:id="2" w:name="_Toc457317284"/>
       <w:r>
         <w:rPr>
           <w:lang w:val="en-GB"/>
@@ -3821,7 +3733,7 @@
         <w:lastRenderedPageBreak/>
         <w:t>Prerequisites</w:t>
       </w:r>
-      <w:bookmarkEnd w:id="3"/>
+      <w:bookmarkEnd w:id="2"/>
     </w:p>
     <w:p>
       <w:pPr>
@@ -3912,14 +3824,14 @@
           <w:lang w:val="en-GB"/>
         </w:rPr>
       </w:pPr>
-      <w:bookmarkStart w:id="4" w:name="_Toc457317285"/>
+      <w:bookmarkStart w:id="3" w:name="_Toc457317285"/>
       <w:r>
         <w:rPr>
           <w:lang w:val="en-GB"/>
         </w:rPr>
         <w:t>Software installation</w:t>
       </w:r>
-      <w:bookmarkEnd w:id="4"/>
+      <w:bookmarkEnd w:id="3"/>
     </w:p>
     <w:p>
       <w:pPr>
@@ -4048,7 +3960,7 @@
         </w:rPr>
         <w:t xml:space="preserve">download the content from this link: </w:t>
       </w:r>
-      <w:hyperlink r:id="rId11" w:history="1">
+      <w:hyperlink r:id="rId12" w:history="1">
         <w:r>
           <w:rPr>
             <w:rStyle w:val="Hyperlink"/>
@@ -4266,7 +4178,7 @@
           <w:lang w:val="en-GB"/>
         </w:rPr>
       </w:pPr>
-      <w:bookmarkStart w:id="5" w:name="_Toc457317286"/>
+      <w:bookmarkStart w:id="4" w:name="_Toc457317286"/>
       <w:r>
         <w:rPr>
           <w:lang w:val="en-GB"/>
@@ -4274,7 +4186,7 @@
         <w:lastRenderedPageBreak/>
         <w:t>Quickstart Guide</w:t>
       </w:r>
-      <w:bookmarkEnd w:id="5"/>
+      <w:bookmarkEnd w:id="4"/>
     </w:p>
     <w:p>
       <w:pPr>
@@ -4305,7 +4217,19 @@
         <w:rPr>
           <w:lang w:val="en-GB"/>
         </w:rPr>
-        <w:t>By default, AsTeRICS is configured to communicate with UCH on the same machine (localhost). If there is a need for UCH to run on a different machine, please see Section 3, otherwise no further actions are required: the AsTeRICS files are precompiled and preconfigured.</w:t>
+        <w:t xml:space="preserve">By default, AsTeRICS is configured to communicate with UCH on the same machine (localhost). If there is a need for UCH to run on a different machine, please see Section </w:t>
+      </w:r>
+      <w:r>
+        <w:rPr>
+          <w:lang w:val="en-GB"/>
+        </w:rPr>
+        <w:t>4</w:t>
+      </w:r>
+      <w:r>
+        <w:rPr>
+          <w:lang w:val="en-GB"/>
+        </w:rPr>
+        <w:t>, otherwise no further actions are required: the AsTeRICS files are precompiled and preconfigured.</w:t>
       </w:r>
     </w:p>
     <w:p>
@@ -4844,7 +4768,7 @@
         <w:rPr>
           <w:lang w:val="en-GB"/>
         </w:rPr>
-        <w:t>ColouredLightBuld</w:t>
+        <w:t>ColouredLightBulb</w:t>
       </w:r>
       <w:proofErr w:type="spellEnd"/>
       <w:r>
@@ -5006,7 +4930,7 @@
           <w:lang w:val="en-GB"/>
         </w:rPr>
       </w:pPr>
-      <w:bookmarkStart w:id="6" w:name="_Toc457317287"/>
+      <w:bookmarkStart w:id="5" w:name="_Toc457317287"/>
       <w:r>
         <w:rPr>
           <w:lang w:val="en-GB"/>
@@ -5014,29 +4938,29 @@
         <w:lastRenderedPageBreak/>
         <w:t>Setup</w:t>
       </w:r>
+      <w:bookmarkEnd w:id="5"/>
+    </w:p>
+    <w:p>
+      <w:pPr>
+        <w:pStyle w:val="Heading2"/>
+        <w:rPr>
+          <w:lang w:val="en-GB"/>
+        </w:rPr>
+      </w:pPr>
+      <w:bookmarkStart w:id="6" w:name="_Toc457317288"/>
+      <w:r>
+        <w:rPr>
+          <w:lang w:val="en-GB"/>
+        </w:rPr>
+        <w:t xml:space="preserve">Install and configure </w:t>
+      </w:r>
+      <w:r>
+        <w:rPr>
+          <w:lang w:val="en-GB"/>
+        </w:rPr>
+        <w:t>AsTeRICS</w:t>
+      </w:r>
       <w:bookmarkEnd w:id="6"/>
-    </w:p>
-    <w:p>
-      <w:pPr>
-        <w:pStyle w:val="Heading2"/>
-        <w:rPr>
-          <w:lang w:val="en-GB"/>
-        </w:rPr>
-      </w:pPr>
-      <w:bookmarkStart w:id="7" w:name="_Toc457317288"/>
-      <w:r>
-        <w:rPr>
-          <w:lang w:val="en-GB"/>
-        </w:rPr>
-        <w:t xml:space="preserve">Install and configure </w:t>
-      </w:r>
-      <w:r>
-        <w:rPr>
-          <w:lang w:val="en-GB"/>
-        </w:rPr>
-        <w:t>AsTeRICS</w:t>
-      </w:r>
-      <w:bookmarkEnd w:id="7"/>
     </w:p>
     <w:p>
       <w:pPr>
@@ -5993,7 +5917,7 @@
       <w:r>
         <w:rPr>
           <w:noProof/>
-          <w:lang w:val="en-GB" w:eastAsia="en-GB"/>
+          <w:lang w:val="el-GR" w:eastAsia="el-GR"/>
         </w:rPr>
         <w:lastRenderedPageBreak/>
         <w:drawing>
@@ -6012,7 +5936,7 @@
                     <pic:cNvPicPr/>
                   </pic:nvPicPr>
                   <pic:blipFill>
-                    <a:blip r:embed="rId12" cstate="print">
+                    <a:blip r:embed="rId13" cstate="print">
                       <a:extLst>
                         <a:ext uri="{28A0092B-C50C-407E-A947-70E740481C1C}">
                           <a14:useLocalDpi xmlns:a14="http://schemas.microsoft.com/office/drawing/2010/main" val="0"/>
@@ -6047,7 +5971,7 @@
           <w:lang w:val="en-GB"/>
         </w:rPr>
       </w:pPr>
-      <w:bookmarkStart w:id="8" w:name="_Toc457317296"/>
+      <w:bookmarkStart w:id="7" w:name="_Toc457317296"/>
       <w:r>
         <w:rPr>
           <w:lang w:val="en-GB"/>
@@ -6103,7 +6027,7 @@
         </w:rPr>
         <w:t xml:space="preserve"> IP address in AsTeRICS</w:t>
       </w:r>
-      <w:bookmarkEnd w:id="8"/>
+      <w:bookmarkEnd w:id="7"/>
     </w:p>
     <w:p>
       <w:pPr>
@@ -6628,7 +6552,7 @@
       <w:r>
         <w:rPr>
           <w:noProof/>
-          <w:lang w:val="en-GB" w:eastAsia="en-GB"/>
+          <w:lang w:val="el-GR" w:eastAsia="el-GR"/>
         </w:rPr>
         <w:lastRenderedPageBreak/>
         <w:drawing>
@@ -6647,7 +6571,7 @@
                     <pic:cNvPicPr/>
                   </pic:nvPicPr>
                   <pic:blipFill>
-                    <a:blip r:embed="rId13">
+                    <a:blip r:embed="rId14">
                       <a:extLst>
                         <a:ext uri="{28A0092B-C50C-407E-A947-70E740481C1C}">
                           <a14:useLocalDpi xmlns:a14="http://schemas.microsoft.com/office/drawing/2010/main" val="0"/>
@@ -6682,7 +6606,7 @@
           <w:lang w:val="en-GB"/>
         </w:rPr>
       </w:pPr>
-      <w:bookmarkStart w:id="9" w:name="_Toc457317297"/>
+      <w:bookmarkStart w:id="8" w:name="_Toc457317297"/>
       <w:r>
         <w:rPr>
           <w:lang w:val="en-GB"/>
@@ -6726,26 +6650,26 @@
         </w:rPr>
         <w:t>: Steps to test AsTeRICS installation</w:t>
       </w:r>
+      <w:bookmarkEnd w:id="8"/>
+    </w:p>
+    <w:p>
+      <w:pPr>
+        <w:pStyle w:val="Heading2"/>
+        <w:rPr>
+          <w:lang w:val="en-GB"/>
+        </w:rPr>
+      </w:pPr>
+      <w:bookmarkStart w:id="9" w:name="_Toc457317289"/>
+      <w:r>
+        <w:rPr>
+          <w:lang w:val="en-GB"/>
+        </w:rPr>
+        <w:t>Install and configure URC</w:t>
+      </w:r>
       <w:bookmarkEnd w:id="9"/>
     </w:p>
     <w:p>
       <w:pPr>
-        <w:pStyle w:val="Heading2"/>
-        <w:rPr>
-          <w:lang w:val="en-GB"/>
-        </w:rPr>
-      </w:pPr>
-      <w:bookmarkStart w:id="10" w:name="_Toc457317289"/>
-      <w:r>
-        <w:rPr>
-          <w:lang w:val="en-GB"/>
-        </w:rPr>
-        <w:t>Install and configure URC</w:t>
-      </w:r>
-      <w:bookmarkEnd w:id="10"/>
-    </w:p>
-    <w:p>
-      <w:pPr>
         <w:ind w:left="360"/>
         <w:rPr>
           <w:lang w:val="en-GB"/>
@@ -6878,7 +6802,13 @@
         <w:rPr>
           <w:lang w:val="en-GB"/>
         </w:rPr>
-        <w:t xml:space="preserve">THE UCH is preconfigured to run all related use cases. Still, if it is necessary to change some settings (e.g. the port number), open the </w:t>
+        <w:t>The</w:t>
+      </w:r>
+      <w:r>
+        <w:rPr>
+          <w:lang w:val="en-GB"/>
+        </w:rPr>
+        <w:t xml:space="preserve"> UCH is preconfigured to run all related use cases. Still, if it is necessary to change some settings (e.g. the port number), open the </w:t>
       </w:r>
       <w:r>
         <w:rPr>
@@ -7190,7 +7120,7 @@
         </w:rPr>
         <w:t xml:space="preserve"> </w:t>
       </w:r>
-      <w:hyperlink r:id="rId14" w:history="1">
+      <w:hyperlink r:id="rId15" w:history="1">
         <w:r>
           <w:rPr>
             <w:rStyle w:val="Hyperlink"/>
@@ -7437,7 +7367,7 @@
         </w:rPr>
         <w:t xml:space="preserve"> point your browser to </w:t>
       </w:r>
-      <w:hyperlink r:id="rId15" w:history="1">
+      <w:hyperlink r:id="rId16" w:history="1">
         <w:r>
           <w:rPr>
             <w:rStyle w:val="Hyperlink"/>
@@ -7525,16 +7455,16 @@
           <w:lang w:val="en-GB"/>
         </w:rPr>
       </w:pPr>
-      <w:bookmarkStart w:id="11" w:name="_Toc456024169"/>
-      <w:bookmarkStart w:id="12" w:name="_Toc457317290"/>
+      <w:bookmarkStart w:id="10" w:name="_Toc456024169"/>
+      <w:bookmarkStart w:id="11" w:name="_Toc457317290"/>
       <w:r>
         <w:rPr>
           <w:lang w:val="en-GB"/>
         </w:rPr>
         <w:t>Installation of Philips Hue</w:t>
       </w:r>
+      <w:bookmarkEnd w:id="10"/>
       <w:bookmarkEnd w:id="11"/>
-      <w:bookmarkEnd w:id="12"/>
     </w:p>
     <w:p>
       <w:pPr>
@@ -7782,14 +7712,14 @@
           <w:lang w:val="en-GB"/>
         </w:rPr>
       </w:pPr>
-      <w:bookmarkStart w:id="13" w:name="_Toc457317291"/>
+      <w:bookmarkStart w:id="12" w:name="_Toc457317291"/>
       <w:r>
         <w:rPr>
           <w:lang w:val="en-GB"/>
         </w:rPr>
         <w:t>Install and configure MyUI</w:t>
       </w:r>
-      <w:bookmarkEnd w:id="13"/>
+      <w:bookmarkEnd w:id="12"/>
     </w:p>
     <w:p>
       <w:pPr>
@@ -8263,7 +8193,7 @@
         </w:rPr>
         <w:t>‘</w:t>
       </w:r>
-      <w:hyperlink r:id="rId16" w:history="1">
+      <w:hyperlink r:id="rId17" w:history="1">
         <w:r>
           <w:rPr>
             <w:rStyle w:val="Hyperlink"/>
@@ -8332,7 +8262,7 @@
       <w:r>
         <w:rPr>
           <w:noProof/>
-          <w:lang w:val="en-GB" w:eastAsia="en-GB"/>
+          <w:lang w:val="el-GR" w:eastAsia="el-GR"/>
         </w:rPr>
         <w:drawing>
           <wp:inline distT="0" distB="0" distL="0" distR="0" wp14:anchorId="48C25370" wp14:editId="6207C36B">
@@ -8350,7 +8280,7 @@
                     <pic:cNvPicPr/>
                   </pic:nvPicPr>
                   <pic:blipFill>
-                    <a:blip r:embed="rId17"/>
+                    <a:blip r:embed="rId18"/>
                     <a:stretch>
                       <a:fillRect/>
                     </a:stretch>
@@ -8379,7 +8309,7 @@
           <w:lang w:val="en-GB"/>
         </w:rPr>
       </w:pPr>
-      <w:bookmarkStart w:id="14" w:name="_Toc457317298"/>
+      <w:bookmarkStart w:id="13" w:name="_Toc457317298"/>
       <w:r>
         <w:rPr>
           <w:lang w:val="en-GB"/>
@@ -8429,54 +8359,54 @@
         </w:rPr>
         <w:t>The user interface presented by the MyUI Runtime</w:t>
       </w:r>
+      <w:bookmarkEnd w:id="13"/>
+    </w:p>
+    <w:p>
+      <w:pPr>
+        <w:rPr>
+          <w:lang w:val="en-GB"/>
+        </w:rPr>
+      </w:pPr>
+    </w:p>
+    <w:p>
+      <w:pPr>
+        <w:pStyle w:val="Heading2"/>
+        <w:rPr>
+          <w:lang w:val="en-GB"/>
+        </w:rPr>
+      </w:pPr>
+      <w:bookmarkStart w:id="14" w:name="_Toc457317292"/>
+      <w:r>
+        <w:rPr>
+          <w:lang w:val="en-GB"/>
+        </w:rPr>
+        <w:t>Install</w:t>
+      </w:r>
+      <w:r>
+        <w:rPr>
+          <w:lang w:val="en-GB"/>
+        </w:rPr>
+        <w:t xml:space="preserve"> and con</w:t>
+      </w:r>
+      <w:r>
+        <w:rPr>
+          <w:lang w:val="en-GB"/>
+        </w:rPr>
+        <w:t>figure</w:t>
+      </w:r>
+      <w:r>
+        <w:rPr>
+          <w:lang w:val="en-GB"/>
+        </w:rPr>
+        <w:t xml:space="preserve"> </w:t>
+      </w:r>
+      <w:r>
+        <w:rPr>
+          <w:lang w:val="en-GB"/>
+        </w:rPr>
+        <w:t>GPII</w:t>
+      </w:r>
       <w:bookmarkEnd w:id="14"/>
-    </w:p>
-    <w:p>
-      <w:pPr>
-        <w:rPr>
-          <w:lang w:val="en-GB"/>
-        </w:rPr>
-      </w:pPr>
-    </w:p>
-    <w:p>
-      <w:pPr>
-        <w:pStyle w:val="Heading2"/>
-        <w:rPr>
-          <w:lang w:val="en-GB"/>
-        </w:rPr>
-      </w:pPr>
-      <w:bookmarkStart w:id="15" w:name="_Toc457317292"/>
-      <w:r>
-        <w:rPr>
-          <w:lang w:val="en-GB"/>
-        </w:rPr>
-        <w:t>Install</w:t>
-      </w:r>
-      <w:r>
-        <w:rPr>
-          <w:lang w:val="en-GB"/>
-        </w:rPr>
-        <w:t xml:space="preserve"> and con</w:t>
-      </w:r>
-      <w:r>
-        <w:rPr>
-          <w:lang w:val="en-GB"/>
-        </w:rPr>
-        <w:t>figure</w:t>
-      </w:r>
-      <w:r>
-        <w:rPr>
-          <w:lang w:val="en-GB"/>
-        </w:rPr>
-        <w:t xml:space="preserve"> </w:t>
-      </w:r>
-      <w:r>
-        <w:rPr>
-          <w:lang w:val="en-GB"/>
-        </w:rPr>
-        <w:t>GPII</w:t>
-      </w:r>
-      <w:bookmarkEnd w:id="15"/>
     </w:p>
     <w:p>
       <w:pPr>
@@ -9133,14 +9063,6 @@
           <w:lang w:val="en-GB"/>
         </w:rPr>
       </w:pPr>
-    </w:p>
-    <w:p>
-      <w:pPr>
-        <w:pStyle w:val="ListParagraph"/>
-        <w:rPr>
-          <w:lang w:val="en-GB"/>
-        </w:rPr>
-      </w:pPr>
       <w:r>
         <w:rPr>
           <w:lang w:val="en-GB"/>
@@ -9518,29 +9440,29 @@
         <w:rPr>
           <w:lang w:val="en-GB"/>
         </w:rPr>
+        <w:t>Copy these files</w:t>
+      </w:r>
+      <w:r>
+        <w:rPr>
+          <w:lang w:val="en-GB"/>
+        </w:rPr>
+        <w:t>:</w:t>
+      </w:r>
+    </w:p>
+    <w:p>
+      <w:pPr>
+        <w:pStyle w:val="ListParagraph"/>
+        <w:rPr>
+          <w:rFonts w:ascii="Courier New" w:hAnsi="Courier New" w:cs="Courier New"/>
+          <w:lang w:val="en-GB"/>
+        </w:rPr>
+      </w:pPr>
+      <w:r>
+        <w:rPr>
+          <w:rFonts w:ascii="Courier New" w:hAnsi="Courier New" w:cs="Courier New"/>
+          <w:lang w:val="en-GB"/>
+        </w:rPr>
         <w:lastRenderedPageBreak/>
-        <w:t>Copy these files</w:t>
-      </w:r>
-      <w:r>
-        <w:rPr>
-          <w:lang w:val="en-GB"/>
-        </w:rPr>
-        <w:t>:</w:t>
-      </w:r>
-    </w:p>
-    <w:p>
-      <w:pPr>
-        <w:pStyle w:val="ListParagraph"/>
-        <w:rPr>
-          <w:rFonts w:ascii="Courier New" w:hAnsi="Courier New" w:cs="Courier New"/>
-          <w:lang w:val="en-GB"/>
-        </w:rPr>
-      </w:pPr>
-      <w:r>
-        <w:rPr>
-          <w:rFonts w:ascii="Courier New" w:hAnsi="Courier New" w:cs="Courier New"/>
-          <w:lang w:val="en-GB"/>
-        </w:rPr>
         <w:t>&lt;</w:t>
       </w:r>
       <w:proofErr w:type="spellStart"/>
@@ -10149,7 +10071,7 @@
       <w:r>
         <w:rPr>
           <w:noProof/>
-          <w:lang w:val="en-GB" w:eastAsia="en-GB"/>
+          <w:lang w:val="el-GR" w:eastAsia="el-GR"/>
         </w:rPr>
         <w:drawing>
           <wp:anchor distT="0" distB="0" distL="114300" distR="114300" simplePos="0" relativeHeight="251658240" behindDoc="0" locked="0" layoutInCell="1" allowOverlap="1" wp14:anchorId="7BACBB87" wp14:editId="2CA31F15">
@@ -10177,7 +10099,7 @@
                     </pic:cNvPicPr>
                   </pic:nvPicPr>
                   <pic:blipFill>
-                    <a:blip r:embed="rId18" cstate="print">
+                    <a:blip r:embed="rId19" cstate="print">
                       <a:extLst>
                         <a:ext uri="{28A0092B-C50C-407E-A947-70E740481C1C}">
                           <a14:useLocalDpi xmlns:a14="http://schemas.microsoft.com/office/drawing/2010/main" val="0"/>
@@ -10217,7 +10139,7 @@
       <w:r>
         <w:rPr>
           <w:noProof/>
-          <w:lang w:val="en-GB" w:eastAsia="en-GB"/>
+          <w:lang w:val="el-GR" w:eastAsia="el-GR"/>
         </w:rPr>
         <w:drawing>
           <wp:inline distT="0" distB="0" distL="0" distR="0" wp14:anchorId="08EC37D5" wp14:editId="692699A1">
@@ -10237,7 +10159,7 @@
                     </pic:cNvPicPr>
                   </pic:nvPicPr>
                   <pic:blipFill>
-                    <a:blip r:embed="rId19" cstate="print">
+                    <a:blip r:embed="rId20" cstate="print">
                       <a:extLst>
                         <a:ext uri="{28A0092B-C50C-407E-A947-70E740481C1C}">
                           <a14:useLocalDpi xmlns:a14="http://schemas.microsoft.com/office/drawing/2010/main" val="0"/>
@@ -10274,7 +10196,7 @@
         <w:pStyle w:val="Caption"/>
         <w:jc w:val="center"/>
       </w:pPr>
-      <w:bookmarkStart w:id="16" w:name="_Toc457317299"/>
+      <w:bookmarkStart w:id="15" w:name="_Toc457317299"/>
       <w:r>
         <w:t xml:space="preserve">Figure </w:t>
       </w:r>
@@ -10299,7 +10221,7 @@
       <w:r>
         <w:t>: NFC reader and NFC tag</w:t>
       </w:r>
-      <w:bookmarkEnd w:id="16"/>
+      <w:bookmarkEnd w:id="15"/>
     </w:p>
     <w:p>
       <w:pPr>
@@ -10332,7 +10254,6 @@
         <w:rPr>
           <w:lang w:val="en-GB"/>
         </w:rPr>
-        <w:lastRenderedPageBreak/>
         <w:t>Download</w:t>
       </w:r>
       <w:r>
@@ -10361,7 +10282,7 @@
         </w:rPr>
         <w:t xml:space="preserve"> windows application (Download link: </w:t>
       </w:r>
-      <w:hyperlink r:id="rId20" w:history="1">
+      <w:hyperlink r:id="rId21" w:history="1">
         <w:r>
           <w:rPr>
             <w:rStyle w:val="Hyperlink"/>
@@ -10388,6 +10309,7 @@
         <w:rPr>
           <w:lang w:val="en-GB"/>
         </w:rPr>
+        <w:lastRenderedPageBreak/>
         <w:t>Any other program capable of controlling an NFC reader and writing to an NFC tags will do.</w:t>
       </w:r>
     </w:p>
@@ -10541,7 +10463,7 @@
       <w:r>
         <w:rPr>
           <w:noProof/>
-          <w:lang w:val="en-GB" w:eastAsia="en-GB"/>
+          <w:lang w:val="el-GR" w:eastAsia="el-GR"/>
         </w:rPr>
         <w:drawing>
           <wp:inline distT="0" distB="0" distL="0" distR="0">
@@ -10561,7 +10483,7 @@
                     </pic:cNvPicPr>
                   </pic:nvPicPr>
                   <pic:blipFill>
-                    <a:blip r:embed="rId21">
+                    <a:blip r:embed="rId22">
                       <a:extLst>
                         <a:ext uri="{28A0092B-C50C-407E-A947-70E740481C1C}">
                           <a14:useLocalDpi xmlns:a14="http://schemas.microsoft.com/office/drawing/2010/main" val="0"/>
@@ -10665,7 +10587,7 @@
       <w:r>
         <w:rPr>
           <w:noProof/>
-          <w:lang w:val="en-GB" w:eastAsia="en-GB"/>
+          <w:lang w:val="el-GR" w:eastAsia="el-GR"/>
         </w:rPr>
         <w:lastRenderedPageBreak/>
         <w:drawing>
@@ -10686,7 +10608,7 @@
                     </pic:cNvPicPr>
                   </pic:nvPicPr>
                   <pic:blipFill>
-                    <a:blip r:embed="rId22">
+                    <a:blip r:embed="rId23">
                       <a:extLst>
                         <a:ext uri="{28A0092B-C50C-407E-A947-70E740481C1C}">
                           <a14:useLocalDpi xmlns:a14="http://schemas.microsoft.com/office/drawing/2010/main" val="0"/>
@@ -10780,7 +10702,7 @@
       <w:r>
         <w:rPr>
           <w:noProof/>
-          <w:lang w:val="en-GB" w:eastAsia="en-GB"/>
+          <w:lang w:val="el-GR" w:eastAsia="el-GR"/>
         </w:rPr>
         <w:drawing>
           <wp:inline distT="0" distB="0" distL="0" distR="0">
@@ -10800,7 +10722,7 @@
                     </pic:cNvPicPr>
                   </pic:nvPicPr>
                   <pic:blipFill>
-                    <a:blip r:embed="rId23">
+                    <a:blip r:embed="rId24">
                       <a:extLst>
                         <a:ext uri="{28A0092B-C50C-407E-A947-70E740481C1C}">
                           <a14:useLocalDpi xmlns:a14="http://schemas.microsoft.com/office/drawing/2010/main" val="0"/>
@@ -10895,7 +10817,7 @@
       <w:r>
         <w:rPr>
           <w:noProof/>
-          <w:lang w:val="en-GB" w:eastAsia="en-GB"/>
+          <w:lang w:val="el-GR" w:eastAsia="el-GR"/>
         </w:rPr>
         <w:lastRenderedPageBreak/>
         <w:drawing>
@@ -10916,7 +10838,7 @@
                     </pic:cNvPicPr>
                   </pic:nvPicPr>
                   <pic:blipFill>
-                    <a:blip r:embed="rId24">
+                    <a:blip r:embed="rId25">
                       <a:extLst>
                         <a:ext uri="{28A0092B-C50C-407E-A947-70E740481C1C}">
                           <a14:useLocalDpi xmlns:a14="http://schemas.microsoft.com/office/drawing/2010/main" val="0"/>
@@ -11078,7 +11000,7 @@
       <w:r>
         <w:rPr>
           <w:noProof/>
-          <w:lang w:val="en-GB" w:eastAsia="en-GB"/>
+          <w:lang w:val="el-GR" w:eastAsia="el-GR"/>
         </w:rPr>
         <w:drawing>
           <wp:inline distT="0" distB="0" distL="0" distR="0">
@@ -11098,7 +11020,7 @@
                     </pic:cNvPicPr>
                   </pic:nvPicPr>
                   <pic:blipFill>
-                    <a:blip r:embed="rId25">
+                    <a:blip r:embed="rId26">
                       <a:extLst>
                         <a:ext uri="{28A0092B-C50C-407E-A947-70E740481C1C}">
                           <a14:useLocalDpi xmlns:a14="http://schemas.microsoft.com/office/drawing/2010/main" val="0"/>
@@ -11302,7 +11224,7 @@
           <w:lang w:val="en-GB"/>
         </w:rPr>
       </w:pPr>
-      <w:bookmarkStart w:id="17" w:name="_Toc457317293"/>
+      <w:bookmarkStart w:id="16" w:name="_Toc457317293"/>
       <w:r>
         <w:rPr>
           <w:lang w:val="en-GB"/>
@@ -11310,57 +11232,57 @@
         <w:lastRenderedPageBreak/>
         <w:t>Test the integrated system</w:t>
       </w:r>
+      <w:bookmarkEnd w:id="16"/>
+      <w:r>
+        <w:rPr>
+          <w:lang w:val="en-GB"/>
+        </w:rPr>
+        <w:t xml:space="preserve"> </w:t>
+      </w:r>
+    </w:p>
+    <w:p>
+      <w:pPr>
+        <w:pStyle w:val="Heading2"/>
+        <w:rPr>
+          <w:lang w:val="en-GB"/>
+        </w:rPr>
+      </w:pPr>
+      <w:bookmarkStart w:id="17" w:name="_Toc455742577"/>
+      <w:bookmarkStart w:id="18" w:name="_Toc457317294"/>
+      <w:r>
+        <w:rPr>
+          <w:lang w:val="en-GB"/>
+        </w:rPr>
+        <w:t xml:space="preserve">ARE </w:t>
+      </w:r>
+      <w:r>
+        <w:rPr>
+          <w:rFonts w:ascii="Arial" w:hAnsi="Arial" w:cs="Arial"/>
+          <w:lang w:val="en-GB"/>
+        </w:rPr>
+        <w:t>→</w:t>
+      </w:r>
+      <w:r>
+        <w:rPr>
+          <w:lang w:val="en-GB"/>
+        </w:rPr>
+        <w:t xml:space="preserve"> MyUI </w:t>
+      </w:r>
+      <w:r>
+        <w:rPr>
+          <w:rFonts w:ascii="Arial" w:hAnsi="Arial" w:cs="Arial"/>
+          <w:lang w:val="en-GB"/>
+        </w:rPr>
+        <w:t xml:space="preserve">→ </w:t>
+      </w:r>
+      <w:r>
+        <w:rPr>
+          <w:lang w:val="en-GB"/>
+        </w:rPr>
+        <w:t>URC</w:t>
+      </w:r>
       <w:bookmarkEnd w:id="17"/>
-      <w:r>
-        <w:rPr>
-          <w:lang w:val="en-GB"/>
-        </w:rPr>
-        <w:t xml:space="preserve"> </w:t>
-      </w:r>
-    </w:p>
-    <w:p>
-      <w:pPr>
-        <w:pStyle w:val="Heading2"/>
-        <w:rPr>
-          <w:lang w:val="en-GB"/>
-        </w:rPr>
-      </w:pPr>
-      <w:bookmarkStart w:id="18" w:name="_Toc455742577"/>
-      <w:bookmarkStart w:id="19" w:name="_Toc457317294"/>
-      <w:r>
-        <w:rPr>
-          <w:lang w:val="en-GB"/>
-        </w:rPr>
-        <w:t xml:space="preserve">ARE </w:t>
-      </w:r>
-      <w:r>
-        <w:rPr>
-          <w:rFonts w:ascii="Arial" w:hAnsi="Arial" w:cs="Arial"/>
-          <w:lang w:val="en-GB"/>
-        </w:rPr>
-        <w:t>→</w:t>
-      </w:r>
-      <w:r>
-        <w:rPr>
-          <w:lang w:val="en-GB"/>
-        </w:rPr>
-        <w:t xml:space="preserve"> MyUI </w:t>
-      </w:r>
-      <w:r>
-        <w:rPr>
-          <w:rFonts w:ascii="Arial" w:hAnsi="Arial" w:cs="Arial"/>
-          <w:lang w:val="en-GB"/>
-        </w:rPr>
-        <w:t xml:space="preserve">→ </w:t>
-      </w:r>
-      <w:r>
-        <w:rPr>
-          <w:lang w:val="en-GB"/>
-        </w:rPr>
-        <w:t>URC</w:t>
-      </w:r>
       <w:bookmarkEnd w:id="18"/>
-      <w:bookmarkEnd w:id="19"/>
     </w:p>
     <w:p>
       <w:pPr>
@@ -11599,7 +11521,7 @@
         </w:rPr>
         <w:t xml:space="preserve"> </w:t>
       </w:r>
-      <w:hyperlink r:id="rId26" w:history="1">
+      <w:hyperlink r:id="rId27" w:history="1">
         <w:r>
           <w:rPr>
             <w:rStyle w:val="Hyperlink"/>
@@ -11887,203 +11809,6 @@
           <w:ilvl w:val="0"/>
           <w:numId w:val="34"/>
         </w:numPr>
-        <w:rPr>
-          <w:lang w:val="en-GB"/>
-        </w:rPr>
-      </w:pPr>
-      <w:r>
-        <w:rPr>
-          <w:lang w:val="en-GB"/>
-        </w:rPr>
-        <w:t xml:space="preserve">If not, you can observe the changes in the emulator by visiting the </w:t>
-      </w:r>
-      <w:proofErr w:type="gramStart"/>
-      <w:r>
-        <w:rPr>
-          <w:lang w:val="en-GB"/>
-        </w:rPr>
-        <w:t>url</w:t>
-      </w:r>
-      <w:proofErr w:type="gramEnd"/>
-      <w:r>
-        <w:rPr>
-          <w:lang w:val="en-GB"/>
-        </w:rPr>
-        <w:t xml:space="preserve">: </w:t>
-      </w:r>
-      <w:hyperlink r:id="rId27" w:history="1">
-        <w:r>
-          <w:rPr>
-            <w:rStyle w:val="Hyperlink"/>
-            <w:lang w:val="en-GB"/>
-          </w:rPr>
-          <w:t>http://localhost:8080/UCH/Webclient/index.html</w:t>
-        </w:r>
-      </w:hyperlink>
-      <w:r>
-        <w:rPr>
-          <w:lang w:val="en-GB"/>
-        </w:rPr>
-        <w:t xml:space="preserve"> and selecting the coloured light bulb from the list.</w:t>
-      </w:r>
-    </w:p>
-    <w:p>
-      <w:pPr>
-        <w:pStyle w:val="ListParagraph"/>
-        <w:rPr>
-          <w:lang w:val="en-GB"/>
-        </w:rPr>
-      </w:pPr>
-      <w:r>
-        <w:rPr>
-          <w:b/>
-          <w:lang w:val="en-GB"/>
-        </w:rPr>
-        <w:t>b. To run the electricity outlet example:</w:t>
-      </w:r>
-      <w:r>
-        <w:rPr>
-          <w:lang w:val="en-GB"/>
-        </w:rPr>
-        <w:t xml:space="preserve"> </w:t>
-      </w:r>
-      <w:r>
-        <w:rPr>
-          <w:lang w:val="en-GB"/>
-        </w:rPr>
-        <w:t>Go to the browser (MyUI) and click on the ‘</w:t>
-      </w:r>
-      <w:r>
-        <w:rPr>
-          <w:rFonts w:ascii="Courier New" w:hAnsi="Courier New" w:cs="Courier New"/>
-          <w:lang w:val="en-GB"/>
-        </w:rPr>
-        <w:t>Switched Outlets</w:t>
-      </w:r>
-      <w:r>
-        <w:rPr>
-          <w:lang w:val="en-GB"/>
-        </w:rPr>
-        <w:t>’ button and then on the ‘</w:t>
-      </w:r>
-      <w:proofErr w:type="spellStart"/>
-      <w:r>
-        <w:rPr>
-          <w:rFonts w:ascii="Courier New" w:hAnsi="Courier New" w:cs="Courier New"/>
-          <w:lang w:val="en-GB"/>
-        </w:rPr>
-        <w:t>W</w:t>
-      </w:r>
-      <w:r>
-        <w:rPr>
-          <w:rFonts w:ascii="Courier New" w:hAnsi="Courier New" w:cs="Courier New"/>
-          <w:lang w:val="en-GB"/>
-        </w:rPr>
-        <w:t>oe</w:t>
-      </w:r>
-      <w:r>
-        <w:rPr>
-          <w:rFonts w:ascii="Courier New" w:hAnsi="Courier New" w:cs="Courier New"/>
-          <w:lang w:val="en-GB"/>
-        </w:rPr>
-        <w:t>hlkeWebsteckdose</w:t>
-      </w:r>
-      <w:proofErr w:type="spellEnd"/>
-      <w:r>
-        <w:rPr>
-          <w:lang w:val="en-GB"/>
-        </w:rPr>
-        <w:t>’.</w:t>
-      </w:r>
-      <w:r>
-        <w:rPr>
-          <w:lang w:val="en-GB"/>
-        </w:rPr>
-        <w:t xml:space="preserve"> </w:t>
-      </w:r>
-      <w:r>
-        <w:rPr>
-          <w:lang w:val="en-GB"/>
-        </w:rPr>
-        <w:t xml:space="preserve">In the appeared interface there are </w:t>
-      </w:r>
-      <w:r>
-        <w:rPr>
-          <w:lang w:val="en-GB"/>
-        </w:rPr>
-        <w:t xml:space="preserve">3 </w:t>
-      </w:r>
-      <w:r>
-        <w:rPr>
-          <w:lang w:val="en-GB"/>
-        </w:rPr>
-        <w:t xml:space="preserve">buttons which can </w:t>
-      </w:r>
-      <w:r>
-        <w:rPr>
-          <w:lang w:val="en-GB"/>
-        </w:rPr>
-        <w:t xml:space="preserve">switch on and off </w:t>
-      </w:r>
-      <w:r>
-        <w:rPr>
-          <w:lang w:val="en-GB"/>
-        </w:rPr>
-        <w:t xml:space="preserve">the </w:t>
-      </w:r>
-      <w:r>
-        <w:rPr>
-          <w:lang w:val="en-GB"/>
-        </w:rPr>
-        <w:t>URC electricity outlet sensor</w:t>
-      </w:r>
-      <w:r>
-        <w:rPr>
-          <w:lang w:val="en-GB"/>
-        </w:rPr>
-        <w:t>.</w:t>
-      </w:r>
-    </w:p>
-    <w:p>
-      <w:pPr>
-        <w:pStyle w:val="ListParagraph"/>
-        <w:numPr>
-          <w:ilvl w:val="0"/>
-          <w:numId w:val="34"/>
-        </w:numPr>
-        <w:rPr>
-          <w:lang w:val="en-GB"/>
-        </w:rPr>
-      </w:pPr>
-      <w:r>
-        <w:rPr>
-          <w:lang w:val="en-GB"/>
-        </w:rPr>
-        <w:t xml:space="preserve">If you have connected the actual </w:t>
-      </w:r>
-      <w:proofErr w:type="spellStart"/>
-      <w:r>
-        <w:rPr>
-          <w:lang w:val="en-GB"/>
-        </w:rPr>
-        <w:t>WoehlkeWebsteckdose</w:t>
-      </w:r>
-      <w:proofErr w:type="spellEnd"/>
-      <w:r>
-        <w:rPr>
-          <w:lang w:val="en-GB"/>
-        </w:rPr>
-        <w:t xml:space="preserve"> electricity outlet, you should see the outlet switching on and off.</w:t>
-      </w:r>
-    </w:p>
-    <w:p>
-      <w:pPr>
-        <w:pStyle w:val="ListParagraph"/>
-        <w:numPr>
-          <w:ilvl w:val="0"/>
-          <w:numId w:val="34"/>
-        </w:numPr>
-        <w:jc w:val="both"/>
         <w:rPr>
           <w:lang w:val="en-GB"/>
         </w:rPr>
@@ -12121,6 +11846,203 @@
         <w:rPr>
           <w:lang w:val="en-GB"/>
         </w:rPr>
+        <w:t xml:space="preserve"> and selecting the coloured light bulb from the list.</w:t>
+      </w:r>
+    </w:p>
+    <w:p>
+      <w:pPr>
+        <w:pStyle w:val="ListParagraph"/>
+        <w:rPr>
+          <w:lang w:val="en-GB"/>
+        </w:rPr>
+      </w:pPr>
+      <w:r>
+        <w:rPr>
+          <w:b/>
+          <w:lang w:val="en-GB"/>
+        </w:rPr>
+        <w:t>b. To run the electricity outlet example:</w:t>
+      </w:r>
+      <w:r>
+        <w:rPr>
+          <w:lang w:val="en-GB"/>
+        </w:rPr>
+        <w:t xml:space="preserve"> </w:t>
+      </w:r>
+      <w:r>
+        <w:rPr>
+          <w:lang w:val="en-GB"/>
+        </w:rPr>
+        <w:t>Go to the browser (MyUI) and click on the ‘</w:t>
+      </w:r>
+      <w:r>
+        <w:rPr>
+          <w:rFonts w:ascii="Courier New" w:hAnsi="Courier New" w:cs="Courier New"/>
+          <w:lang w:val="en-GB"/>
+        </w:rPr>
+        <w:t>Switched Outlets</w:t>
+      </w:r>
+      <w:r>
+        <w:rPr>
+          <w:lang w:val="en-GB"/>
+        </w:rPr>
+        <w:t>’ button and then on the ‘</w:t>
+      </w:r>
+      <w:proofErr w:type="spellStart"/>
+      <w:r>
+        <w:rPr>
+          <w:rFonts w:ascii="Courier New" w:hAnsi="Courier New" w:cs="Courier New"/>
+          <w:lang w:val="en-GB"/>
+        </w:rPr>
+        <w:t>W</w:t>
+      </w:r>
+      <w:r>
+        <w:rPr>
+          <w:rFonts w:ascii="Courier New" w:hAnsi="Courier New" w:cs="Courier New"/>
+          <w:lang w:val="en-GB"/>
+        </w:rPr>
+        <w:t>oe</w:t>
+      </w:r>
+      <w:r>
+        <w:rPr>
+          <w:rFonts w:ascii="Courier New" w:hAnsi="Courier New" w:cs="Courier New"/>
+          <w:lang w:val="en-GB"/>
+        </w:rPr>
+        <w:t>hlkeWebsteckdose</w:t>
+      </w:r>
+      <w:proofErr w:type="spellEnd"/>
+      <w:r>
+        <w:rPr>
+          <w:lang w:val="en-GB"/>
+        </w:rPr>
+        <w:t>’.</w:t>
+      </w:r>
+      <w:r>
+        <w:rPr>
+          <w:lang w:val="en-GB"/>
+        </w:rPr>
+        <w:t xml:space="preserve"> </w:t>
+      </w:r>
+      <w:r>
+        <w:rPr>
+          <w:lang w:val="en-GB"/>
+        </w:rPr>
+        <w:t xml:space="preserve">In the appeared interface there are </w:t>
+      </w:r>
+      <w:r>
+        <w:rPr>
+          <w:lang w:val="en-GB"/>
+        </w:rPr>
+        <w:t xml:space="preserve">3 </w:t>
+      </w:r>
+      <w:r>
+        <w:rPr>
+          <w:lang w:val="en-GB"/>
+        </w:rPr>
+        <w:t xml:space="preserve">buttons which can </w:t>
+      </w:r>
+      <w:r>
+        <w:rPr>
+          <w:lang w:val="en-GB"/>
+        </w:rPr>
+        <w:t xml:space="preserve">switch on and off </w:t>
+      </w:r>
+      <w:r>
+        <w:rPr>
+          <w:lang w:val="en-GB"/>
+        </w:rPr>
+        <w:t xml:space="preserve">the </w:t>
+      </w:r>
+      <w:r>
+        <w:rPr>
+          <w:lang w:val="en-GB"/>
+        </w:rPr>
+        <w:t>URC electricity outlet sensor</w:t>
+      </w:r>
+      <w:r>
+        <w:rPr>
+          <w:lang w:val="en-GB"/>
+        </w:rPr>
+        <w:t>.</w:t>
+      </w:r>
+    </w:p>
+    <w:p>
+      <w:pPr>
+        <w:pStyle w:val="ListParagraph"/>
+        <w:numPr>
+          <w:ilvl w:val="0"/>
+          <w:numId w:val="34"/>
+        </w:numPr>
+        <w:rPr>
+          <w:lang w:val="en-GB"/>
+        </w:rPr>
+      </w:pPr>
+      <w:r>
+        <w:rPr>
+          <w:lang w:val="en-GB"/>
+        </w:rPr>
+        <w:t xml:space="preserve">If you have connected the actual </w:t>
+      </w:r>
+      <w:proofErr w:type="spellStart"/>
+      <w:r>
+        <w:rPr>
+          <w:lang w:val="en-GB"/>
+        </w:rPr>
+        <w:t>WoehlkeWebsteckdose</w:t>
+      </w:r>
+      <w:proofErr w:type="spellEnd"/>
+      <w:r>
+        <w:rPr>
+          <w:lang w:val="en-GB"/>
+        </w:rPr>
+        <w:t xml:space="preserve"> electricity outlet, you should see the outlet switching on and off.</w:t>
+      </w:r>
+    </w:p>
+    <w:p>
+      <w:pPr>
+        <w:pStyle w:val="ListParagraph"/>
+        <w:numPr>
+          <w:ilvl w:val="0"/>
+          <w:numId w:val="34"/>
+        </w:numPr>
+        <w:jc w:val="both"/>
+        <w:rPr>
+          <w:lang w:val="en-GB"/>
+        </w:rPr>
+      </w:pPr>
+      <w:r>
+        <w:rPr>
+          <w:lang w:val="en-GB"/>
+        </w:rPr>
+        <w:t xml:space="preserve">If not, you can observe the changes in the emulator by visiting the </w:t>
+      </w:r>
+      <w:proofErr w:type="gramStart"/>
+      <w:r>
+        <w:rPr>
+          <w:lang w:val="en-GB"/>
+        </w:rPr>
+        <w:t>url</w:t>
+      </w:r>
+      <w:proofErr w:type="gramEnd"/>
+      <w:r>
+        <w:rPr>
+          <w:lang w:val="en-GB"/>
+        </w:rPr>
+        <w:t xml:space="preserve">: </w:t>
+      </w:r>
+      <w:hyperlink r:id="rId29" w:history="1">
+        <w:r>
+          <w:rPr>
+            <w:rStyle w:val="Hyperlink"/>
+            <w:lang w:val="en-GB"/>
+          </w:rPr>
+          <w:t>http://localhost:8080/UCH/Webclient/index.html</w:t>
+        </w:r>
+      </w:hyperlink>
+      <w:r>
+        <w:rPr>
+          <w:lang w:val="en-GB"/>
+        </w:rPr>
         <w:t xml:space="preserve"> and selecting the</w:t>
       </w:r>
       <w:r>
@@ -12168,8 +12090,8 @@
           <w:lang w:val="en-GB"/>
         </w:rPr>
       </w:pPr>
-      <w:bookmarkStart w:id="20" w:name="_Toc455742578"/>
-      <w:bookmarkStart w:id="21" w:name="_Toc457317295"/>
+      <w:bookmarkStart w:id="19" w:name="_Toc455742578"/>
+      <w:bookmarkStart w:id="20" w:name="_Toc457317295"/>
       <w:r>
         <w:rPr>
           <w:lang w:val="en-GB"/>
@@ -12203,8 +12125,8 @@
         </w:rPr>
         <w:t>URC</w:t>
       </w:r>
+      <w:bookmarkEnd w:id="19"/>
       <w:bookmarkEnd w:id="20"/>
-      <w:bookmarkEnd w:id="21"/>
     </w:p>
     <w:p>
       <w:pPr>
@@ -12400,7 +12322,7 @@
         </w:rPr>
         <w:t xml:space="preserve"> </w:t>
       </w:r>
-      <w:hyperlink r:id="rId29" w:history="1">
+      <w:hyperlink r:id="rId30" w:history="1">
         <w:r>
           <w:rPr>
             <w:rStyle w:val="Hyperlink"/>
@@ -12604,7 +12526,14 @@
           <w:rFonts w:ascii="Courier New" w:hAnsi="Courier New" w:cs="Courier New"/>
           <w:lang w:val="en-GB"/>
         </w:rPr>
-        <w:t>ColouredLightBuld</w:t>
+        <w:t>ColouredLightBul</w:t>
+      </w:r>
+      <w:r>
+        <w:rPr>
+          <w:rFonts w:ascii="Courier New" w:hAnsi="Courier New" w:cs="Courier New"/>
+          <w:lang w:val="en-GB"/>
+        </w:rPr>
+        <w:t>b</w:t>
       </w:r>
       <w:proofErr w:type="spellEnd"/>
       <w:r>
@@ -12638,7 +12567,14 @@
           <w:rFonts w:ascii="Courier New" w:hAnsi="Courier New" w:cs="Courier New"/>
           <w:lang w:val="en-GB"/>
         </w:rPr>
-        <w:t>ColouredLightBuld</w:t>
+        <w:t>ColouredLightBul</w:t>
+      </w:r>
+      <w:r>
+        <w:rPr>
+          <w:rFonts w:ascii="Courier New" w:hAnsi="Courier New" w:cs="Courier New"/>
+          <w:lang w:val="en-GB"/>
+        </w:rPr>
+        <w:t>b</w:t>
       </w:r>
       <w:proofErr w:type="spellEnd"/>
       <w:r>
@@ -12654,27 +12590,25 @@
         <w:t xml:space="preserve"> </w:t>
       </w:r>
       <w:r>
-        <w:rPr>
-          <w:highlight w:val="yellow"/>
-          <w:lang w:val="en-GB"/>
-        </w:rPr>
-        <w:t>(</w:t>
-      </w:r>
-      <w:proofErr w:type="gramStart"/>
-      <w:r>
-        <w:rPr>
-          <w:highlight w:val="yellow"/>
-          <w:lang w:val="en-GB"/>
-        </w:rPr>
-        <w:t>how</w:t>
-      </w:r>
-      <w:proofErr w:type="gramEnd"/>
-      <w:r>
-        <w:rPr>
-          <w:highlight w:val="yellow"/>
-          <w:lang w:val="en-GB"/>
-        </w:rPr>
-        <w:t xml:space="preserve"> can we proceed with headmouse? There is a special head move?)</w:t>
+        <w:t>Keeping still for 4 seconds on a specific colour selects it</w:t>
+      </w:r>
+      <w:r>
+        <w:rPr>
+          <w:lang w:val="en-GB"/>
+        </w:rPr>
+        <w:t xml:space="preserve">, and </w:t>
+      </w:r>
+      <w:r>
+        <w:rPr>
+          <w:lang w:val="en-GB"/>
+        </w:rPr>
+        <w:t>AsTeRICS ARE</w:t>
+      </w:r>
+      <w:r>
+        <w:rPr>
+          <w:lang w:val="en-GB"/>
+        </w:rPr>
+        <w:t xml:space="preserve"> takes control of the mouse again.</w:t>
       </w:r>
     </w:p>
     <w:p>
@@ -12712,346 +12646,6 @@
         <w:rPr>
           <w:lang w:val="en-GB"/>
         </w:rPr>
-        <w:t xml:space="preserve">If not, you can observe the changes in the emulator by visiting the </w:t>
-      </w:r>
-      <w:proofErr w:type="gramStart"/>
-      <w:r>
-        <w:rPr>
-          <w:lang w:val="en-GB"/>
-        </w:rPr>
-        <w:t>url</w:t>
-      </w:r>
-      <w:proofErr w:type="gramEnd"/>
-      <w:r>
-        <w:rPr>
-          <w:lang w:val="en-GB"/>
-        </w:rPr>
-        <w:t xml:space="preserve">: </w:t>
-      </w:r>
-      <w:hyperlink r:id="rId30" w:history="1">
-        <w:r>
-          <w:rPr>
-            <w:rStyle w:val="Hyperlink"/>
-            <w:lang w:val="en-GB"/>
-          </w:rPr>
-          <w:t>http://localhost:8080/UCH/Webclient/index.html</w:t>
-        </w:r>
-      </w:hyperlink>
-      <w:r>
-        <w:rPr>
-          <w:lang w:val="en-GB"/>
-        </w:rPr>
-        <w:t xml:space="preserve"> and selecting the coloured light bulb from the list. Figure 5 </w:t>
-      </w:r>
-      <w:r>
-        <w:t xml:space="preserve">shows a simulation demo where head movements change the colour of the web page to the left that simulates the </w:t>
-      </w:r>
-      <w:r>
-        <w:t>Philips HUE light</w:t>
-      </w:r>
-      <w:r>
-        <w:t>, while the webpage on the right depicts URC remote server updates</w:t>
-      </w:r>
-      <w:r>
-        <w:t xml:space="preserve"> (webpage refresh from browser refresh-button is needed)</w:t>
-      </w:r>
-      <w:r>
-        <w:rPr>
-          <w:lang w:val="en-GB"/>
-        </w:rPr>
-        <w:t>.</w:t>
-      </w:r>
-      <w:r>
-        <w:rPr>
-          <w:lang w:val="en-GB"/>
-        </w:rPr>
-        <w:t xml:space="preserve"> The colour updates are initiated from the AsTeRICS </w:t>
-      </w:r>
-      <w:r>
-        <w:rPr>
-          <w:rFonts w:ascii="Courier New" w:hAnsi="Courier New" w:cs="Courier New"/>
-          <w:lang w:val="en-GB"/>
-        </w:rPr>
-        <w:t>Head-</w:t>
-      </w:r>
-      <w:proofErr w:type="spellStart"/>
-      <w:r>
-        <w:rPr>
-          <w:rFonts w:ascii="Courier New" w:hAnsi="Courier New" w:cs="Courier New"/>
-          <w:lang w:val="en-GB"/>
-        </w:rPr>
-        <w:t>ColouredLightBulb</w:t>
-      </w:r>
-      <w:proofErr w:type="spellEnd"/>
-      <w:r>
-        <w:rPr>
-          <w:rFonts w:ascii="Courier New" w:hAnsi="Courier New" w:cs="Courier New"/>
-          <w:lang w:val="en-GB"/>
-        </w:rPr>
-        <w:t xml:space="preserve"> </w:t>
-      </w:r>
-      <w:r>
-        <w:rPr>
-          <w:lang w:val="en-GB"/>
-        </w:rPr>
-        <w:t>model</w:t>
-      </w:r>
-      <w:r>
-        <w:rPr>
-          <w:lang w:val="en-GB"/>
-        </w:rPr>
-        <w:t xml:space="preserve"> directly</w:t>
-      </w:r>
-      <w:r>
-        <w:rPr>
-          <w:lang w:val="en-GB"/>
-        </w:rPr>
-        <w:t xml:space="preserve"> via head movements of the user (e</w:t>
-      </w:r>
-      <w:r>
-        <w:rPr>
-          <w:lang w:val="en-GB"/>
-        </w:rPr>
-        <w:t>.g. right head movements depict shades of red, while left head movements depict shades of blue</w:t>
-      </w:r>
-      <w:r>
-        <w:rPr>
-          <w:lang w:val="en-GB"/>
-        </w:rPr>
-        <w:t>)</w:t>
-      </w:r>
-      <w:r>
-        <w:rPr>
-          <w:lang w:val="en-GB"/>
-        </w:rPr>
-        <w:t>.</w:t>
-      </w:r>
-    </w:p>
-    <w:p>
-      <w:pPr>
-        <w:pStyle w:val="ListParagraph"/>
-        <w:jc w:val="both"/>
-        <w:rPr>
-          <w:lang w:val="en-GB"/>
-        </w:rPr>
-      </w:pPr>
-      <w:r>
-        <w:rPr>
-          <w:b/>
-          <w:lang w:val="en-GB"/>
-        </w:rPr>
-        <w:t>b. To run the electricity outlet example:</w:t>
-      </w:r>
-      <w:r>
-        <w:rPr>
-          <w:b/>
-          <w:lang w:val="en-GB"/>
-        </w:rPr>
-        <w:t xml:space="preserve"> </w:t>
-      </w:r>
-      <w:r>
-        <w:rPr>
-          <w:lang w:val="en-GB"/>
-        </w:rPr>
-        <w:t xml:space="preserve">Go to the browser (MyUI), click on </w:t>
-      </w:r>
-      <w:r>
-        <w:rPr>
-          <w:rFonts w:ascii="Courier New" w:hAnsi="Courier New" w:cs="Courier New"/>
-          <w:lang w:val="en-GB"/>
-        </w:rPr>
-        <w:t xml:space="preserve">’AsTeRICS’ </w:t>
-      </w:r>
-      <w:r>
-        <w:rPr>
-          <w:lang w:val="en-GB"/>
-        </w:rPr>
-        <w:t xml:space="preserve">button and select the </w:t>
-      </w:r>
-      <w:r>
-        <w:rPr>
-          <w:rFonts w:ascii="Courier New" w:hAnsi="Courier New" w:cs="Courier New"/>
-          <w:lang w:val="en-GB"/>
-        </w:rPr>
-        <w:t>Head-</w:t>
-      </w:r>
-      <w:proofErr w:type="spellStart"/>
-      <w:r>
-        <w:rPr>
-          <w:rFonts w:ascii="Courier New" w:hAnsi="Courier New" w:cs="Courier New"/>
-          <w:lang w:val="en-GB"/>
-        </w:rPr>
-        <w:t>ElectricityOutlet</w:t>
-      </w:r>
-      <w:proofErr w:type="spellEnd"/>
-      <w:r>
-        <w:rPr>
-          <w:lang w:val="en-GB"/>
-        </w:rPr>
-        <w:t xml:space="preserve"> model.</w:t>
-      </w:r>
-      <w:r>
-        <w:rPr>
-          <w:lang w:val="en-GB"/>
-        </w:rPr>
-        <w:t xml:space="preserve"> </w:t>
-      </w:r>
-      <w:r>
-        <w:rPr>
-          <w:lang w:val="en-GB"/>
-        </w:rPr>
-        <w:t xml:space="preserve">The AsTeRICS ARE is expected to initiate the </w:t>
-      </w:r>
-      <w:r>
-        <w:rPr>
-          <w:rFonts w:ascii="Courier New" w:hAnsi="Courier New" w:cs="Courier New"/>
-          <w:lang w:val="en-GB"/>
-        </w:rPr>
-        <w:t>Head</w:t>
-      </w:r>
-      <w:r>
-        <w:rPr>
-          <w:lang w:val="en-GB"/>
-        </w:rPr>
-        <w:t>-</w:t>
-      </w:r>
-      <w:proofErr w:type="spellStart"/>
-      <w:r>
-        <w:rPr>
-          <w:rFonts w:ascii="Courier New" w:hAnsi="Courier New" w:cs="Courier New"/>
-          <w:lang w:val="en-GB"/>
-        </w:rPr>
-        <w:t>ElectricityOutlet</w:t>
-      </w:r>
-      <w:proofErr w:type="spellEnd"/>
-      <w:r>
-        <w:rPr>
-          <w:lang w:val="en-GB"/>
-        </w:rPr>
-        <w:t xml:space="preserve"> AsTeRICS model which can </w:t>
-      </w:r>
-      <w:r>
-        <w:rPr>
-          <w:lang w:val="en-GB"/>
-        </w:rPr>
-        <w:t xml:space="preserve">switch on and off the electricity outlet </w:t>
-      </w:r>
-      <w:r>
-        <w:rPr>
-          <w:lang w:val="en-GB"/>
-        </w:rPr>
-        <w:t xml:space="preserve">via </w:t>
-      </w:r>
-      <w:r>
-        <w:rPr>
-          <w:lang w:val="en-GB"/>
-        </w:rPr>
-        <w:t>mouth</w:t>
-      </w:r>
-      <w:r>
-        <w:rPr>
-          <w:lang w:val="en-GB"/>
-        </w:rPr>
-        <w:t xml:space="preserve"> movement</w:t>
-      </w:r>
-      <w:r>
-        <w:rPr>
-          <w:lang w:val="en-GB"/>
-        </w:rPr>
-        <w:t xml:space="preserve">: </w:t>
-      </w:r>
-      <w:r>
-        <w:rPr>
-          <w:lang w:val="en-GB"/>
-        </w:rPr>
-        <w:t>mouth movement (opening) changes betwee</w:t>
-      </w:r>
-      <w:r>
-        <w:rPr>
-          <w:lang w:val="en-GB"/>
-        </w:rPr>
-        <w:t>n “switch on” and “switch off”.</w:t>
-      </w:r>
-      <w:r>
-        <w:rPr>
-          <w:highlight w:val="yellow"/>
-          <w:lang w:val="en-GB"/>
-        </w:rPr>
-        <w:t xml:space="preserve"> </w:t>
-      </w:r>
-      <w:r>
-        <w:rPr>
-          <w:highlight w:val="yellow"/>
-          <w:lang w:val="en-GB"/>
-        </w:rPr>
-        <w:t>(</w:t>
-      </w:r>
-      <w:proofErr w:type="gramStart"/>
-      <w:r>
-        <w:rPr>
-          <w:highlight w:val="yellow"/>
-          <w:lang w:val="en-GB"/>
-        </w:rPr>
-        <w:t>how</w:t>
-      </w:r>
-      <w:proofErr w:type="gramEnd"/>
-      <w:r>
-        <w:rPr>
-          <w:highlight w:val="yellow"/>
-          <w:lang w:val="en-GB"/>
-        </w:rPr>
-        <w:t xml:space="preserve"> can we proceed with headmouse? There is a special head move?)</w:t>
-      </w:r>
-    </w:p>
-    <w:p>
-      <w:pPr>
-        <w:pStyle w:val="ListParagraph"/>
-        <w:numPr>
-          <w:ilvl w:val="0"/>
-          <w:numId w:val="34"/>
-        </w:numPr>
-        <w:rPr>
-          <w:lang w:val="en-GB"/>
-        </w:rPr>
-      </w:pPr>
-      <w:r>
-        <w:rPr>
-          <w:lang w:val="en-GB"/>
-        </w:rPr>
-        <w:t xml:space="preserve">If you have connected the actual </w:t>
-      </w:r>
-      <w:proofErr w:type="spellStart"/>
-      <w:r>
-        <w:rPr>
-          <w:lang w:val="en-GB"/>
-        </w:rPr>
-        <w:t>WoehlkeWebsteckdose</w:t>
-      </w:r>
-      <w:proofErr w:type="spellEnd"/>
-      <w:r>
-        <w:rPr>
-          <w:lang w:val="en-GB"/>
-        </w:rPr>
-        <w:t xml:space="preserve"> electricity outlet, you should see the outlet switching on and off.</w:t>
-      </w:r>
-    </w:p>
-    <w:p>
-      <w:pPr>
-        <w:pStyle w:val="ListParagraph"/>
-        <w:numPr>
-          <w:ilvl w:val="0"/>
-          <w:numId w:val="34"/>
-        </w:numPr>
-        <w:jc w:val="both"/>
-        <w:rPr>
-          <w:lang w:val="en-GB"/>
-        </w:rPr>
-      </w:pPr>
-      <w:r>
-        <w:rPr>
-          <w:lang w:val="en-GB"/>
-        </w:rPr>
-        <w:lastRenderedPageBreak/>
         <w:t xml:space="preserve">If not, you can observe the changes in the emulator by visiting the </w:t>
       </w:r>
       <w:proofErr w:type="gramStart"/>
@@ -13081,6 +12675,333 @@
         <w:rPr>
           <w:lang w:val="en-GB"/>
         </w:rPr>
+        <w:t xml:space="preserve"> and selecting the coloured light bulb from the list. Figure 5 </w:t>
+      </w:r>
+      <w:r>
+        <w:t xml:space="preserve">shows a simulation demo where head movements change the colour of the web page to the left that simulates the </w:t>
+      </w:r>
+      <w:r>
+        <w:t>Philips HUE light</w:t>
+      </w:r>
+      <w:r>
+        <w:t>, while the webpage on the right depicts URC remote server updates</w:t>
+      </w:r>
+      <w:r>
+        <w:t xml:space="preserve"> (webpage refresh from browser refresh-button is needed)</w:t>
+      </w:r>
+      <w:r>
+        <w:rPr>
+          <w:lang w:val="en-GB"/>
+        </w:rPr>
+        <w:t>.</w:t>
+      </w:r>
+      <w:r>
+        <w:rPr>
+          <w:lang w:val="en-GB"/>
+        </w:rPr>
+        <w:t xml:space="preserve"> The colour updates are initiated from the AsTeRICS </w:t>
+      </w:r>
+      <w:r>
+        <w:rPr>
+          <w:rFonts w:ascii="Courier New" w:hAnsi="Courier New" w:cs="Courier New"/>
+          <w:lang w:val="en-GB"/>
+        </w:rPr>
+        <w:t>Head-</w:t>
+      </w:r>
+      <w:proofErr w:type="spellStart"/>
+      <w:r>
+        <w:rPr>
+          <w:rFonts w:ascii="Courier New" w:hAnsi="Courier New" w:cs="Courier New"/>
+          <w:lang w:val="en-GB"/>
+        </w:rPr>
+        <w:t>ColouredLightBulb</w:t>
+      </w:r>
+      <w:proofErr w:type="spellEnd"/>
+      <w:r>
+        <w:rPr>
+          <w:rFonts w:ascii="Courier New" w:hAnsi="Courier New" w:cs="Courier New"/>
+          <w:lang w:val="en-GB"/>
+        </w:rPr>
+        <w:t xml:space="preserve"> </w:t>
+      </w:r>
+      <w:r>
+        <w:rPr>
+          <w:lang w:val="en-GB"/>
+        </w:rPr>
+        <w:t>model</w:t>
+      </w:r>
+      <w:r>
+        <w:rPr>
+          <w:lang w:val="en-GB"/>
+        </w:rPr>
+        <w:t xml:space="preserve"> directly</w:t>
+      </w:r>
+      <w:r>
+        <w:rPr>
+          <w:lang w:val="en-GB"/>
+        </w:rPr>
+        <w:t xml:space="preserve"> via head movements of the user (e</w:t>
+      </w:r>
+      <w:r>
+        <w:rPr>
+          <w:lang w:val="en-GB"/>
+        </w:rPr>
+        <w:t>.g. right head movements depict shades of red, while left head movements depict shades of blue</w:t>
+      </w:r>
+      <w:r>
+        <w:rPr>
+          <w:lang w:val="en-GB"/>
+        </w:rPr>
+        <w:t>)</w:t>
+      </w:r>
+      <w:r>
+        <w:rPr>
+          <w:lang w:val="en-GB"/>
+        </w:rPr>
+        <w:t>.</w:t>
+      </w:r>
+    </w:p>
+    <w:p>
+      <w:pPr>
+        <w:pStyle w:val="ListParagraph"/>
+        <w:jc w:val="both"/>
+        <w:rPr>
+          <w:lang w:val="en-GB"/>
+        </w:rPr>
+      </w:pPr>
+      <w:r>
+        <w:rPr>
+          <w:b/>
+          <w:lang w:val="en-GB"/>
+        </w:rPr>
+        <w:t>b. To run the electricity outlet example:</w:t>
+      </w:r>
+      <w:r>
+        <w:rPr>
+          <w:b/>
+          <w:lang w:val="en-GB"/>
+        </w:rPr>
+        <w:t xml:space="preserve"> </w:t>
+      </w:r>
+      <w:r>
+        <w:rPr>
+          <w:lang w:val="en-GB"/>
+        </w:rPr>
+        <w:t xml:space="preserve">Go to the browser (MyUI), click on </w:t>
+      </w:r>
+      <w:r>
+        <w:rPr>
+          <w:rFonts w:ascii="Courier New" w:hAnsi="Courier New" w:cs="Courier New"/>
+          <w:lang w:val="en-GB"/>
+        </w:rPr>
+        <w:t xml:space="preserve">’AsTeRICS’ </w:t>
+      </w:r>
+      <w:r>
+        <w:rPr>
+          <w:lang w:val="en-GB"/>
+        </w:rPr>
+        <w:t xml:space="preserve">button and select the </w:t>
+      </w:r>
+      <w:r>
+        <w:rPr>
+          <w:rFonts w:ascii="Courier New" w:hAnsi="Courier New" w:cs="Courier New"/>
+          <w:lang w:val="en-GB"/>
+        </w:rPr>
+        <w:t>Head-</w:t>
+      </w:r>
+      <w:proofErr w:type="spellStart"/>
+      <w:r>
+        <w:rPr>
+          <w:rFonts w:ascii="Courier New" w:hAnsi="Courier New" w:cs="Courier New"/>
+          <w:lang w:val="en-GB"/>
+        </w:rPr>
+        <w:t>ElectricityOutlet</w:t>
+      </w:r>
+      <w:proofErr w:type="spellEnd"/>
+      <w:r>
+        <w:rPr>
+          <w:lang w:val="en-GB"/>
+        </w:rPr>
+        <w:t xml:space="preserve"> model.</w:t>
+      </w:r>
+      <w:r>
+        <w:rPr>
+          <w:lang w:val="en-GB"/>
+        </w:rPr>
+        <w:t xml:space="preserve"> </w:t>
+      </w:r>
+      <w:r>
+        <w:rPr>
+          <w:lang w:val="en-GB"/>
+        </w:rPr>
+        <w:t xml:space="preserve">The AsTeRICS ARE is expected to initiate the </w:t>
+      </w:r>
+      <w:r>
+        <w:rPr>
+          <w:rFonts w:ascii="Courier New" w:hAnsi="Courier New" w:cs="Courier New"/>
+          <w:lang w:val="en-GB"/>
+        </w:rPr>
+        <w:t>Head</w:t>
+      </w:r>
+      <w:r>
+        <w:rPr>
+          <w:lang w:val="en-GB"/>
+        </w:rPr>
+        <w:t>-</w:t>
+      </w:r>
+      <w:proofErr w:type="spellStart"/>
+      <w:r>
+        <w:rPr>
+          <w:rFonts w:ascii="Courier New" w:hAnsi="Courier New" w:cs="Courier New"/>
+          <w:lang w:val="en-GB"/>
+        </w:rPr>
+        <w:t>ElectricityOutlet</w:t>
+      </w:r>
+      <w:proofErr w:type="spellEnd"/>
+      <w:r>
+        <w:rPr>
+          <w:lang w:val="en-GB"/>
+        </w:rPr>
+        <w:t xml:space="preserve"> AsTeRICS model which can </w:t>
+      </w:r>
+      <w:r>
+        <w:rPr>
+          <w:lang w:val="en-GB"/>
+        </w:rPr>
+        <w:t xml:space="preserve">switch on and off the electricity outlet </w:t>
+      </w:r>
+      <w:r>
+        <w:rPr>
+          <w:lang w:val="en-GB"/>
+        </w:rPr>
+        <w:t xml:space="preserve">via </w:t>
+      </w:r>
+      <w:r>
+        <w:rPr>
+          <w:lang w:val="en-GB"/>
+        </w:rPr>
+        <w:t>mouth</w:t>
+      </w:r>
+      <w:r>
+        <w:rPr>
+          <w:lang w:val="en-GB"/>
+        </w:rPr>
+        <w:t xml:space="preserve"> movement</w:t>
+      </w:r>
+      <w:r>
+        <w:rPr>
+          <w:lang w:val="en-GB"/>
+        </w:rPr>
+        <w:t xml:space="preserve">: </w:t>
+      </w:r>
+      <w:r>
+        <w:rPr>
+          <w:lang w:val="en-GB"/>
+        </w:rPr>
+        <w:t>mouth movement (opening) changes betwee</w:t>
+      </w:r>
+      <w:r>
+        <w:rPr>
+          <w:lang w:val="en-GB"/>
+        </w:rPr>
+        <w:t>n “switch on” and “switch off”.</w:t>
+      </w:r>
+      <w:r>
+        <w:rPr>
+          <w:lang w:val="en-GB"/>
+        </w:rPr>
+        <w:t xml:space="preserve"> </w:t>
+      </w:r>
+      <w:r>
+        <w:t>Switch again to mouse control with head movements by turning your head to the right</w:t>
+      </w:r>
+      <w:r>
+        <w:rPr>
+          <w:lang w:val="en-GB"/>
+        </w:rPr>
+        <w:t>.</w:t>
+      </w:r>
+      <w:bookmarkStart w:id="21" w:name="_GoBack"/>
+      <w:bookmarkEnd w:id="21"/>
+    </w:p>
+    <w:p>
+      <w:pPr>
+        <w:pStyle w:val="ListParagraph"/>
+        <w:numPr>
+          <w:ilvl w:val="0"/>
+          <w:numId w:val="34"/>
+        </w:numPr>
+        <w:rPr>
+          <w:lang w:val="en-GB"/>
+        </w:rPr>
+      </w:pPr>
+      <w:r>
+        <w:rPr>
+          <w:lang w:val="en-GB"/>
+        </w:rPr>
+        <w:lastRenderedPageBreak/>
+        <w:t xml:space="preserve">If you have connected the actual </w:t>
+      </w:r>
+      <w:proofErr w:type="spellStart"/>
+      <w:r>
+        <w:rPr>
+          <w:lang w:val="en-GB"/>
+        </w:rPr>
+        <w:t>WoehlkeWebsteckdose</w:t>
+      </w:r>
+      <w:proofErr w:type="spellEnd"/>
+      <w:r>
+        <w:rPr>
+          <w:lang w:val="en-GB"/>
+        </w:rPr>
+        <w:t xml:space="preserve"> electricity outlet, you should see the outlet switching on and off.</w:t>
+      </w:r>
+    </w:p>
+    <w:p>
+      <w:pPr>
+        <w:pStyle w:val="ListParagraph"/>
+        <w:numPr>
+          <w:ilvl w:val="0"/>
+          <w:numId w:val="34"/>
+        </w:numPr>
+        <w:jc w:val="both"/>
+        <w:rPr>
+          <w:lang w:val="en-GB"/>
+        </w:rPr>
+      </w:pPr>
+      <w:r>
+        <w:rPr>
+          <w:lang w:val="en-GB"/>
+        </w:rPr>
+        <w:t xml:space="preserve">If not, you can observe the changes in the emulator by visiting the </w:t>
+      </w:r>
+      <w:proofErr w:type="gramStart"/>
+      <w:r>
+        <w:rPr>
+          <w:lang w:val="en-GB"/>
+        </w:rPr>
+        <w:t>url</w:t>
+      </w:r>
+      <w:proofErr w:type="gramEnd"/>
+      <w:r>
+        <w:rPr>
+          <w:lang w:val="en-GB"/>
+        </w:rPr>
+        <w:t xml:space="preserve">: </w:t>
+      </w:r>
+      <w:hyperlink r:id="rId32" w:history="1">
+        <w:r>
+          <w:rPr>
+            <w:rStyle w:val="Hyperlink"/>
+            <w:lang w:val="en-GB"/>
+          </w:rPr>
+          <w:t>http://localhost:8080/UCH/Webclient/index.html</w:t>
+        </w:r>
+      </w:hyperlink>
+      <w:r>
+        <w:rPr>
+          <w:lang w:val="en-GB"/>
+        </w:rPr>
         <w:t xml:space="preserve"> and selecting the</w:t>
       </w:r>
       <w:r>
@@ -13135,7 +13056,7 @@
         <w:rPr>
           <w:b/>
           <w:noProof/>
-          <w:lang w:val="en-GB" w:eastAsia="en-GB"/>
+          <w:lang w:val="el-GR" w:eastAsia="el-GR"/>
         </w:rPr>
         <w:drawing>
           <wp:inline distT="0" distB="0" distL="0" distR="0" wp14:anchorId="4471A410" wp14:editId="56AFC9AF">
@@ -13153,7 +13074,7 @@
                     <pic:cNvPicPr/>
                   </pic:nvPicPr>
                   <pic:blipFill rotWithShape="1">
-                    <a:blip r:embed="rId32" cstate="print">
+                    <a:blip r:embed="rId33" cstate="print">
                       <a:extLst>
                         <a:ext uri="{28A0092B-C50C-407E-A947-70E740481C1C}">
                           <a14:useLocalDpi xmlns:a14="http://schemas.microsoft.com/office/drawing/2010/main" val="0"/>
@@ -13247,7 +13168,7 @@
       </w:pPr>
     </w:p>
     <w:sectPr>
-      <w:footerReference w:type="default" r:id="rId33"/>
+      <w:footerReference w:type="default" r:id="rId34"/>
       <w:type w:val="continuous"/>
       <w:pgSz w:w="11906" w:h="16838" w:code="9"/>
       <w:pgMar w:top="1418" w:right="1418" w:bottom="1418" w:left="1418" w:header="851" w:footer="397" w:gutter="0"/>
@@ -13260,7 +13181,7 @@
 </file>
 
 <file path=word/endnotes.xml><?xml version="1.0" encoding="utf-8"?>
-<w:endnotes xmlns:wpc="http://schemas.microsoft.com/office/word/2010/wordprocessingCanvas" xmlns:mc="http://schemas.openxmlformats.org/markup-compatibility/2006" xmlns:o="urn:schemas-microsoft-com:office:office" xmlns:r="http://schemas.openxmlformats.org/officeDocument/2006/relationships" xmlns:m="http://schemas.openxmlformats.org/officeDocument/2006/math" xmlns:v="urn:schemas-microsoft-com:vml" xmlns:wp14="http://schemas.microsoft.com/office/word/2010/wordprocessingDrawing" xmlns:wp="http://schemas.openxmlformats.org/drawingml/2006/wordprocessingDrawing" xmlns:w10="urn:schemas-microsoft-com:office:word" xmlns:w="http://schemas.openxmlformats.org/wordprocessingml/2006/main" xmlns:w14="http://schemas.microsoft.com/office/word/2010/wordml" xmlns:w15="http://schemas.microsoft.com/office/word/2012/wordml" xmlns:wpg="http://schemas.microsoft.com/office/word/2010/wordprocessingGroup" xmlns:wpi="http://schemas.microsoft.com/office/word/2010/wordprocessingInk" xmlns:wne="http://schemas.microsoft.com/office/word/2006/wordml" xmlns:wps="http://schemas.microsoft.com/office/word/2010/wordprocessingShape" mc:Ignorable="w14 w15 wp14">
+<w:endnotes xmlns:wpc="http://schemas.microsoft.com/office/word/2010/wordprocessingCanvas" xmlns:mc="http://schemas.openxmlformats.org/markup-compatibility/2006" xmlns:o="urn:schemas-microsoft-com:office:office" xmlns:r="http://schemas.openxmlformats.org/officeDocument/2006/relationships" xmlns:m="http://schemas.openxmlformats.org/officeDocument/2006/math" xmlns:v="urn:schemas-microsoft-com:vml" xmlns:wp14="http://schemas.microsoft.com/office/word/2010/wordprocessingDrawing" xmlns:wp="http://schemas.openxmlformats.org/drawingml/2006/wordprocessingDrawing" xmlns:w10="urn:schemas-microsoft-com:office:word" xmlns:w="http://schemas.openxmlformats.org/wordprocessingml/2006/main" xmlns:w14="http://schemas.microsoft.com/office/word/2010/wordml" xmlns:wpg="http://schemas.microsoft.com/office/word/2010/wordprocessingGroup" xmlns:wpi="http://schemas.microsoft.com/office/word/2010/wordprocessingInk" xmlns:wne="http://schemas.microsoft.com/office/word/2006/wordml" xmlns:wps="http://schemas.microsoft.com/office/word/2010/wordprocessingShape" mc:Ignorable="w14 wp14">
   <w:endnote w:type="separator" w:id="-1">
     <w:p>
       <w:r>
@@ -13279,7 +13200,7 @@
 </file>
 
 <file path=word/footer1.xml><?xml version="1.0" encoding="utf-8"?>
-<w:ftr xmlns:wpc="http://schemas.microsoft.com/office/word/2010/wordprocessingCanvas" xmlns:mc="http://schemas.openxmlformats.org/markup-compatibility/2006" xmlns:o="urn:schemas-microsoft-com:office:office" xmlns:r="http://schemas.openxmlformats.org/officeDocument/2006/relationships" xmlns:m="http://schemas.openxmlformats.org/officeDocument/2006/math" xmlns:v="urn:schemas-microsoft-com:vml" xmlns:wp14="http://schemas.microsoft.com/office/word/2010/wordprocessingDrawing" xmlns:wp="http://schemas.openxmlformats.org/drawingml/2006/wordprocessingDrawing" xmlns:w10="urn:schemas-microsoft-com:office:word" xmlns:w="http://schemas.openxmlformats.org/wordprocessingml/2006/main" xmlns:w14="http://schemas.microsoft.com/office/word/2010/wordml" xmlns:w15="http://schemas.microsoft.com/office/word/2012/wordml" xmlns:wpg="http://schemas.microsoft.com/office/word/2010/wordprocessingGroup" xmlns:wpi="http://schemas.microsoft.com/office/word/2010/wordprocessingInk" xmlns:wne="http://schemas.microsoft.com/office/word/2006/wordml" xmlns:wps="http://schemas.microsoft.com/office/word/2010/wordprocessingShape" mc:Ignorable="w14 w15 wp14">
+<w:ftr xmlns:wpc="http://schemas.microsoft.com/office/word/2010/wordprocessingCanvas" xmlns:mc="http://schemas.openxmlformats.org/markup-compatibility/2006" xmlns:o="urn:schemas-microsoft-com:office:office" xmlns:r="http://schemas.openxmlformats.org/officeDocument/2006/relationships" xmlns:m="http://schemas.openxmlformats.org/officeDocument/2006/math" xmlns:v="urn:schemas-microsoft-com:vml" xmlns:wp14="http://schemas.microsoft.com/office/word/2010/wordprocessingDrawing" xmlns:wp="http://schemas.openxmlformats.org/drawingml/2006/wordprocessingDrawing" xmlns:w10="urn:schemas-microsoft-com:office:word" xmlns:w="http://schemas.openxmlformats.org/wordprocessingml/2006/main" xmlns:w14="http://schemas.microsoft.com/office/word/2010/wordml" xmlns:wpg="http://schemas.microsoft.com/office/word/2010/wordprocessingGroup" xmlns:wpi="http://schemas.microsoft.com/office/word/2010/wordprocessingInk" xmlns:wne="http://schemas.microsoft.com/office/word/2006/wordml" xmlns:wps="http://schemas.microsoft.com/office/word/2010/wordprocessingShape" mc:Ignorable="w14 wp14">
   <w:tbl>
     <w:tblPr>
       <w:tblStyle w:val="TableGrid"/>
@@ -13361,7 +13282,7 @@
 </file>
 
 <file path=word/footer2.xml><?xml version="1.0" encoding="utf-8"?>
-<w:ftr xmlns:wpc="http://schemas.microsoft.com/office/word/2010/wordprocessingCanvas" xmlns:mc="http://schemas.openxmlformats.org/markup-compatibility/2006" xmlns:o="urn:schemas-microsoft-com:office:office" xmlns:r="http://schemas.openxmlformats.org/officeDocument/2006/relationships" xmlns:m="http://schemas.openxmlformats.org/officeDocument/2006/math" xmlns:v="urn:schemas-microsoft-com:vml" xmlns:wp14="http://schemas.microsoft.com/office/word/2010/wordprocessingDrawing" xmlns:wp="http://schemas.openxmlformats.org/drawingml/2006/wordprocessingDrawing" xmlns:w10="urn:schemas-microsoft-com:office:word" xmlns:w="http://schemas.openxmlformats.org/wordprocessingml/2006/main" xmlns:w14="http://schemas.microsoft.com/office/word/2010/wordml" xmlns:w15="http://schemas.microsoft.com/office/word/2012/wordml" xmlns:wpg="http://schemas.microsoft.com/office/word/2010/wordprocessingGroup" xmlns:wpi="http://schemas.microsoft.com/office/word/2010/wordprocessingInk" xmlns:wne="http://schemas.microsoft.com/office/word/2006/wordml" xmlns:wps="http://schemas.microsoft.com/office/word/2010/wordprocessingShape" mc:Ignorable="w14 w15 wp14">
+<w:ftr xmlns:wpc="http://schemas.microsoft.com/office/word/2010/wordprocessingCanvas" xmlns:mc="http://schemas.openxmlformats.org/markup-compatibility/2006" xmlns:o="urn:schemas-microsoft-com:office:office" xmlns:r="http://schemas.openxmlformats.org/officeDocument/2006/relationships" xmlns:m="http://schemas.openxmlformats.org/officeDocument/2006/math" xmlns:v="urn:schemas-microsoft-com:vml" xmlns:wp14="http://schemas.microsoft.com/office/word/2010/wordprocessingDrawing" xmlns:wp="http://schemas.openxmlformats.org/drawingml/2006/wordprocessingDrawing" xmlns:w10="urn:schemas-microsoft-com:office:word" xmlns:w="http://schemas.openxmlformats.org/wordprocessingml/2006/main" xmlns:w14="http://schemas.microsoft.com/office/word/2010/wordml" xmlns:wpg="http://schemas.microsoft.com/office/word/2010/wordprocessingGroup" xmlns:wpi="http://schemas.microsoft.com/office/word/2010/wordprocessingInk" xmlns:wne="http://schemas.microsoft.com/office/word/2006/wordml" xmlns:wps="http://schemas.microsoft.com/office/word/2010/wordprocessingShape" mc:Ignorable="w14 wp14">
   <w:tbl>
     <w:tblPr>
       <w:tblStyle w:val="TableGrid"/>
@@ -13453,7 +13374,7 @@
               <w:noProof/>
               <w:sz w:val="28"/>
             </w:rPr>
-            <w:t>17</w:t>
+            <w:t>18</w:t>
           </w:r>
           <w:r>
             <w:rPr>
@@ -13474,7 +13395,7 @@
 </file>
 
 <file path=word/footnotes.xml><?xml version="1.0" encoding="utf-8"?>
-<w:footnotes xmlns:wpc="http://schemas.microsoft.com/office/word/2010/wordprocessingCanvas" xmlns:mc="http://schemas.openxmlformats.org/markup-compatibility/2006" xmlns:o="urn:schemas-microsoft-com:office:office" xmlns:r="http://schemas.openxmlformats.org/officeDocument/2006/relationships" xmlns:m="http://schemas.openxmlformats.org/officeDocument/2006/math" xmlns:v="urn:schemas-microsoft-com:vml" xmlns:wp14="http://schemas.microsoft.com/office/word/2010/wordprocessingDrawing" xmlns:wp="http://schemas.openxmlformats.org/drawingml/2006/wordprocessingDrawing" xmlns:w10="urn:schemas-microsoft-com:office:word" xmlns:w="http://schemas.openxmlformats.org/wordprocessingml/2006/main" xmlns:w14="http://schemas.microsoft.com/office/word/2010/wordml" xmlns:w15="http://schemas.microsoft.com/office/word/2012/wordml" xmlns:wpg="http://schemas.microsoft.com/office/word/2010/wordprocessingGroup" xmlns:wpi="http://schemas.microsoft.com/office/word/2010/wordprocessingInk" xmlns:wne="http://schemas.microsoft.com/office/word/2006/wordml" xmlns:wps="http://schemas.microsoft.com/office/word/2010/wordprocessingShape" mc:Ignorable="w14 w15 wp14">
+<w:footnotes xmlns:wpc="http://schemas.microsoft.com/office/word/2010/wordprocessingCanvas" xmlns:mc="http://schemas.openxmlformats.org/markup-compatibility/2006" xmlns:o="urn:schemas-microsoft-com:office:office" xmlns:r="http://schemas.openxmlformats.org/officeDocument/2006/relationships" xmlns:m="http://schemas.openxmlformats.org/officeDocument/2006/math" xmlns:v="urn:schemas-microsoft-com:vml" xmlns:wp14="http://schemas.microsoft.com/office/word/2010/wordprocessingDrawing" xmlns:wp="http://schemas.openxmlformats.org/drawingml/2006/wordprocessingDrawing" xmlns:w10="urn:schemas-microsoft-com:office:word" xmlns:w="http://schemas.openxmlformats.org/wordprocessingml/2006/main" xmlns:w14="http://schemas.microsoft.com/office/word/2010/wordml" xmlns:wpg="http://schemas.microsoft.com/office/word/2010/wordprocessingGroup" xmlns:wpi="http://schemas.microsoft.com/office/word/2010/wordprocessingInk" xmlns:wne="http://schemas.microsoft.com/office/word/2006/wordml" xmlns:wps="http://schemas.microsoft.com/office/word/2010/wordprocessingShape" mc:Ignorable="w14 wp14">
   <w:footnote w:type="separator" w:id="-1">
     <w:p/>
   </w:footnote>
@@ -13492,7 +13413,7 @@
 </file>
 
 <file path=word/header1.xml><?xml version="1.0" encoding="utf-8"?>
-<w:hdr xmlns:wpc="http://schemas.microsoft.com/office/word/2010/wordprocessingCanvas" xmlns:mc="http://schemas.openxmlformats.org/markup-compatibility/2006" xmlns:o="urn:schemas-microsoft-com:office:office" xmlns:r="http://schemas.openxmlformats.org/officeDocument/2006/relationships" xmlns:m="http://schemas.openxmlformats.org/officeDocument/2006/math" xmlns:v="urn:schemas-microsoft-com:vml" xmlns:wp14="http://schemas.microsoft.com/office/word/2010/wordprocessingDrawing" xmlns:wp="http://schemas.openxmlformats.org/drawingml/2006/wordprocessingDrawing" xmlns:w10="urn:schemas-microsoft-com:office:word" xmlns:w="http://schemas.openxmlformats.org/wordprocessingml/2006/main" xmlns:w14="http://schemas.microsoft.com/office/word/2010/wordml" xmlns:w15="http://schemas.microsoft.com/office/word/2012/wordml" xmlns:wpg="http://schemas.microsoft.com/office/word/2010/wordprocessingGroup" xmlns:wpi="http://schemas.microsoft.com/office/word/2010/wordprocessingInk" xmlns:wne="http://schemas.microsoft.com/office/word/2006/wordml" xmlns:wps="http://schemas.microsoft.com/office/word/2010/wordprocessingShape" mc:Ignorable="w14 w15 wp14">
+<w:hdr xmlns:wpc="http://schemas.microsoft.com/office/word/2010/wordprocessingCanvas" xmlns:mc="http://schemas.openxmlformats.org/markup-compatibility/2006" xmlns:o="urn:schemas-microsoft-com:office:office" xmlns:r="http://schemas.openxmlformats.org/officeDocument/2006/relationships" xmlns:m="http://schemas.openxmlformats.org/officeDocument/2006/math" xmlns:v="urn:schemas-microsoft-com:vml" xmlns:wp14="http://schemas.microsoft.com/office/word/2010/wordprocessingDrawing" xmlns:wp="http://schemas.openxmlformats.org/drawingml/2006/wordprocessingDrawing" xmlns:w10="urn:schemas-microsoft-com:office:word" xmlns:w="http://schemas.openxmlformats.org/wordprocessingml/2006/main" xmlns:w14="http://schemas.microsoft.com/office/word/2010/wordml" xmlns:wpg="http://schemas.microsoft.com/office/word/2010/wordprocessingGroup" xmlns:wpi="http://schemas.microsoft.com/office/word/2010/wordprocessingInk" xmlns:wne="http://schemas.microsoft.com/office/word/2006/wordml" xmlns:wps="http://schemas.microsoft.com/office/word/2010/wordprocessingShape" mc:Ignorable="w14 wp14">
   <w:p>
     <w:pPr>
       <w:pStyle w:val="Header"/>
@@ -13503,8 +13424,8 @@
 </file>
 
 <file path=word/numbering.xml><?xml version="1.0" encoding="utf-8"?>
-<w:numbering xmlns:wpc="http://schemas.microsoft.com/office/word/2010/wordprocessingCanvas" xmlns:mc="http://schemas.openxmlformats.org/markup-compatibility/2006" xmlns:o="urn:schemas-microsoft-com:office:office" xmlns:r="http://schemas.openxmlformats.org/officeDocument/2006/relationships" xmlns:m="http://schemas.openxmlformats.org/officeDocument/2006/math" xmlns:v="urn:schemas-microsoft-com:vml" xmlns:wp14="http://schemas.microsoft.com/office/word/2010/wordprocessingDrawing" xmlns:wp="http://schemas.openxmlformats.org/drawingml/2006/wordprocessingDrawing" xmlns:w10="urn:schemas-microsoft-com:office:word" xmlns:w="http://schemas.openxmlformats.org/wordprocessingml/2006/main" xmlns:w14="http://schemas.microsoft.com/office/word/2010/wordml" xmlns:w15="http://schemas.microsoft.com/office/word/2012/wordml" xmlns:wpg="http://schemas.microsoft.com/office/word/2010/wordprocessingGroup" xmlns:wpi="http://schemas.microsoft.com/office/word/2010/wordprocessingInk" xmlns:wne="http://schemas.microsoft.com/office/word/2006/wordml" xmlns:wps="http://schemas.microsoft.com/office/word/2010/wordprocessingShape" mc:Ignorable="w14 w15 wp14">
-  <w:abstractNum w:abstractNumId="0" w15:restartNumberingAfterBreak="0">
+<w:numbering xmlns:wpc="http://schemas.microsoft.com/office/word/2010/wordprocessingCanvas" xmlns:mc="http://schemas.openxmlformats.org/markup-compatibility/2006" xmlns:o="urn:schemas-microsoft-com:office:office" xmlns:r="http://schemas.openxmlformats.org/officeDocument/2006/relationships" xmlns:m="http://schemas.openxmlformats.org/officeDocument/2006/math" xmlns:v="urn:schemas-microsoft-com:vml" xmlns:wp14="http://schemas.microsoft.com/office/word/2010/wordprocessingDrawing" xmlns:wp="http://schemas.openxmlformats.org/drawingml/2006/wordprocessingDrawing" xmlns:w10="urn:schemas-microsoft-com:office:word" xmlns:w="http://schemas.openxmlformats.org/wordprocessingml/2006/main" xmlns:w14="http://schemas.microsoft.com/office/word/2010/wordml" xmlns:wpg="http://schemas.microsoft.com/office/word/2010/wordprocessingGroup" xmlns:wpi="http://schemas.microsoft.com/office/word/2010/wordprocessingInk" xmlns:wne="http://schemas.microsoft.com/office/word/2006/wordml" xmlns:wps="http://schemas.microsoft.com/office/word/2010/wordprocessingShape" mc:Ignorable="w14 wp14">
+  <w:abstractNum w:abstractNumId="0">
     <w:nsid w:val="FFFFFF80"/>
     <w:multiLevelType w:val="singleLevel"/>
     <w:tmpl w:val="5C70C910"/>
@@ -13524,7 +13445,7 @@
       </w:rPr>
     </w:lvl>
   </w:abstractNum>
-  <w:abstractNum w:abstractNumId="1" w15:restartNumberingAfterBreak="0">
+  <w:abstractNum w:abstractNumId="1">
     <w:nsid w:val="FFFFFF81"/>
     <w:multiLevelType w:val="singleLevel"/>
     <w:tmpl w:val="5BF2B144"/>
@@ -13544,7 +13465,7 @@
       </w:rPr>
     </w:lvl>
   </w:abstractNum>
-  <w:abstractNum w:abstractNumId="2" w15:restartNumberingAfterBreak="0">
+  <w:abstractNum w:abstractNumId="2">
     <w:nsid w:val="FFFFFF82"/>
     <w:multiLevelType w:val="singleLevel"/>
     <w:tmpl w:val="B4A0D93A"/>
@@ -13564,7 +13485,7 @@
       </w:rPr>
     </w:lvl>
   </w:abstractNum>
-  <w:abstractNum w:abstractNumId="3" w15:restartNumberingAfterBreak="0">
+  <w:abstractNum w:abstractNumId="3">
     <w:nsid w:val="FFFFFF83"/>
     <w:multiLevelType w:val="singleLevel"/>
     <w:tmpl w:val="EB62C422"/>
@@ -13584,7 +13505,7 @@
       </w:rPr>
     </w:lvl>
   </w:abstractNum>
-  <w:abstractNum w:abstractNumId="4" w15:restartNumberingAfterBreak="0">
+  <w:abstractNum w:abstractNumId="4">
     <w:nsid w:val="FFFFFF89"/>
     <w:multiLevelType w:val="singleLevel"/>
     <w:tmpl w:val="A4AAA796"/>
@@ -13604,7 +13525,7 @@
       </w:rPr>
     </w:lvl>
   </w:abstractNum>
-  <w:abstractNum w:abstractNumId="5" w15:restartNumberingAfterBreak="0">
+  <w:abstractNum w:abstractNumId="5">
     <w:nsid w:val="04252BF8"/>
     <w:multiLevelType w:val="hybridMultilevel"/>
     <w:tmpl w:val="BB2C1FAA"/>
@@ -13693,7 +13614,7 @@
       </w:pPr>
     </w:lvl>
   </w:abstractNum>
-  <w:abstractNum w:abstractNumId="6" w15:restartNumberingAfterBreak="0">
+  <w:abstractNum w:abstractNumId="6">
     <w:nsid w:val="05257C3B"/>
     <w:multiLevelType w:val="multilevel"/>
     <w:tmpl w:val="0E0E97CA"/>
@@ -13835,7 +13756,7 @@
       </w:rPr>
     </w:lvl>
   </w:abstractNum>
-  <w:abstractNum w:abstractNumId="7" w15:restartNumberingAfterBreak="0">
+  <w:abstractNum w:abstractNumId="7">
     <w:nsid w:val="053D15DD"/>
     <w:multiLevelType w:val="hybridMultilevel"/>
     <w:tmpl w:val="09543476"/>
@@ -13925,7 +13846,7 @@
       </w:pPr>
     </w:lvl>
   </w:abstractNum>
-  <w:abstractNum w:abstractNumId="8" w15:restartNumberingAfterBreak="0">
+  <w:abstractNum w:abstractNumId="8">
     <w:nsid w:val="05983627"/>
     <w:multiLevelType w:val="multilevel"/>
     <w:tmpl w:val="E3B06D9E"/>
@@ -14070,7 +13991,7 @@
       </w:rPr>
     </w:lvl>
   </w:abstractNum>
-  <w:abstractNum w:abstractNumId="9" w15:restartNumberingAfterBreak="0">
+  <w:abstractNum w:abstractNumId="9">
     <w:nsid w:val="067F5D7D"/>
     <w:multiLevelType w:val="hybridMultilevel"/>
     <w:tmpl w:val="FE70D512"/>
@@ -14160,7 +14081,7 @@
       </w:pPr>
     </w:lvl>
   </w:abstractNum>
-  <w:abstractNum w:abstractNumId="10" w15:restartNumberingAfterBreak="0">
+  <w:abstractNum w:abstractNumId="10">
     <w:nsid w:val="0C0436FF"/>
     <w:multiLevelType w:val="hybridMultilevel"/>
     <w:tmpl w:val="053AFF64"/>
@@ -14273,7 +14194,7 @@
       </w:rPr>
     </w:lvl>
   </w:abstractNum>
-  <w:abstractNum w:abstractNumId="11" w15:restartNumberingAfterBreak="0">
+  <w:abstractNum w:abstractNumId="11">
     <w:nsid w:val="0ED941FE"/>
     <w:multiLevelType w:val="hybridMultilevel"/>
     <w:tmpl w:val="FB5EDB44"/>
@@ -14386,7 +14307,7 @@
       </w:rPr>
     </w:lvl>
   </w:abstractNum>
-  <w:abstractNum w:abstractNumId="12" w15:restartNumberingAfterBreak="0">
+  <w:abstractNum w:abstractNumId="12">
     <w:nsid w:val="178E6059"/>
     <w:multiLevelType w:val="hybridMultilevel"/>
     <w:tmpl w:val="BB2C1FAA"/>
@@ -14475,7 +14396,7 @@
       </w:pPr>
     </w:lvl>
   </w:abstractNum>
-  <w:abstractNum w:abstractNumId="13" w15:restartNumberingAfterBreak="0">
+  <w:abstractNum w:abstractNumId="13">
     <w:nsid w:val="1EC074B6"/>
     <w:multiLevelType w:val="hybridMultilevel"/>
     <w:tmpl w:val="79E4C482"/>
@@ -14565,7 +14486,7 @@
       </w:pPr>
     </w:lvl>
   </w:abstractNum>
-  <w:abstractNum w:abstractNumId="14" w15:restartNumberingAfterBreak="0">
+  <w:abstractNum w:abstractNumId="14">
     <w:nsid w:val="27970892"/>
     <w:multiLevelType w:val="hybridMultilevel"/>
     <w:tmpl w:val="BB2C1FAA"/>
@@ -14654,7 +14575,7 @@
       </w:pPr>
     </w:lvl>
   </w:abstractNum>
-  <w:abstractNum w:abstractNumId="15" w15:restartNumberingAfterBreak="0">
+  <w:abstractNum w:abstractNumId="15">
     <w:nsid w:val="290B4D24"/>
     <w:multiLevelType w:val="hybridMultilevel"/>
     <w:tmpl w:val="339684DA"/>
@@ -14740,7 +14661,7 @@
       </w:pPr>
     </w:lvl>
   </w:abstractNum>
-  <w:abstractNum w:abstractNumId="16" w15:restartNumberingAfterBreak="0">
+  <w:abstractNum w:abstractNumId="16">
     <w:nsid w:val="299E5526"/>
     <w:multiLevelType w:val="hybridMultilevel"/>
     <w:tmpl w:val="050E2D64"/>
@@ -14830,7 +14751,7 @@
       </w:pPr>
     </w:lvl>
   </w:abstractNum>
-  <w:abstractNum w:abstractNumId="17" w15:restartNumberingAfterBreak="0">
+  <w:abstractNum w:abstractNumId="17">
     <w:nsid w:val="2DD752B7"/>
     <w:multiLevelType w:val="hybridMultilevel"/>
     <w:tmpl w:val="DB1201F8"/>
@@ -14916,7 +14837,7 @@
       </w:pPr>
     </w:lvl>
   </w:abstractNum>
-  <w:abstractNum w:abstractNumId="18" w15:restartNumberingAfterBreak="0">
+  <w:abstractNum w:abstractNumId="18">
     <w:nsid w:val="2EE5395A"/>
     <w:multiLevelType w:val="hybridMultilevel"/>
     <w:tmpl w:val="F594C8D2"/>
@@ -15029,7 +14950,7 @@
       </w:rPr>
     </w:lvl>
   </w:abstractNum>
-  <w:abstractNum w:abstractNumId="19" w15:restartNumberingAfterBreak="0">
+  <w:abstractNum w:abstractNumId="19">
     <w:nsid w:val="2F115067"/>
     <w:multiLevelType w:val="hybridMultilevel"/>
     <w:tmpl w:val="34EA8658"/>
@@ -15142,7 +15063,7 @@
       </w:rPr>
     </w:lvl>
   </w:abstractNum>
-  <w:abstractNum w:abstractNumId="20" w15:restartNumberingAfterBreak="0">
+  <w:abstractNum w:abstractNumId="20">
     <w:nsid w:val="319B39B0"/>
     <w:multiLevelType w:val="hybridMultilevel"/>
     <w:tmpl w:val="B62A0B24"/>
@@ -15255,7 +15176,7 @@
       </w:rPr>
     </w:lvl>
   </w:abstractNum>
-  <w:abstractNum w:abstractNumId="21" w15:restartNumberingAfterBreak="0">
+  <w:abstractNum w:abstractNumId="21">
     <w:nsid w:val="33FC06FB"/>
     <w:multiLevelType w:val="hybridMultilevel"/>
     <w:tmpl w:val="4798E306"/>
@@ -15344,7 +15265,7 @@
       </w:pPr>
     </w:lvl>
   </w:abstractNum>
-  <w:abstractNum w:abstractNumId="22" w15:restartNumberingAfterBreak="0">
+  <w:abstractNum w:abstractNumId="22">
     <w:nsid w:val="35E67390"/>
     <w:multiLevelType w:val="hybridMultilevel"/>
     <w:tmpl w:val="09543476"/>
@@ -15434,7 +15355,7 @@
       </w:pPr>
     </w:lvl>
   </w:abstractNum>
-  <w:abstractNum w:abstractNumId="23" w15:restartNumberingAfterBreak="0">
+  <w:abstractNum w:abstractNumId="23">
     <w:nsid w:val="381E119F"/>
     <w:multiLevelType w:val="multilevel"/>
     <w:tmpl w:val="0407001F"/>
@@ -15520,7 +15441,7 @@
       </w:pPr>
     </w:lvl>
   </w:abstractNum>
-  <w:abstractNum w:abstractNumId="24" w15:restartNumberingAfterBreak="0">
+  <w:abstractNum w:abstractNumId="24">
     <w:nsid w:val="3ADF2EE0"/>
     <w:multiLevelType w:val="hybridMultilevel"/>
     <w:tmpl w:val="FF447238"/>
@@ -15633,7 +15554,7 @@
       </w:rPr>
     </w:lvl>
   </w:abstractNum>
-  <w:abstractNum w:abstractNumId="25" w15:restartNumberingAfterBreak="0">
+  <w:abstractNum w:abstractNumId="25">
     <w:nsid w:val="3D3601C6"/>
     <w:multiLevelType w:val="hybridMultilevel"/>
     <w:tmpl w:val="0D9C6A66"/>
@@ -15723,7 +15644,7 @@
       </w:pPr>
     </w:lvl>
   </w:abstractNum>
-  <w:abstractNum w:abstractNumId="26" w15:restartNumberingAfterBreak="0">
+  <w:abstractNum w:abstractNumId="26">
     <w:nsid w:val="3ED41292"/>
     <w:multiLevelType w:val="hybridMultilevel"/>
     <w:tmpl w:val="14F8EDA6"/>
@@ -15836,7 +15757,7 @@
       </w:rPr>
     </w:lvl>
   </w:abstractNum>
-  <w:abstractNum w:abstractNumId="27" w15:restartNumberingAfterBreak="0">
+  <w:abstractNum w:abstractNumId="27">
     <w:nsid w:val="433578F2"/>
     <w:multiLevelType w:val="hybridMultilevel"/>
     <w:tmpl w:val="7466FF04"/>
@@ -15922,7 +15843,7 @@
       </w:pPr>
     </w:lvl>
   </w:abstractNum>
-  <w:abstractNum w:abstractNumId="28" w15:restartNumberingAfterBreak="0">
+  <w:abstractNum w:abstractNumId="28">
     <w:nsid w:val="50034AA9"/>
     <w:multiLevelType w:val="hybridMultilevel"/>
     <w:tmpl w:val="8B408232"/>
@@ -16012,7 +15933,7 @@
       </w:pPr>
     </w:lvl>
   </w:abstractNum>
-  <w:abstractNum w:abstractNumId="29" w15:restartNumberingAfterBreak="0">
+  <w:abstractNum w:abstractNumId="29">
     <w:nsid w:val="53EF518E"/>
     <w:multiLevelType w:val="hybridMultilevel"/>
     <w:tmpl w:val="540016A2"/>
@@ -16125,7 +16046,7 @@
       </w:rPr>
     </w:lvl>
   </w:abstractNum>
-  <w:abstractNum w:abstractNumId="30" w15:restartNumberingAfterBreak="0">
+  <w:abstractNum w:abstractNumId="30">
     <w:nsid w:val="574B1EF2"/>
     <w:multiLevelType w:val="multilevel"/>
     <w:tmpl w:val="7624E2A8"/>
@@ -16269,7 +16190,7 @@
       </w:rPr>
     </w:lvl>
   </w:abstractNum>
-  <w:abstractNum w:abstractNumId="31" w15:restartNumberingAfterBreak="0">
+  <w:abstractNum w:abstractNumId="31">
     <w:nsid w:val="5B186823"/>
     <w:multiLevelType w:val="hybridMultilevel"/>
     <w:tmpl w:val="4798E306"/>
@@ -16358,7 +16279,7 @@
       </w:pPr>
     </w:lvl>
   </w:abstractNum>
-  <w:abstractNum w:abstractNumId="32" w15:restartNumberingAfterBreak="0">
+  <w:abstractNum w:abstractNumId="32">
     <w:nsid w:val="5B3A7A5F"/>
     <w:multiLevelType w:val="multilevel"/>
     <w:tmpl w:val="5E9E2EAE"/>
@@ -16509,7 +16430,7 @@
       </w:rPr>
     </w:lvl>
   </w:abstractNum>
-  <w:abstractNum w:abstractNumId="33" w15:restartNumberingAfterBreak="0">
+  <w:abstractNum w:abstractNumId="33">
     <w:nsid w:val="61E30965"/>
     <w:multiLevelType w:val="hybridMultilevel"/>
     <w:tmpl w:val="19D085A6"/>
@@ -16595,7 +16516,7 @@
       </w:pPr>
     </w:lvl>
   </w:abstractNum>
-  <w:abstractNum w:abstractNumId="34" w15:restartNumberingAfterBreak="0">
+  <w:abstractNum w:abstractNumId="34">
     <w:nsid w:val="691E7ECA"/>
     <w:multiLevelType w:val="hybridMultilevel"/>
     <w:tmpl w:val="A9F4A652"/>
@@ -16709,7 +16630,7 @@
       </w:rPr>
     </w:lvl>
   </w:abstractNum>
-  <w:abstractNum w:abstractNumId="35" w15:restartNumberingAfterBreak="0">
+  <w:abstractNum w:abstractNumId="35">
     <w:nsid w:val="70345CC9"/>
     <w:multiLevelType w:val="hybridMultilevel"/>
     <w:tmpl w:val="8B408232"/>
@@ -16799,7 +16720,7 @@
       </w:pPr>
     </w:lvl>
   </w:abstractNum>
-  <w:abstractNum w:abstractNumId="36" w15:restartNumberingAfterBreak="0">
+  <w:abstractNum w:abstractNumId="36">
     <w:nsid w:val="7082029E"/>
     <w:multiLevelType w:val="hybridMultilevel"/>
     <w:tmpl w:val="7DF6C4C4"/>
@@ -16912,7 +16833,7 @@
       </w:rPr>
     </w:lvl>
   </w:abstractNum>
-  <w:abstractNum w:abstractNumId="37" w15:restartNumberingAfterBreak="0">
+  <w:abstractNum w:abstractNumId="37">
     <w:nsid w:val="711B6207"/>
     <w:multiLevelType w:val="hybridMultilevel"/>
     <w:tmpl w:val="F520803C"/>
@@ -16998,11 +16919,11 @@
       </w:pPr>
     </w:lvl>
   </w:abstractNum>
-  <w:abstractNum w:abstractNumId="38" w15:restartNumberingAfterBreak="0">
+  <w:abstractNum w:abstractNumId="38">
     <w:nsid w:val="742E506B"/>
     <w:multiLevelType w:val="hybridMultilevel"/>
-    <w:tmpl w:val="050E2D64"/>
-    <w:lvl w:ilvl="0" w:tplc="A5789D0C">
+    <w:tmpl w:val="EFDA040C"/>
+    <w:lvl w:ilvl="0" w:tplc="B45A6454">
       <w:start w:val="1"/>
       <w:numFmt w:val="decimal"/>
       <w:lvlText w:val="%1)"/>
@@ -17011,7 +16932,7 @@
         <w:ind w:left="720" w:hanging="360"/>
       </w:pPr>
       <w:rPr>
-        <w:rFonts w:hint="default"/>
+        <w:rFonts w:asciiTheme="minorHAnsi" w:hAnsiTheme="minorHAnsi" w:hint="default"/>
         <w:b/>
       </w:rPr>
     </w:lvl>
@@ -17088,7 +17009,7 @@
       </w:pPr>
     </w:lvl>
   </w:abstractNum>
-  <w:abstractNum w:abstractNumId="39" w15:restartNumberingAfterBreak="0">
+  <w:abstractNum w:abstractNumId="39">
     <w:nsid w:val="762F283C"/>
     <w:multiLevelType w:val="hybridMultilevel"/>
     <w:tmpl w:val="98CC642C"/>
@@ -17174,7 +17095,7 @@
       </w:pPr>
     </w:lvl>
   </w:abstractNum>
-  <w:abstractNum w:abstractNumId="40" w15:restartNumberingAfterBreak="0">
+  <w:abstractNum w:abstractNumId="40">
     <w:nsid w:val="77722BDB"/>
     <w:multiLevelType w:val="hybridMultilevel"/>
     <w:tmpl w:val="A3C64AC4"/>
@@ -17454,7 +17375,7 @@
 </file>
 
 <file path=word/styles.xml><?xml version="1.0" encoding="utf-8"?>
-<w:styles xmlns:mc="http://schemas.openxmlformats.org/markup-compatibility/2006" xmlns:r="http://schemas.openxmlformats.org/officeDocument/2006/relationships" xmlns:w="http://schemas.openxmlformats.org/wordprocessingml/2006/main" xmlns:w14="http://schemas.microsoft.com/office/word/2010/wordml" xmlns:w15="http://schemas.microsoft.com/office/word/2012/wordml" mc:Ignorable="w14 w15">
+<w:styles xmlns:mc="http://schemas.openxmlformats.org/markup-compatibility/2006" xmlns:r="http://schemas.openxmlformats.org/officeDocument/2006/relationships" xmlns:w="http://schemas.openxmlformats.org/wordprocessingml/2006/main" xmlns:w14="http://schemas.microsoft.com/office/word/2010/wordml" mc:Ignorable="w14">
   <w:docDefaults>
     <w:rPrDefault>
       <w:rPr>
@@ -17464,375 +17385,146 @@
     </w:rPrDefault>
     <w:pPrDefault/>
   </w:docDefaults>
-  <w:latentStyles w:defLockedState="0" w:defUIPriority="0" w:defSemiHidden="0" w:defUnhideWhenUsed="0" w:defQFormat="0" w:count="371">
-    <w:lsdException w:name="Normal" w:uiPriority="11" w:qFormat="1"/>
-    <w:lsdException w:name="heading 1" w:uiPriority="15" w:qFormat="1"/>
-    <w:lsdException w:name="heading 2" w:uiPriority="17" w:qFormat="1"/>
-    <w:lsdException w:name="heading 3" w:uiPriority="19" w:qFormat="1"/>
-    <w:lsdException w:name="heading 4" w:uiPriority="21" w:qFormat="1"/>
-    <w:lsdException w:name="heading 5" w:qFormat="1"/>
-    <w:lsdException w:name="heading 6" w:qFormat="1"/>
-    <w:lsdException w:name="heading 7" w:semiHidden="1" w:unhideWhenUsed="1" w:qFormat="1"/>
-    <w:lsdException w:name="heading 8" w:semiHidden="1" w:unhideWhenUsed="1" w:qFormat="1"/>
-    <w:lsdException w:name="heading 9" w:semiHidden="1" w:unhideWhenUsed="1" w:qFormat="1"/>
-    <w:lsdException w:name="index 1" w:semiHidden="1" w:unhideWhenUsed="1"/>
-    <w:lsdException w:name="index 2" w:semiHidden="1" w:unhideWhenUsed="1"/>
-    <w:lsdException w:name="index 3" w:semiHidden="1" w:unhideWhenUsed="1"/>
-    <w:lsdException w:name="index 4" w:semiHidden="1" w:unhideWhenUsed="1"/>
-    <w:lsdException w:name="index 5" w:semiHidden="1" w:unhideWhenUsed="1"/>
-    <w:lsdException w:name="index 6" w:semiHidden="1" w:unhideWhenUsed="1"/>
-    <w:lsdException w:name="index 7" w:semiHidden="1" w:unhideWhenUsed="1"/>
-    <w:lsdException w:name="index 8" w:semiHidden="1" w:unhideWhenUsed="1"/>
-    <w:lsdException w:name="index 9" w:semiHidden="1" w:unhideWhenUsed="1"/>
-    <w:lsdException w:name="toc 1" w:semiHidden="1" w:uiPriority="39" w:unhideWhenUsed="1"/>
-    <w:lsdException w:name="toc 2" w:semiHidden="1" w:uiPriority="39" w:unhideWhenUsed="1"/>
-    <w:lsdException w:name="toc 3" w:semiHidden="1" w:uiPriority="39" w:unhideWhenUsed="1"/>
-    <w:lsdException w:name="toc 4" w:semiHidden="1" w:uiPriority="39" w:unhideWhenUsed="1"/>
-    <w:lsdException w:name="toc 5" w:semiHidden="1" w:unhideWhenUsed="1"/>
-    <w:lsdException w:name="toc 6" w:semiHidden="1" w:unhideWhenUsed="1"/>
-    <w:lsdException w:name="toc 7" w:semiHidden="1" w:unhideWhenUsed="1"/>
-    <w:lsdException w:name="toc 8" w:semiHidden="1" w:unhideWhenUsed="1"/>
-    <w:lsdException w:name="toc 9" w:semiHidden="1" w:unhideWhenUsed="1"/>
-    <w:lsdException w:name="Normal Indent" w:semiHidden="1" w:unhideWhenUsed="1"/>
-    <w:lsdException w:name="footnote text" w:semiHidden="1" w:unhideWhenUsed="1"/>
-    <w:lsdException w:name="annotation text" w:semiHidden="1" w:unhideWhenUsed="1"/>
-    <w:lsdException w:name="header" w:semiHidden="1" w:unhideWhenUsed="1"/>
-    <w:lsdException w:name="footer" w:semiHidden="1" w:unhideWhenUsed="1"/>
-    <w:lsdException w:name="index heading" w:semiHidden="1" w:unhideWhenUsed="1"/>
-    <w:lsdException w:name="caption" w:semiHidden="1" w:unhideWhenUsed="1" w:qFormat="1"/>
-    <w:lsdException w:name="table of figures" w:semiHidden="1" w:uiPriority="99" w:unhideWhenUsed="1"/>
-    <w:lsdException w:name="envelope address" w:semiHidden="1" w:unhideWhenUsed="1"/>
-    <w:lsdException w:name="envelope return" w:semiHidden="1" w:unhideWhenUsed="1"/>
-    <w:lsdException w:name="footnote reference" w:semiHidden="1" w:unhideWhenUsed="1"/>
-    <w:lsdException w:name="annotation reference" w:semiHidden="1" w:unhideWhenUsed="1"/>
-    <w:lsdException w:name="line number" w:semiHidden="1" w:unhideWhenUsed="1"/>
-    <w:lsdException w:name="page number" w:semiHidden="1" w:unhideWhenUsed="1"/>
-    <w:lsdException w:name="endnote reference" w:semiHidden="1" w:unhideWhenUsed="1"/>
-    <w:lsdException w:name="endnote text" w:semiHidden="1" w:unhideWhenUsed="1"/>
-    <w:lsdException w:name="table of authorities" w:semiHidden="1" w:unhideWhenUsed="1"/>
-    <w:lsdException w:name="macro" w:semiHidden="1" w:unhideWhenUsed="1"/>
-    <w:lsdException w:name="toa heading" w:semiHidden="1" w:unhideWhenUsed="1"/>
-    <w:lsdException w:name="List" w:semiHidden="1" w:unhideWhenUsed="1"/>
-    <w:lsdException w:name="List Bullet" w:semiHidden="1" w:unhideWhenUsed="1"/>
-    <w:lsdException w:name="List Number" w:semiHidden="1"/>
-    <w:lsdException w:name="List 2" w:semiHidden="1" w:unhideWhenUsed="1"/>
-    <w:lsdException w:name="List 3" w:semiHidden="1" w:unhideWhenUsed="1"/>
-    <w:lsdException w:name="List 4" w:semiHidden="1"/>
-    <w:lsdException w:name="List 5" w:semiHidden="1"/>
-    <w:lsdException w:name="List Bullet 2" w:semiHidden="1" w:unhideWhenUsed="1"/>
-    <w:lsdException w:name="List Bullet 3" w:semiHidden="1" w:unhideWhenUsed="1"/>
-    <w:lsdException w:name="List Bullet 4" w:semiHidden="1" w:unhideWhenUsed="1"/>
-    <w:lsdException w:name="List Bullet 5" w:semiHidden="1" w:unhideWhenUsed="1"/>
-    <w:lsdException w:name="List Number 2" w:semiHidden="1" w:unhideWhenUsed="1"/>
-    <w:lsdException w:name="List Number 3" w:semiHidden="1" w:unhideWhenUsed="1"/>
-    <w:lsdException w:name="List Number 4" w:semiHidden="1" w:unhideWhenUsed="1"/>
-    <w:lsdException w:name="List Number 5" w:semiHidden="1" w:unhideWhenUsed="1"/>
-    <w:lsdException w:name="Title" w:qFormat="1"/>
-    <w:lsdException w:name="Closing" w:semiHidden="1" w:unhideWhenUsed="1"/>
-    <w:lsdException w:name="Signature" w:semiHidden="1" w:unhideWhenUsed="1"/>
-    <w:lsdException w:name="Default Paragraph Font" w:semiHidden="1" w:unhideWhenUsed="1"/>
-    <w:lsdException w:name="Body Text" w:semiHidden="1" w:unhideWhenUsed="1"/>
-    <w:lsdException w:name="Body Text Indent" w:semiHidden="1" w:unhideWhenUsed="1"/>
-    <w:lsdException w:name="List Continue" w:semiHidden="1" w:unhideWhenUsed="1"/>
-    <w:lsdException w:name="List Continue 2" w:semiHidden="1" w:unhideWhenUsed="1"/>
-    <w:lsdException w:name="List Continue 3" w:semiHidden="1" w:unhideWhenUsed="1"/>
-    <w:lsdException w:name="List Continue 4" w:semiHidden="1" w:unhideWhenUsed="1"/>
-    <w:lsdException w:name="List Continue 5" w:semiHidden="1" w:unhideWhenUsed="1"/>
-    <w:lsdException w:name="Message Header" w:semiHidden="1" w:unhideWhenUsed="1"/>
-    <w:lsdException w:name="Subtitle" w:qFormat="1"/>
-    <w:lsdException w:name="Salutation" w:semiHidden="1"/>
-    <w:lsdException w:name="Date" w:semiHidden="1"/>
-    <w:lsdException w:name="Body Text First Indent" w:semiHidden="1"/>
-    <w:lsdException w:name="Body Text First Indent 2" w:semiHidden="1" w:unhideWhenUsed="1"/>
-    <w:lsdException w:name="Note Heading" w:semiHidden="1" w:unhideWhenUsed="1"/>
-    <w:lsdException w:name="Body Text 2" w:semiHidden="1" w:unhideWhenUsed="1"/>
-    <w:lsdException w:name="Body Text 3" w:semiHidden="1" w:unhideWhenUsed="1"/>
-    <w:lsdException w:name="Body Text Indent 2" w:semiHidden="1" w:unhideWhenUsed="1"/>
-    <w:lsdException w:name="Body Text Indent 3" w:semiHidden="1" w:unhideWhenUsed="1"/>
-    <w:lsdException w:name="Block Text" w:semiHidden="1" w:unhideWhenUsed="1"/>
-    <w:lsdException w:name="Hyperlink" w:semiHidden="1" w:uiPriority="99" w:unhideWhenUsed="1"/>
-    <w:lsdException w:name="FollowedHyperlink" w:semiHidden="1" w:unhideWhenUsed="1"/>
-    <w:lsdException w:name="Document Map" w:semiHidden="1" w:unhideWhenUsed="1"/>
-    <w:lsdException w:name="Plain Text" w:semiHidden="1" w:unhideWhenUsed="1"/>
-    <w:lsdException w:name="E-mail Signature" w:semiHidden="1" w:unhideWhenUsed="1"/>
-    <w:lsdException w:name="HTML Top of Form" w:semiHidden="1" w:unhideWhenUsed="1"/>
-    <w:lsdException w:name="HTML Bottom of Form" w:semiHidden="1" w:unhideWhenUsed="1"/>
-    <w:lsdException w:name="Normal (Web)" w:semiHidden="1" w:unhideWhenUsed="1"/>
-    <w:lsdException w:name="HTML Acronym" w:semiHidden="1" w:unhideWhenUsed="1"/>
-    <w:lsdException w:name="HTML Address" w:semiHidden="1" w:unhideWhenUsed="1"/>
-    <w:lsdException w:name="HTML Cite" w:semiHidden="1" w:unhideWhenUsed="1"/>
-    <w:lsdException w:name="HTML Code" w:semiHidden="1" w:unhideWhenUsed="1"/>
-    <w:lsdException w:name="HTML Definition" w:semiHidden="1" w:unhideWhenUsed="1"/>
-    <w:lsdException w:name="HTML Keyboard" w:semiHidden="1" w:unhideWhenUsed="1"/>
-    <w:lsdException w:name="HTML Preformatted" w:semiHidden="1" w:unhideWhenUsed="1"/>
-    <w:lsdException w:name="HTML Sample" w:semiHidden="1" w:unhideWhenUsed="1"/>
-    <w:lsdException w:name="HTML Typewriter" w:semiHidden="1" w:unhideWhenUsed="1"/>
-    <w:lsdException w:name="HTML Variable" w:semiHidden="1" w:unhideWhenUsed="1"/>
-    <w:lsdException w:name="Normal Table" w:semiHidden="1" w:unhideWhenUsed="1"/>
-    <w:lsdException w:name="annotation subject" w:semiHidden="1" w:unhideWhenUsed="1"/>
-    <w:lsdException w:name="No List" w:semiHidden="1" w:unhideWhenUsed="1"/>
-    <w:lsdException w:name="Outline List 1" w:semiHidden="1" w:unhideWhenUsed="1"/>
-    <w:lsdException w:name="Outline List 2" w:semiHidden="1" w:unhideWhenUsed="1"/>
-    <w:lsdException w:name="Outline List 3" w:semiHidden="1" w:unhideWhenUsed="1"/>
-    <w:lsdException w:name="Table Simple 1" w:semiHidden="1" w:unhideWhenUsed="1"/>
-    <w:lsdException w:name="Table Simple 2" w:semiHidden="1" w:unhideWhenUsed="1"/>
-    <w:lsdException w:name="Table Simple 3" w:semiHidden="1" w:unhideWhenUsed="1"/>
-    <w:lsdException w:name="Table Classic 1" w:semiHidden="1" w:unhideWhenUsed="1"/>
-    <w:lsdException w:name="Table Classic 2" w:semiHidden="1" w:unhideWhenUsed="1"/>
-    <w:lsdException w:name="Table Classic 3" w:semiHidden="1" w:unhideWhenUsed="1"/>
-    <w:lsdException w:name="Table Classic 4" w:semiHidden="1" w:unhideWhenUsed="1"/>
-    <w:lsdException w:name="Table Colorful 1" w:semiHidden="1" w:unhideWhenUsed="1"/>
-    <w:lsdException w:name="Table Colorful 2" w:semiHidden="1" w:unhideWhenUsed="1"/>
-    <w:lsdException w:name="Table Colorful 3" w:semiHidden="1" w:unhideWhenUsed="1"/>
-    <w:lsdException w:name="Table Columns 1" w:semiHidden="1" w:unhideWhenUsed="1"/>
-    <w:lsdException w:name="Table Columns 2" w:semiHidden="1" w:unhideWhenUsed="1"/>
-    <w:lsdException w:name="Table Columns 3" w:semiHidden="1" w:unhideWhenUsed="1"/>
-    <w:lsdException w:name="Table Columns 4" w:semiHidden="1" w:unhideWhenUsed="1"/>
-    <w:lsdException w:name="Table Columns 5" w:semiHidden="1" w:unhideWhenUsed="1"/>
-    <w:lsdException w:name="Table Grid 1" w:semiHidden="1" w:unhideWhenUsed="1"/>
-    <w:lsdException w:name="Table Grid 2" w:semiHidden="1" w:unhideWhenUsed="1"/>
-    <w:lsdException w:name="Table Grid 3" w:semiHidden="1" w:unhideWhenUsed="1"/>
-    <w:lsdException w:name="Table Grid 4" w:semiHidden="1" w:unhideWhenUsed="1"/>
-    <w:lsdException w:name="Table Grid 5" w:semiHidden="1" w:unhideWhenUsed="1"/>
-    <w:lsdException w:name="Table Grid 6" w:semiHidden="1" w:unhideWhenUsed="1"/>
-    <w:lsdException w:name="Table Grid 7" w:semiHidden="1" w:unhideWhenUsed="1"/>
-    <w:lsdException w:name="Table Grid 8" w:semiHidden="1" w:unhideWhenUsed="1"/>
-    <w:lsdException w:name="Table List 1" w:semiHidden="1" w:unhideWhenUsed="1"/>
-    <w:lsdException w:name="Table List 2" w:semiHidden="1" w:unhideWhenUsed="1"/>
-    <w:lsdException w:name="Table List 3" w:semiHidden="1" w:unhideWhenUsed="1"/>
-    <w:lsdException w:name="Table List 4" w:semiHidden="1" w:unhideWhenUsed="1"/>
-    <w:lsdException w:name="Table List 5" w:semiHidden="1" w:unhideWhenUsed="1"/>
-    <w:lsdException w:name="Table List 6" w:semiHidden="1" w:unhideWhenUsed="1"/>
-    <w:lsdException w:name="Table List 7" w:semiHidden="1" w:unhideWhenUsed="1"/>
-    <w:lsdException w:name="Table List 8" w:semiHidden="1" w:unhideWhenUsed="1"/>
-    <w:lsdException w:name="Table 3D effects 1" w:semiHidden="1" w:unhideWhenUsed="1"/>
-    <w:lsdException w:name="Table 3D effects 2" w:semiHidden="1" w:unhideWhenUsed="1"/>
-    <w:lsdException w:name="Table 3D effects 3" w:semiHidden="1" w:unhideWhenUsed="1"/>
-    <w:lsdException w:name="Table Contemporary" w:semiHidden="1" w:unhideWhenUsed="1"/>
-    <w:lsdException w:name="Table Elegant" w:semiHidden="1" w:unhideWhenUsed="1"/>
-    <w:lsdException w:name="Table Professional" w:semiHidden="1" w:unhideWhenUsed="1"/>
-    <w:lsdException w:name="Table Subtle 1" w:semiHidden="1" w:unhideWhenUsed="1"/>
-    <w:lsdException w:name="Table Subtle 2" w:semiHidden="1" w:unhideWhenUsed="1"/>
-    <w:lsdException w:name="Table Web 1" w:semiHidden="1" w:unhideWhenUsed="1"/>
-    <w:lsdException w:name="Table Web 2" w:semiHidden="1" w:unhideWhenUsed="1"/>
-    <w:lsdException w:name="Table Web 3" w:semiHidden="1" w:unhideWhenUsed="1"/>
-    <w:lsdException w:name="Balloon Text" w:semiHidden="1" w:unhideWhenUsed="1"/>
-    <w:lsdException w:name="Table Theme" w:semiHidden="1" w:unhideWhenUsed="1"/>
-    <w:lsdException w:name="Placeholder Text" w:semiHidden="1" w:uiPriority="99"/>
-    <w:lsdException w:name="No Spacing" w:uiPriority="1"/>
-    <w:lsdException w:name="Light Shading" w:uiPriority="60"/>
-    <w:lsdException w:name="Light List" w:uiPriority="61"/>
-    <w:lsdException w:name="Light Grid" w:uiPriority="62"/>
-    <w:lsdException w:name="Medium Shading 1" w:uiPriority="63"/>
-    <w:lsdException w:name="Medium Shading 2" w:uiPriority="64"/>
-    <w:lsdException w:name="Medium List 1" w:uiPriority="65"/>
-    <w:lsdException w:name="Medium List 2" w:uiPriority="66"/>
-    <w:lsdException w:name="Medium Grid 1" w:uiPriority="67"/>
-    <w:lsdException w:name="Medium Grid 2" w:uiPriority="68"/>
-    <w:lsdException w:name="Medium Grid 3" w:uiPriority="69"/>
-    <w:lsdException w:name="Dark List" w:uiPriority="70"/>
-    <w:lsdException w:name="Colorful Shading" w:uiPriority="71"/>
-    <w:lsdException w:name="Colorful List" w:uiPriority="72"/>
-    <w:lsdException w:name="Colorful Grid" w:uiPriority="73"/>
-    <w:lsdException w:name="Light Shading Accent 1" w:uiPriority="60"/>
-    <w:lsdException w:name="Light List Accent 1" w:uiPriority="61"/>
-    <w:lsdException w:name="Light Grid Accent 1" w:uiPriority="62"/>
-    <w:lsdException w:name="Medium Shading 1 Accent 1" w:uiPriority="63"/>
-    <w:lsdException w:name="Medium Shading 2 Accent 1" w:uiPriority="64"/>
-    <w:lsdException w:name="Medium List 1 Accent 1" w:uiPriority="65"/>
-    <w:lsdException w:name="Revision" w:semiHidden="1" w:uiPriority="99"/>
-    <w:lsdException w:name="List Paragraph" w:uiPriority="34" w:qFormat="1"/>
-    <w:lsdException w:name="Quote" w:uiPriority="29"/>
-    <w:lsdException w:name="Intense Quote" w:uiPriority="30"/>
-    <w:lsdException w:name="Medium List 2 Accent 1" w:uiPriority="66"/>
-    <w:lsdException w:name="Medium Grid 1 Accent 1" w:uiPriority="67"/>
-    <w:lsdException w:name="Medium Grid 2 Accent 1" w:uiPriority="68"/>
-    <w:lsdException w:name="Medium Grid 3 Accent 1" w:uiPriority="69"/>
-    <w:lsdException w:name="Dark List Accent 1" w:uiPriority="70"/>
-    <w:lsdException w:name="Colorful Shading Accent 1" w:uiPriority="71"/>
-    <w:lsdException w:name="Colorful List Accent 1" w:uiPriority="72"/>
-    <w:lsdException w:name="Colorful Grid Accent 1" w:uiPriority="73"/>
-    <w:lsdException w:name="Light Shading Accent 2" w:uiPriority="60"/>
-    <w:lsdException w:name="Light List Accent 2" w:uiPriority="61"/>
-    <w:lsdException w:name="Light Grid Accent 2" w:uiPriority="62"/>
-    <w:lsdException w:name="Medium Shading 1 Accent 2" w:uiPriority="63"/>
-    <w:lsdException w:name="Medium Shading 2 Accent 2" w:uiPriority="64"/>
-    <w:lsdException w:name="Medium List 1 Accent 2" w:uiPriority="65"/>
-    <w:lsdException w:name="Medium List 2 Accent 2" w:uiPriority="66"/>
-    <w:lsdException w:name="Medium Grid 1 Accent 2" w:uiPriority="67"/>
-    <w:lsdException w:name="Medium Grid 2 Accent 2" w:uiPriority="68"/>
-    <w:lsdException w:name="Medium Grid 3 Accent 2" w:uiPriority="69"/>
-    <w:lsdException w:name="Dark List Accent 2" w:uiPriority="70"/>
-    <w:lsdException w:name="Colorful Shading Accent 2" w:uiPriority="71"/>
-    <w:lsdException w:name="Colorful List Accent 2" w:uiPriority="72"/>
-    <w:lsdException w:name="Colorful Grid Accent 2" w:uiPriority="73"/>
-    <w:lsdException w:name="Light Shading Accent 3" w:uiPriority="60"/>
-    <w:lsdException w:name="Light List Accent 3" w:uiPriority="61"/>
-    <w:lsdException w:name="Light Grid Accent 3" w:uiPriority="62"/>
-    <w:lsdException w:name="Medium Shading 1 Accent 3" w:uiPriority="63"/>
-    <w:lsdException w:name="Medium Shading 2 Accent 3" w:uiPriority="64"/>
-    <w:lsdException w:name="Medium List 1 Accent 3" w:uiPriority="65"/>
-    <w:lsdException w:name="Medium List 2 Accent 3" w:uiPriority="66"/>
-    <w:lsdException w:name="Medium Grid 1 Accent 3" w:uiPriority="67"/>
-    <w:lsdException w:name="Medium Grid 2 Accent 3" w:uiPriority="68"/>
-    <w:lsdException w:name="Medium Grid 3 Accent 3" w:uiPriority="69"/>
-    <w:lsdException w:name="Dark List Accent 3" w:uiPriority="70"/>
-    <w:lsdException w:name="Colorful Shading Accent 3" w:uiPriority="71"/>
-    <w:lsdException w:name="Colorful List Accent 3" w:uiPriority="72"/>
-    <w:lsdException w:name="Colorful Grid Accent 3" w:uiPriority="73"/>
-    <w:lsdException w:name="Light Shading Accent 4" w:uiPriority="60"/>
-    <w:lsdException w:name="Light List Accent 4" w:uiPriority="61"/>
-    <w:lsdException w:name="Light Grid Accent 4" w:uiPriority="62"/>
-    <w:lsdException w:name="Medium Shading 1 Accent 4" w:uiPriority="63"/>
-    <w:lsdException w:name="Medium Shading 2 Accent 4" w:uiPriority="64"/>
-    <w:lsdException w:name="Medium List 1 Accent 4" w:uiPriority="65"/>
-    <w:lsdException w:name="Medium List 2 Accent 4" w:uiPriority="66"/>
-    <w:lsdException w:name="Medium Grid 1 Accent 4" w:uiPriority="67"/>
-    <w:lsdException w:name="Medium Grid 2 Accent 4" w:uiPriority="68"/>
-    <w:lsdException w:name="Medium Grid 3 Accent 4" w:uiPriority="69"/>
-    <w:lsdException w:name="Dark List Accent 4" w:uiPriority="70"/>
-    <w:lsdException w:name="Colorful Shading Accent 4" w:uiPriority="71"/>
-    <w:lsdException w:name="Colorful List Accent 4" w:uiPriority="72"/>
-    <w:lsdException w:name="Colorful Grid Accent 4" w:uiPriority="73"/>
-    <w:lsdException w:name="Light Shading Accent 5" w:uiPriority="60"/>
-    <w:lsdException w:name="Light List Accent 5" w:uiPriority="61"/>
-    <w:lsdException w:name="Light Grid Accent 5" w:uiPriority="62"/>
-    <w:lsdException w:name="Medium Shading 1 Accent 5" w:uiPriority="63"/>
-    <w:lsdException w:name="Medium Shading 2 Accent 5" w:uiPriority="64"/>
-    <w:lsdException w:name="Medium List 1 Accent 5" w:uiPriority="65"/>
-    <w:lsdException w:name="Medium List 2 Accent 5" w:uiPriority="66"/>
-    <w:lsdException w:name="Medium Grid 1 Accent 5" w:uiPriority="67"/>
-    <w:lsdException w:name="Medium Grid 2 Accent 5" w:uiPriority="68"/>
-    <w:lsdException w:name="Medium Grid 3 Accent 5" w:uiPriority="69"/>
-    <w:lsdException w:name="Dark List Accent 5" w:uiPriority="70"/>
-    <w:lsdException w:name="Colorful Shading Accent 5" w:uiPriority="71"/>
-    <w:lsdException w:name="Colorful List Accent 5" w:uiPriority="72"/>
-    <w:lsdException w:name="Colorful Grid Accent 5" w:uiPriority="73"/>
-    <w:lsdException w:name="Light Shading Accent 6" w:uiPriority="60"/>
-    <w:lsdException w:name="Light List Accent 6" w:uiPriority="61"/>
-    <w:lsdException w:name="Light Grid Accent 6" w:uiPriority="62"/>
-    <w:lsdException w:name="Medium Shading 1 Accent 6" w:uiPriority="63"/>
-    <w:lsdException w:name="Medium Shading 2 Accent 6" w:uiPriority="64"/>
-    <w:lsdException w:name="Medium List 1 Accent 6" w:uiPriority="65"/>
-    <w:lsdException w:name="Medium List 2 Accent 6" w:uiPriority="66"/>
-    <w:lsdException w:name="Medium Grid 1 Accent 6" w:uiPriority="67"/>
-    <w:lsdException w:name="Medium Grid 2 Accent 6" w:uiPriority="68"/>
-    <w:lsdException w:name="Medium Grid 3 Accent 6" w:uiPriority="69"/>
-    <w:lsdException w:name="Dark List Accent 6" w:uiPriority="70"/>
-    <w:lsdException w:name="Colorful Shading Accent 6" w:uiPriority="71"/>
-    <w:lsdException w:name="Colorful List Accent 6" w:uiPriority="72"/>
-    <w:lsdException w:name="Colorful Grid Accent 6" w:uiPriority="73"/>
-    <w:lsdException w:name="Subtle Emphasis" w:uiPriority="19"/>
-    <w:lsdException w:name="Intense Emphasis" w:uiPriority="21"/>
-    <w:lsdException w:name="Subtle Reference" w:uiPriority="31"/>
-    <w:lsdException w:name="Intense Reference" w:uiPriority="32"/>
-    <w:lsdException w:name="Book Title" w:uiPriority="33"/>
-    <w:lsdException w:name="Bibliography" w:semiHidden="1" w:uiPriority="37" w:unhideWhenUsed="1"/>
-    <w:lsdException w:name="TOC Heading" w:semiHidden="1" w:uiPriority="39" w:unhideWhenUsed="1" w:qFormat="1"/>
-    <w:lsdException w:name="Plain Table 1" w:uiPriority="41"/>
-    <w:lsdException w:name="Plain Table 2" w:uiPriority="42"/>
-    <w:lsdException w:name="Plain Table 3" w:uiPriority="43"/>
-    <w:lsdException w:name="Plain Table 4" w:uiPriority="44"/>
-    <w:lsdException w:name="Plain Table 5" w:uiPriority="45"/>
-    <w:lsdException w:name="Grid Table Light" w:uiPriority="40"/>
-    <w:lsdException w:name="Grid Table 1 Light" w:uiPriority="46"/>
-    <w:lsdException w:name="Grid Table 2" w:uiPriority="47"/>
-    <w:lsdException w:name="Grid Table 3" w:uiPriority="48"/>
-    <w:lsdException w:name="Grid Table 4" w:uiPriority="49"/>
-    <w:lsdException w:name="Grid Table 5 Dark" w:uiPriority="50"/>
-    <w:lsdException w:name="Grid Table 6 Colorful" w:uiPriority="51"/>
-    <w:lsdException w:name="Grid Table 7 Colorful" w:uiPriority="52"/>
-    <w:lsdException w:name="Grid Table 1 Light Accent 1" w:uiPriority="46"/>
-    <w:lsdException w:name="Grid Table 2 Accent 1" w:uiPriority="47"/>
-    <w:lsdException w:name="Grid Table 3 Accent 1" w:uiPriority="48"/>
-    <w:lsdException w:name="Grid Table 4 Accent 1" w:uiPriority="49"/>
-    <w:lsdException w:name="Grid Table 5 Dark Accent 1" w:uiPriority="50"/>
-    <w:lsdException w:name="Grid Table 6 Colorful Accent 1" w:uiPriority="51"/>
-    <w:lsdException w:name="Grid Table 7 Colorful Accent 1" w:uiPriority="52"/>
-    <w:lsdException w:name="Grid Table 1 Light Accent 2" w:uiPriority="46"/>
-    <w:lsdException w:name="Grid Table 2 Accent 2" w:uiPriority="47"/>
-    <w:lsdException w:name="Grid Table 3 Accent 2" w:uiPriority="48"/>
-    <w:lsdException w:name="Grid Table 4 Accent 2" w:uiPriority="49"/>
-    <w:lsdException w:name="Grid Table 5 Dark Accent 2" w:uiPriority="50"/>
-    <w:lsdException w:name="Grid Table 6 Colorful Accent 2" w:uiPriority="51"/>
-    <w:lsdException w:name="Grid Table 7 Colorful Accent 2" w:uiPriority="52"/>
-    <w:lsdException w:name="Grid Table 1 Light Accent 3" w:uiPriority="46"/>
-    <w:lsdException w:name="Grid Table 2 Accent 3" w:uiPriority="47"/>
-    <w:lsdException w:name="Grid Table 3 Accent 3" w:uiPriority="48"/>
-    <w:lsdException w:name="Grid Table 4 Accent 3" w:uiPriority="49"/>
-    <w:lsdException w:name="Grid Table 5 Dark Accent 3" w:uiPriority="50"/>
-    <w:lsdException w:name="Grid Table 6 Colorful Accent 3" w:uiPriority="51"/>
-    <w:lsdException w:name="Grid Table 7 Colorful Accent 3" w:uiPriority="52"/>
-    <w:lsdException w:name="Grid Table 1 Light Accent 4" w:uiPriority="46"/>
-    <w:lsdException w:name="Grid Table 2 Accent 4" w:uiPriority="47"/>
-    <w:lsdException w:name="Grid Table 3 Accent 4" w:uiPriority="48"/>
-    <w:lsdException w:name="Grid Table 4 Accent 4" w:uiPriority="49"/>
-    <w:lsdException w:name="Grid Table 5 Dark Accent 4" w:uiPriority="50"/>
-    <w:lsdException w:name="Grid Table 6 Colorful Accent 4" w:uiPriority="51"/>
-    <w:lsdException w:name="Grid Table 7 Colorful Accent 4" w:uiPriority="52"/>
-    <w:lsdException w:name="Grid Table 1 Light Accent 5" w:uiPriority="46"/>
-    <w:lsdException w:name="Grid Table 2 Accent 5" w:uiPriority="47"/>
-    <w:lsdException w:name="Grid Table 3 Accent 5" w:uiPriority="48"/>
-    <w:lsdException w:name="Grid Table 4 Accent 5" w:uiPriority="49"/>
-    <w:lsdException w:name="Grid Table 5 Dark Accent 5" w:uiPriority="50"/>
-    <w:lsdException w:name="Grid Table 6 Colorful Accent 5" w:uiPriority="51"/>
-    <w:lsdException w:name="Grid Table 7 Colorful Accent 5" w:uiPriority="52"/>
-    <w:lsdException w:name="Grid Table 1 Light Accent 6" w:uiPriority="46"/>
-    <w:lsdException w:name="Grid Table 2 Accent 6" w:uiPriority="47"/>
-    <w:lsdException w:name="Grid Table 3 Accent 6" w:uiPriority="48"/>
-    <w:lsdException w:name="Grid Table 4 Accent 6" w:uiPriority="49"/>
-    <w:lsdException w:name="Grid Table 5 Dark Accent 6" w:uiPriority="50"/>
-    <w:lsdException w:name="Grid Table 6 Colorful Accent 6" w:uiPriority="51"/>
-    <w:lsdException w:name="Grid Table 7 Colorful Accent 6" w:uiPriority="52"/>
-    <w:lsdException w:name="List Table 1 Light" w:uiPriority="46"/>
-    <w:lsdException w:name="List Table 2" w:uiPriority="47"/>
-    <w:lsdException w:name="List Table 3" w:uiPriority="48"/>
-    <w:lsdException w:name="List Table 4" w:uiPriority="49"/>
-    <w:lsdException w:name="List Table 5 Dark" w:uiPriority="50"/>
-    <w:lsdException w:name="List Table 6 Colorful" w:uiPriority="51"/>
-    <w:lsdException w:name="List Table 7 Colorful" w:uiPriority="52"/>
-    <w:lsdException w:name="List Table 1 Light Accent 1" w:uiPriority="46"/>
-    <w:lsdException w:name="List Table 2 Accent 1" w:uiPriority="47"/>
-    <w:lsdException w:name="List Table 3 Accent 1" w:uiPriority="48"/>
-    <w:lsdException w:name="List Table 4 Accent 1" w:uiPriority="49"/>
-    <w:lsdException w:name="List Table 5 Dark Accent 1" w:uiPriority="50"/>
-    <w:lsdException w:name="List Table 6 Colorful Accent 1" w:uiPriority="51"/>
-    <w:lsdException w:name="List Table 7 Colorful Accent 1" w:uiPriority="52"/>
-    <w:lsdException w:name="List Table 1 Light Accent 2" w:uiPriority="46"/>
-    <w:lsdException w:name="List Table 2 Accent 2" w:uiPriority="47"/>
-    <w:lsdException w:name="List Table 3 Accent 2" w:uiPriority="48"/>
-    <w:lsdException w:name="List Table 4 Accent 2" w:uiPriority="49"/>
-    <w:lsdException w:name="List Table 5 Dark Accent 2" w:uiPriority="50"/>
-    <w:lsdException w:name="List Table 6 Colorful Accent 2" w:uiPriority="51"/>
-    <w:lsdException w:name="List Table 7 Colorful Accent 2" w:uiPriority="52"/>
-    <w:lsdException w:name="List Table 1 Light Accent 3" w:uiPriority="46"/>
-    <w:lsdException w:name="List Table 2 Accent 3" w:uiPriority="47"/>
-    <w:lsdException w:name="List Table 3 Accent 3" w:uiPriority="48"/>
-    <w:lsdException w:name="List Table 4 Accent 3" w:uiPriority="49"/>
-    <w:lsdException w:name="List Table 5 Dark Accent 3" w:uiPriority="50"/>
-    <w:lsdException w:name="List Table 6 Colorful Accent 3" w:uiPriority="51"/>
-    <w:lsdException w:name="List Table 7 Colorful Accent 3" w:uiPriority="52"/>
-    <w:lsdException w:name="List Table 1 Light Accent 4" w:uiPriority="46"/>
-    <w:lsdException w:name="List Table 2 Accent 4" w:uiPriority="47"/>
-    <w:lsdException w:name="List Table 3 Accent 4" w:uiPriority="48"/>
-    <w:lsdException w:name="List Table 4 Accent 4" w:uiPriority="49"/>
-    <w:lsdException w:name="List Table 5 Dark Accent 4" w:uiPriority="50"/>
-    <w:lsdException w:name="List Table 6 Colorful Accent 4" w:uiPriority="51"/>
-    <w:lsdException w:name="List Table 7 Colorful Accent 4" w:uiPriority="52"/>
-    <w:lsdException w:name="List Table 1 Light Accent 5" w:uiPriority="46"/>
-    <w:lsdException w:name="List Table 2 Accent 5" w:uiPriority="47"/>
-    <w:lsdException w:name="List Table 3 Accent 5" w:uiPriority="48"/>
-    <w:lsdException w:name="List Table 4 Accent 5" w:uiPriority="49"/>
-    <w:lsdException w:name="List Table 5 Dark Accent 5" w:uiPriority="50"/>
-    <w:lsdException w:name="List Table 6 Colorful Accent 5" w:uiPriority="51"/>
-    <w:lsdException w:name="List Table 7 Colorful Accent 5" w:uiPriority="52"/>
-    <w:lsdException w:name="List Table 1 Light Accent 6" w:uiPriority="46"/>
-    <w:lsdException w:name="List Table 2 Accent 6" w:uiPriority="47"/>
-    <w:lsdException w:name="List Table 3 Accent 6" w:uiPriority="48"/>
-    <w:lsdException w:name="List Table 4 Accent 6" w:uiPriority="49"/>
-    <w:lsdException w:name="List Table 5 Dark Accent 6" w:uiPriority="50"/>
-    <w:lsdException w:name="List Table 6 Colorful Accent 6" w:uiPriority="51"/>
-    <w:lsdException w:name="List Table 7 Colorful Accent 6" w:uiPriority="52"/>
+  <w:latentStyles w:defLockedState="0" w:defUIPriority="0" w:defSemiHidden="1" w:defUnhideWhenUsed="1" w:defQFormat="0" w:count="267">
+    <w:lsdException w:name="Normal" w:semiHidden="0" w:uiPriority="11" w:unhideWhenUsed="0" w:qFormat="1"/>
+    <w:lsdException w:name="heading 1" w:semiHidden="0" w:uiPriority="15" w:unhideWhenUsed="0" w:qFormat="1"/>
+    <w:lsdException w:name="heading 2" w:semiHidden="0" w:uiPriority="17" w:unhideWhenUsed="0" w:qFormat="1"/>
+    <w:lsdException w:name="heading 3" w:semiHidden="0" w:uiPriority="19" w:unhideWhenUsed="0" w:qFormat="1"/>
+    <w:lsdException w:name="heading 4" w:semiHidden="0" w:uiPriority="21" w:unhideWhenUsed="0" w:qFormat="1"/>
+    <w:lsdException w:name="heading 5" w:semiHidden="0" w:unhideWhenUsed="0" w:qFormat="1"/>
+    <w:lsdException w:name="heading 6" w:semiHidden="0" w:unhideWhenUsed="0" w:qFormat="1"/>
+    <w:lsdException w:name="heading 7" w:qFormat="1"/>
+    <w:lsdException w:name="heading 8" w:qFormat="1"/>
+    <w:lsdException w:name="heading 9" w:qFormat="1"/>
+    <w:lsdException w:name="toc 1" w:uiPriority="39"/>
+    <w:lsdException w:name="toc 2" w:uiPriority="39"/>
+    <w:lsdException w:name="toc 3" w:uiPriority="39"/>
+    <w:lsdException w:name="toc 4" w:uiPriority="39"/>
+    <w:lsdException w:name="caption" w:qFormat="1"/>
+    <w:lsdException w:name="table of figures" w:uiPriority="99"/>
+    <w:lsdException w:name="List Number" w:unhideWhenUsed="0"/>
+    <w:lsdException w:name="List 4" w:unhideWhenUsed="0"/>
+    <w:lsdException w:name="List 5" w:unhideWhenUsed="0"/>
+    <w:lsdException w:name="Title" w:semiHidden="0" w:unhideWhenUsed="0" w:qFormat="1"/>
+    <w:lsdException w:name="Subtitle" w:semiHidden="0" w:unhideWhenUsed="0" w:qFormat="1"/>
+    <w:lsdException w:name="Salutation" w:unhideWhenUsed="0"/>
+    <w:lsdException w:name="Date" w:unhideWhenUsed="0"/>
+    <w:lsdException w:name="Body Text First Indent" w:unhideWhenUsed="0"/>
+    <w:lsdException w:name="Hyperlink" w:uiPriority="99"/>
+    <w:lsdException w:name="Strong" w:semiHidden="0" w:unhideWhenUsed="0"/>
+    <w:lsdException w:name="Emphasis" w:semiHidden="0" w:unhideWhenUsed="0"/>
+    <w:lsdException w:name="Table Grid" w:semiHidden="0" w:unhideWhenUsed="0"/>
+    <w:lsdException w:name="Placeholder Text" w:uiPriority="99" w:unhideWhenUsed="0"/>
+    <w:lsdException w:name="No Spacing" w:semiHidden="0" w:uiPriority="1" w:unhideWhenUsed="0"/>
+    <w:lsdException w:name="Light Shading" w:semiHidden="0" w:uiPriority="60" w:unhideWhenUsed="0"/>
+    <w:lsdException w:name="Light List" w:semiHidden="0" w:uiPriority="61" w:unhideWhenUsed="0"/>
+    <w:lsdException w:name="Light Grid" w:semiHidden="0" w:uiPriority="62" w:unhideWhenUsed="0"/>
+    <w:lsdException w:name="Medium Shading 1" w:semiHidden="0" w:uiPriority="63" w:unhideWhenUsed="0"/>
+    <w:lsdException w:name="Medium Shading 2" w:semiHidden="0" w:uiPriority="64" w:unhideWhenUsed="0"/>
+    <w:lsdException w:name="Medium List 1" w:semiHidden="0" w:uiPriority="65" w:unhideWhenUsed="0"/>
+    <w:lsdException w:name="Medium List 2" w:semiHidden="0" w:uiPriority="66" w:unhideWhenUsed="0"/>
+    <w:lsdException w:name="Medium Grid 1" w:semiHidden="0" w:uiPriority="67" w:unhideWhenUsed="0"/>
+    <w:lsdException w:name="Medium Grid 2" w:semiHidden="0" w:uiPriority="68" w:unhideWhenUsed="0"/>
+    <w:lsdException w:name="Medium Grid 3" w:semiHidden="0" w:uiPriority="69" w:unhideWhenUsed="0"/>
+    <w:lsdException w:name="Dark List" w:semiHidden="0" w:uiPriority="70" w:unhideWhenUsed="0"/>
+    <w:lsdException w:name="Colorful Shading" w:semiHidden="0" w:uiPriority="71" w:unhideWhenUsed="0"/>
+    <w:lsdException w:name="Colorful List" w:semiHidden="0" w:uiPriority="72" w:unhideWhenUsed="0"/>
+    <w:lsdException w:name="Colorful Grid" w:semiHidden="0" w:uiPriority="73" w:unhideWhenUsed="0"/>
+    <w:lsdException w:name="Light Shading Accent 1" w:semiHidden="0" w:uiPriority="60" w:unhideWhenUsed="0"/>
+    <w:lsdException w:name="Light List Accent 1" w:semiHidden="0" w:uiPriority="61" w:unhideWhenUsed="0"/>
+    <w:lsdException w:name="Light Grid Accent 1" w:semiHidden="0" w:uiPriority="62" w:unhideWhenUsed="0"/>
+    <w:lsdException w:name="Medium Shading 1 Accent 1" w:semiHidden="0" w:uiPriority="63" w:unhideWhenUsed="0"/>
+    <w:lsdException w:name="Medium Shading 2 Accent 1" w:semiHidden="0" w:uiPriority="64" w:unhideWhenUsed="0"/>
+    <w:lsdException w:name="Medium List 1 Accent 1" w:semiHidden="0" w:uiPriority="65" w:unhideWhenUsed="0"/>
+    <w:lsdException w:name="Revision" w:uiPriority="99" w:unhideWhenUsed="0"/>
+    <w:lsdException w:name="List Paragraph" w:semiHidden="0" w:uiPriority="34" w:unhideWhenUsed="0" w:qFormat="1"/>
+    <w:lsdException w:name="Quote" w:semiHidden="0" w:uiPriority="29" w:unhideWhenUsed="0"/>
+    <w:lsdException w:name="Intense Quote" w:semiHidden="0" w:uiPriority="30" w:unhideWhenUsed="0"/>
+    <w:lsdException w:name="Medium List 2 Accent 1" w:semiHidden="0" w:uiPriority="66" w:unhideWhenUsed="0"/>
+    <w:lsdException w:name="Medium Grid 1 Accent 1" w:semiHidden="0" w:uiPriority="67" w:unhideWhenUsed="0"/>
+    <w:lsdException w:name="Medium Grid 2 Accent 1" w:semiHidden="0" w:uiPriority="68" w:unhideWhenUsed="0"/>
+    <w:lsdException w:name="Medium Grid 3 Accent 1" w:semiHidden="0" w:uiPriority="69" w:unhideWhenUsed="0"/>
+    <w:lsdException w:name="Dark List Accent 1" w:semiHidden="0" w:uiPriority="70" w:unhideWhenUsed="0"/>
+    <w:lsdException w:name="Colorful Shading Accent 1" w:semiHidden="0" w:uiPriority="71" w:unhideWhenUsed="0"/>
+    <w:lsdException w:name="Colorful List Accent 1" w:semiHidden="0" w:uiPriority="72" w:unhideWhenUsed="0"/>
+    <w:lsdException w:name="Colorful Grid Accent 1" w:semiHidden="0" w:uiPriority="73" w:unhideWhenUsed="0"/>
+    <w:lsdException w:name="Light Shading Accent 2" w:semiHidden="0" w:uiPriority="60" w:unhideWhenUsed="0"/>
+    <w:lsdException w:name="Light List Accent 2" w:semiHidden="0" w:uiPriority="61" w:unhideWhenUsed="0"/>
+    <w:lsdException w:name="Light Grid Accent 2" w:semiHidden="0" w:uiPriority="62" w:unhideWhenUsed="0"/>
+    <w:lsdException w:name="Medium Shading 1 Accent 2" w:semiHidden="0" w:uiPriority="63" w:unhideWhenUsed="0"/>
+    <w:lsdException w:name="Medium Shading 2 Accent 2" w:semiHidden="0" w:uiPriority="64" w:unhideWhenUsed="0"/>
+    <w:lsdException w:name="Medium List 1 Accent 2" w:semiHidden="0" w:uiPriority="65" w:unhideWhenUsed="0"/>
+    <w:lsdException w:name="Medium List 2 Accent 2" w:semiHidden="0" w:uiPriority="66" w:unhideWhenUsed="0"/>
+    <w:lsdException w:name="Medium Grid 1 Accent 2" w:semiHidden="0" w:uiPriority="67" w:unhideWhenUsed="0"/>
+    <w:lsdException w:name="Medium Grid 2 Accent 2" w:semiHidden="0" w:uiPriority="68" w:unhideWhenUsed="0"/>
+    <w:lsdException w:name="Medium Grid 3 Accent 2" w:semiHidden="0" w:uiPriority="69" w:unhideWhenUsed="0"/>
+    <w:lsdException w:name="Dark List Accent 2" w:semiHidden="0" w:uiPriority="70" w:unhideWhenUsed="0"/>
+    <w:lsdException w:name="Colorful Shading Accent 2" w:semiHidden="0" w:uiPriority="71" w:unhideWhenUsed="0"/>
+    <w:lsdException w:name="Colorful List Accent 2" w:semiHidden="0" w:uiPriority="72" w:unhideWhenUsed="0"/>
+    <w:lsdException w:name="Colorful Grid Accent 2" w:semiHidden="0" w:uiPriority="73" w:unhideWhenUsed="0"/>
+    <w:lsdException w:name="Light Shading Accent 3" w:semiHidden="0" w:uiPriority="60" w:unhideWhenUsed="0"/>
+    <w:lsdException w:name="Light List Accent 3" w:semiHidden="0" w:uiPriority="61" w:unhideWhenUsed="0"/>
+    <w:lsdException w:name="Light Grid Accent 3" w:semiHidden="0" w:uiPriority="62" w:unhideWhenUsed="0"/>
+    <w:lsdException w:name="Medium Shading 1 Accent 3" w:semiHidden="0" w:uiPriority="63" w:unhideWhenUsed="0"/>
+    <w:lsdException w:name="Medium Shading 2 Accent 3" w:semiHidden="0" w:uiPriority="64" w:unhideWhenUsed="0"/>
+    <w:lsdException w:name="Medium List 1 Accent 3" w:semiHidden="0" w:uiPriority="65" w:unhideWhenUsed="0"/>
+    <w:lsdException w:name="Medium List 2 Accent 3" w:semiHidden="0" w:uiPriority="66" w:unhideWhenUsed="0"/>
+    <w:lsdException w:name="Medium Grid 1 Accent 3" w:semiHidden="0" w:uiPriority="67" w:unhideWhenUsed="0"/>
+    <w:lsdException w:name="Medium Grid 2 Accent 3" w:semiHidden="0" w:uiPriority="68" w:unhideWhenUsed="0"/>
+    <w:lsdException w:name="Medium Grid 3 Accent 3" w:semiHidden="0" w:uiPriority="69" w:unhideWhenUsed="0"/>
+    <w:lsdException w:name="Dark List Accent 3" w:semiHidden="0" w:uiPriority="70" w:unhideWhenUsed="0"/>
+    <w:lsdException w:name="Colorful Shading Accent 3" w:semiHidden="0" w:uiPriority="71" w:unhideWhenUsed="0"/>
+    <w:lsdException w:name="Colorful List Accent 3" w:semiHidden="0" w:uiPriority="72" w:unhideWhenUsed="0"/>
+    <w:lsdException w:name="Colorful Grid Accent 3" w:semiHidden="0" w:uiPriority="73" w:unhideWhenUsed="0"/>
+    <w:lsdException w:name="Light Shading Accent 4" w:semiHidden="0" w:uiPriority="60" w:unhideWhenUsed="0"/>
+    <w:lsdException w:name="Light List Accent 4" w:semiHidden="0" w:uiPriority="61" w:unhideWhenUsed="0"/>
+    <w:lsdException w:name="Light Grid Accent 4" w:semiHidden="0" w:uiPriority="62" w:unhideWhenUsed="0"/>
+    <w:lsdException w:name="Medium Shading 1 Accent 4" w:semiHidden="0" w:uiPriority="63" w:unhideWhenUsed="0"/>
+    <w:lsdException w:name="Medium Shading 2 Accent 4" w:semiHidden="0" w:uiPriority="64" w:unhideWhenUsed="0"/>
+    <w:lsdException w:name="Medium List 1 Accent 4" w:semiHidden="0" w:uiPriority="65" w:unhideWhenUsed="0"/>
+    <w:lsdException w:name="Medium List 2 Accent 4" w:semiHidden="0" w:uiPriority="66" w:unhideWhenUsed="0"/>
+    <w:lsdException w:name="Medium Grid 1 Accent 4" w:semiHidden="0" w:uiPriority="67" w:unhideWhenUsed="0"/>
+    <w:lsdException w:name="Medium Grid 2 Accent 4" w:semiHidden="0" w:uiPriority="68" w:unhideWhenUsed="0"/>
+    <w:lsdException w:name="Medium Grid 3 Accent 4" w:semiHidden="0" w:uiPriority="69" w:unhideWhenUsed="0"/>
+    <w:lsdException w:name="Dark List Accent 4" w:semiHidden="0" w:uiPriority="70" w:unhideWhenUsed="0"/>
+    <w:lsdException w:name="Colorful Shading Accent 4" w:semiHidden="0" w:uiPriority="71" w:unhideWhenUsed="0"/>
+    <w:lsdException w:name="Colorful List Accent 4" w:semiHidden="0" w:uiPriority="72" w:unhideWhenUsed="0"/>
+    <w:lsdException w:name="Colorful Grid Accent 4" w:semiHidden="0" w:uiPriority="73" w:unhideWhenUsed="0"/>
+    <w:lsdException w:name="Light Shading Accent 5" w:semiHidden="0" w:uiPriority="60" w:unhideWhenUsed="0"/>
+    <w:lsdException w:name="Light List Accent 5" w:semiHidden="0" w:uiPriority="61" w:unhideWhenUsed="0"/>
+    <w:lsdException w:name="Light Grid Accent 5" w:semiHidden="0" w:uiPriority="62" w:unhideWhenUsed="0"/>
+    <w:lsdException w:name="Medium Shading 1 Accent 5" w:semiHidden="0" w:uiPriority="63" w:unhideWhenUsed="0"/>
+    <w:lsdException w:name="Medium Shading 2 Accent 5" w:semiHidden="0" w:uiPriority="64" w:unhideWhenUsed="0"/>
+    <w:lsdException w:name="Medium List 1 Accent 5" w:semiHidden="0" w:uiPriority="65" w:unhideWhenUsed="0"/>
+    <w:lsdException w:name="Medium List 2 Accent 5" w:semiHidden="0" w:uiPriority="66" w:unhideWhenUsed="0"/>
+    <w:lsdException w:name="Medium Grid 1 Accent 5" w:semiHidden="0" w:uiPriority="67" w:unhideWhenUsed="0"/>
+    <w:lsdException w:name="Medium Grid 2 Accent 5" w:semiHidden="0" w:uiPriority="68" w:unhideWhenUsed="0"/>
+    <w:lsdException w:name="Medium Grid 3 Accent 5" w:semiHidden="0" w:uiPriority="69" w:unhideWhenUsed="0"/>
+    <w:lsdException w:name="Dark List Accent 5" w:semiHidden="0" w:uiPriority="70" w:unhideWhenUsed="0"/>
+    <w:lsdException w:name="Colorful Shading Accent 5" w:semiHidden="0" w:uiPriority="71" w:unhideWhenUsed="0"/>
+    <w:lsdException w:name="Colorful List Accent 5" w:semiHidden="0" w:uiPriority="72" w:unhideWhenUsed="0"/>
+    <w:lsdException w:name="Colorful Grid Accent 5" w:semiHidden="0" w:uiPriority="73" w:unhideWhenUsed="0"/>
+    <w:lsdException w:name="Light Shading Accent 6" w:semiHidden="0" w:uiPriority="60" w:unhideWhenUsed="0"/>
+    <w:lsdException w:name="Light List Accent 6" w:semiHidden="0" w:uiPriority="61" w:unhideWhenUsed="0"/>
+    <w:lsdException w:name="Light Grid Accent 6" w:semiHidden="0" w:uiPriority="62" w:unhideWhenUsed="0"/>
+    <w:lsdException w:name="Medium Shading 1 Accent 6" w:semiHidden="0" w:uiPriority="63" w:unhideWhenUsed="0"/>
+    <w:lsdException w:name="Medium Shading 2 Accent 6" w:semiHidden="0" w:uiPriority="64" w:unhideWhenUsed="0"/>
+    <w:lsdException w:name="Medium List 1 Accent 6" w:semiHidden="0" w:uiPriority="65" w:unhideWhenUsed="0"/>
+    <w:lsdException w:name="Medium List 2 Accent 6" w:semiHidden="0" w:uiPriority="66" w:unhideWhenUsed="0"/>
+    <w:lsdException w:name="Medium Grid 1 Accent 6" w:semiHidden="0" w:uiPriority="67" w:unhideWhenUsed="0"/>
+    <w:lsdException w:name="Medium Grid 2 Accent 6" w:semiHidden="0" w:uiPriority="68" w:unhideWhenUsed="0"/>
+    <w:lsdException w:name="Medium Grid 3 Accent 6" w:semiHidden="0" w:uiPriority="69" w:unhideWhenUsed="0"/>
+    <w:lsdException w:name="Dark List Accent 6" w:semiHidden="0" w:uiPriority="70" w:unhideWhenUsed="0"/>
+    <w:lsdException w:name="Colorful Shading Accent 6" w:semiHidden="0" w:uiPriority="71" w:unhideWhenUsed="0"/>
+    <w:lsdException w:name="Colorful List Accent 6" w:semiHidden="0" w:uiPriority="72" w:unhideWhenUsed="0"/>
+    <w:lsdException w:name="Colorful Grid Accent 6" w:semiHidden="0" w:uiPriority="73" w:unhideWhenUsed="0"/>
+    <w:lsdException w:name="Subtle Emphasis" w:semiHidden="0" w:uiPriority="19" w:unhideWhenUsed="0"/>
+    <w:lsdException w:name="Intense Emphasis" w:semiHidden="0" w:uiPriority="21" w:unhideWhenUsed="0"/>
+    <w:lsdException w:name="Subtle Reference" w:semiHidden="0" w:uiPriority="31" w:unhideWhenUsed="0"/>
+    <w:lsdException w:name="Intense Reference" w:semiHidden="0" w:uiPriority="32" w:unhideWhenUsed="0"/>
+    <w:lsdException w:name="Book Title" w:semiHidden="0" w:uiPriority="33" w:unhideWhenUsed="0"/>
+    <w:lsdException w:name="Bibliography" w:uiPriority="37"/>
+    <w:lsdException w:name="TOC Heading" w:uiPriority="39" w:qFormat="1"/>
   </w:latentStyles>
   <w:style w:type="paragraph" w:default="1" w:styleId="Normal">
     <w:name w:val="Normal"/>
@@ -18967,6 +18659,1291 @@
 </w:styles>
 </file>
 
+<file path=word/stylesWithEffects.xml><?xml version="1.0" encoding="utf-8"?>
+<w:styles xmlns:wpc="http://schemas.microsoft.com/office/word/2010/wordprocessingCanvas" xmlns:mc="http://schemas.openxmlformats.org/markup-compatibility/2006" xmlns:o="urn:schemas-microsoft-com:office:office" xmlns:r="http://schemas.openxmlformats.org/officeDocument/2006/relationships" xmlns:m="http://schemas.openxmlformats.org/officeDocument/2006/math" xmlns:v="urn:schemas-microsoft-com:vml" xmlns:wp14="http://schemas.microsoft.com/office/word/2010/wordprocessingDrawing" xmlns:wp="http://schemas.openxmlformats.org/drawingml/2006/wordprocessingDrawing" xmlns:w10="urn:schemas-microsoft-com:office:word" xmlns:w="http://schemas.openxmlformats.org/wordprocessingml/2006/main" xmlns:w14="http://schemas.microsoft.com/office/word/2010/wordml" xmlns:wpg="http://schemas.microsoft.com/office/word/2010/wordprocessingGroup" xmlns:wpi="http://schemas.microsoft.com/office/word/2010/wordprocessingInk" xmlns:wne="http://schemas.microsoft.com/office/word/2006/wordml" xmlns:wps="http://schemas.microsoft.com/office/word/2010/wordprocessingShape" mc:Ignorable="w14 wp14">
+  <w:docDefaults>
+    <w:rPrDefault>
+      <w:rPr>
+        <w:rFonts w:ascii="Times New Roman" w:eastAsia="Times New Roman" w:hAnsi="Times New Roman" w:cs="Times New Roman"/>
+        <w:lang w:val="en-US" w:eastAsia="en-US" w:bidi="ar-SA"/>
+      </w:rPr>
+    </w:rPrDefault>
+    <w:pPrDefault/>
+  </w:docDefaults>
+  <w:latentStyles w:defLockedState="0" w:defUIPriority="0" w:defSemiHidden="1" w:defUnhideWhenUsed="1" w:defQFormat="0" w:count="267">
+    <w:lsdException w:name="Normal" w:semiHidden="0" w:uiPriority="11" w:unhideWhenUsed="0" w:qFormat="1"/>
+    <w:lsdException w:name="heading 1" w:semiHidden="0" w:uiPriority="15" w:unhideWhenUsed="0" w:qFormat="1"/>
+    <w:lsdException w:name="heading 2" w:semiHidden="0" w:uiPriority="17" w:unhideWhenUsed="0" w:qFormat="1"/>
+    <w:lsdException w:name="heading 3" w:semiHidden="0" w:uiPriority="19" w:unhideWhenUsed="0" w:qFormat="1"/>
+    <w:lsdException w:name="heading 4" w:semiHidden="0" w:uiPriority="21" w:unhideWhenUsed="0" w:qFormat="1"/>
+    <w:lsdException w:name="heading 5" w:semiHidden="0" w:unhideWhenUsed="0" w:qFormat="1"/>
+    <w:lsdException w:name="heading 6" w:semiHidden="0" w:unhideWhenUsed="0" w:qFormat="1"/>
+    <w:lsdException w:name="heading 7" w:qFormat="1"/>
+    <w:lsdException w:name="heading 8" w:qFormat="1"/>
+    <w:lsdException w:name="heading 9" w:qFormat="1"/>
+    <w:lsdException w:name="toc 1" w:uiPriority="39"/>
+    <w:lsdException w:name="toc 2" w:uiPriority="39"/>
+    <w:lsdException w:name="toc 3" w:uiPriority="39"/>
+    <w:lsdException w:name="toc 4" w:uiPriority="39"/>
+    <w:lsdException w:name="caption" w:qFormat="1"/>
+    <w:lsdException w:name="table of figures" w:uiPriority="99"/>
+    <w:lsdException w:name="List Number" w:unhideWhenUsed="0"/>
+    <w:lsdException w:name="List 4" w:unhideWhenUsed="0"/>
+    <w:lsdException w:name="List 5" w:unhideWhenUsed="0"/>
+    <w:lsdException w:name="Title" w:semiHidden="0" w:unhideWhenUsed="0" w:qFormat="1"/>
+    <w:lsdException w:name="Subtitle" w:semiHidden="0" w:unhideWhenUsed="0" w:qFormat="1"/>
+    <w:lsdException w:name="Salutation" w:unhideWhenUsed="0"/>
+    <w:lsdException w:name="Date" w:unhideWhenUsed="0"/>
+    <w:lsdException w:name="Body Text First Indent" w:unhideWhenUsed="0"/>
+    <w:lsdException w:name="Hyperlink" w:uiPriority="99"/>
+    <w:lsdException w:name="Strong" w:semiHidden="0" w:unhideWhenUsed="0"/>
+    <w:lsdException w:name="Emphasis" w:semiHidden="0" w:unhideWhenUsed="0"/>
+    <w:lsdException w:name="Table Grid" w:semiHidden="0" w:unhideWhenUsed="0"/>
+    <w:lsdException w:name="Placeholder Text" w:uiPriority="99" w:unhideWhenUsed="0"/>
+    <w:lsdException w:name="No Spacing" w:semiHidden="0" w:uiPriority="1" w:unhideWhenUsed="0"/>
+    <w:lsdException w:name="Light Shading" w:semiHidden="0" w:uiPriority="60" w:unhideWhenUsed="0"/>
+    <w:lsdException w:name="Light List" w:semiHidden="0" w:uiPriority="61" w:unhideWhenUsed="0"/>
+    <w:lsdException w:name="Light Grid" w:semiHidden="0" w:uiPriority="62" w:unhideWhenUsed="0"/>
+    <w:lsdException w:name="Medium Shading 1" w:semiHidden="0" w:uiPriority="63" w:unhideWhenUsed="0"/>
+    <w:lsdException w:name="Medium Shading 2" w:semiHidden="0" w:uiPriority="64" w:unhideWhenUsed="0"/>
+    <w:lsdException w:name="Medium List 1" w:semiHidden="0" w:uiPriority="65" w:unhideWhenUsed="0"/>
+    <w:lsdException w:name="Medium List 2" w:semiHidden="0" w:uiPriority="66" w:unhideWhenUsed="0"/>
+    <w:lsdException w:name="Medium Grid 1" w:semiHidden="0" w:uiPriority="67" w:unhideWhenUsed="0"/>
+    <w:lsdException w:name="Medium Grid 2" w:semiHidden="0" w:uiPriority="68" w:unhideWhenUsed="0"/>
+    <w:lsdException w:name="Medium Grid 3" w:semiHidden="0" w:uiPriority="69" w:unhideWhenUsed="0"/>
+    <w:lsdException w:name="Dark List" w:semiHidden="0" w:uiPriority="70" w:unhideWhenUsed="0"/>
+    <w:lsdException w:name="Colorful Shading" w:semiHidden="0" w:uiPriority="71" w:unhideWhenUsed="0"/>
+    <w:lsdException w:name="Colorful List" w:semiHidden="0" w:uiPriority="72" w:unhideWhenUsed="0"/>
+    <w:lsdException w:name="Colorful Grid" w:semiHidden="0" w:uiPriority="73" w:unhideWhenUsed="0"/>
+    <w:lsdException w:name="Light Shading Accent 1" w:semiHidden="0" w:uiPriority="60" w:unhideWhenUsed="0"/>
+    <w:lsdException w:name="Light List Accent 1" w:semiHidden="0" w:uiPriority="61" w:unhideWhenUsed="0"/>
+    <w:lsdException w:name="Light Grid Accent 1" w:semiHidden="0" w:uiPriority="62" w:unhideWhenUsed="0"/>
+    <w:lsdException w:name="Medium Shading 1 Accent 1" w:semiHidden="0" w:uiPriority="63" w:unhideWhenUsed="0"/>
+    <w:lsdException w:name="Medium Shading 2 Accent 1" w:semiHidden="0" w:uiPriority="64" w:unhideWhenUsed="0"/>
+    <w:lsdException w:name="Medium List 1 Accent 1" w:semiHidden="0" w:uiPriority="65" w:unhideWhenUsed="0"/>
+    <w:lsdException w:name="Revision" w:uiPriority="99" w:unhideWhenUsed="0"/>
+    <w:lsdException w:name="List Paragraph" w:semiHidden="0" w:uiPriority="34" w:unhideWhenUsed="0" w:qFormat="1"/>
+    <w:lsdException w:name="Quote" w:semiHidden="0" w:uiPriority="29" w:unhideWhenUsed="0"/>
+    <w:lsdException w:name="Intense Quote" w:semiHidden="0" w:uiPriority="30" w:unhideWhenUsed="0"/>
+    <w:lsdException w:name="Medium List 2 Accent 1" w:semiHidden="0" w:uiPriority="66" w:unhideWhenUsed="0"/>
+    <w:lsdException w:name="Medium Grid 1 Accent 1" w:semiHidden="0" w:uiPriority="67" w:unhideWhenUsed="0"/>
+    <w:lsdException w:name="Medium Grid 2 Accent 1" w:semiHidden="0" w:uiPriority="68" w:unhideWhenUsed="0"/>
+    <w:lsdException w:name="Medium Grid 3 Accent 1" w:semiHidden="0" w:uiPriority="69" w:unhideWhenUsed="0"/>
+    <w:lsdException w:name="Dark List Accent 1" w:semiHidden="0" w:uiPriority="70" w:unhideWhenUsed="0"/>
+    <w:lsdException w:name="Colorful Shading Accent 1" w:semiHidden="0" w:uiPriority="71" w:unhideWhenUsed="0"/>
+    <w:lsdException w:name="Colorful List Accent 1" w:semiHidden="0" w:uiPriority="72" w:unhideWhenUsed="0"/>
+    <w:lsdException w:name="Colorful Grid Accent 1" w:semiHidden="0" w:uiPriority="73" w:unhideWhenUsed="0"/>
+    <w:lsdException w:name="Light Shading Accent 2" w:semiHidden="0" w:uiPriority="60" w:unhideWhenUsed="0"/>
+    <w:lsdException w:name="Light List Accent 2" w:semiHidden="0" w:uiPriority="61" w:unhideWhenUsed="0"/>
+    <w:lsdException w:name="Light Grid Accent 2" w:semiHidden="0" w:uiPriority="62" w:unhideWhenUsed="0"/>
+    <w:lsdException w:name="Medium Shading 1 Accent 2" w:semiHidden="0" w:uiPriority="63" w:unhideWhenUsed="0"/>
+    <w:lsdException w:name="Medium Shading 2 Accent 2" w:semiHidden="0" w:uiPriority="64" w:unhideWhenUsed="0"/>
+    <w:lsdException w:name="Medium List 1 Accent 2" w:semiHidden="0" w:uiPriority="65" w:unhideWhenUsed="0"/>
+    <w:lsdException w:name="Medium List 2 Accent 2" w:semiHidden="0" w:uiPriority="66" w:unhideWhenUsed="0"/>
+    <w:lsdException w:name="Medium Grid 1 Accent 2" w:semiHidden="0" w:uiPriority="67" w:unhideWhenUsed="0"/>
+    <w:lsdException w:name="Medium Grid 2 Accent 2" w:semiHidden="0" w:uiPriority="68" w:unhideWhenUsed="0"/>
+    <w:lsdException w:name="Medium Grid 3 Accent 2" w:semiHidden="0" w:uiPriority="69" w:unhideWhenUsed="0"/>
+    <w:lsdException w:name="Dark List Accent 2" w:semiHidden="0" w:uiPriority="70" w:unhideWhenUsed="0"/>
+    <w:lsdException w:name="Colorful Shading Accent 2" w:semiHidden="0" w:uiPriority="71" w:unhideWhenUsed="0"/>
+    <w:lsdException w:name="Colorful List Accent 2" w:semiHidden="0" w:uiPriority="72" w:unhideWhenUsed="0"/>
+    <w:lsdException w:name="Colorful Grid Accent 2" w:semiHidden="0" w:uiPriority="73" w:unhideWhenUsed="0"/>
+    <w:lsdException w:name="Light Shading Accent 3" w:semiHidden="0" w:uiPriority="60" w:unhideWhenUsed="0"/>
+    <w:lsdException w:name="Light List Accent 3" w:semiHidden="0" w:uiPriority="61" w:unhideWhenUsed="0"/>
+    <w:lsdException w:name="Light Grid Accent 3" w:semiHidden="0" w:uiPriority="62" w:unhideWhenUsed="0"/>
+    <w:lsdException w:name="Medium Shading 1 Accent 3" w:semiHidden="0" w:uiPriority="63" w:unhideWhenUsed="0"/>
+    <w:lsdException w:name="Medium Shading 2 Accent 3" w:semiHidden="0" w:uiPriority="64" w:unhideWhenUsed="0"/>
+    <w:lsdException w:name="Medium List 1 Accent 3" w:semiHidden="0" w:uiPriority="65" w:unhideWhenUsed="0"/>
+    <w:lsdException w:name="Medium List 2 Accent 3" w:semiHidden="0" w:uiPriority="66" w:unhideWhenUsed="0"/>
+    <w:lsdException w:name="Medium Grid 1 Accent 3" w:semiHidden="0" w:uiPriority="67" w:unhideWhenUsed="0"/>
+    <w:lsdException w:name="Medium Grid 2 Accent 3" w:semiHidden="0" w:uiPriority="68" w:unhideWhenUsed="0"/>
+    <w:lsdException w:name="Medium Grid 3 Accent 3" w:semiHidden="0" w:uiPriority="69" w:unhideWhenUsed="0"/>
+    <w:lsdException w:name="Dark List Accent 3" w:semiHidden="0" w:uiPriority="70" w:unhideWhenUsed="0"/>
+    <w:lsdException w:name="Colorful Shading Accent 3" w:semiHidden="0" w:uiPriority="71" w:unhideWhenUsed="0"/>
+    <w:lsdException w:name="Colorful List Accent 3" w:semiHidden="0" w:uiPriority="72" w:unhideWhenUsed="0"/>
+    <w:lsdException w:name="Colorful Grid Accent 3" w:semiHidden="0" w:uiPriority="73" w:unhideWhenUsed="0"/>
+    <w:lsdException w:name="Light Shading Accent 4" w:semiHidden="0" w:uiPriority="60" w:unhideWhenUsed="0"/>
+    <w:lsdException w:name="Light List Accent 4" w:semiHidden="0" w:uiPriority="61" w:unhideWhenUsed="0"/>
+    <w:lsdException w:name="Light Grid Accent 4" w:semiHidden="0" w:uiPriority="62" w:unhideWhenUsed="0"/>
+    <w:lsdException w:name="Medium Shading 1 Accent 4" w:semiHidden="0" w:uiPriority="63" w:unhideWhenUsed="0"/>
+    <w:lsdException w:name="Medium Shading 2 Accent 4" w:semiHidden="0" w:uiPriority="64" w:unhideWhenUsed="0"/>
+    <w:lsdException w:name="Medium List 1 Accent 4" w:semiHidden="0" w:uiPriority="65" w:unhideWhenUsed="0"/>
+    <w:lsdException w:name="Medium List 2 Accent 4" w:semiHidden="0" w:uiPriority="66" w:unhideWhenUsed="0"/>
+    <w:lsdException w:name="Medium Grid 1 Accent 4" w:semiHidden="0" w:uiPriority="67" w:unhideWhenUsed="0"/>
+    <w:lsdException w:name="Medium Grid 2 Accent 4" w:semiHidden="0" w:uiPriority="68" w:unhideWhenUsed="0"/>
+    <w:lsdException w:name="Medium Grid 3 Accent 4" w:semiHidden="0" w:uiPriority="69" w:unhideWhenUsed="0"/>
+    <w:lsdException w:name="Dark List Accent 4" w:semiHidden="0" w:uiPriority="70" w:unhideWhenUsed="0"/>
+    <w:lsdException w:name="Colorful Shading Accent 4" w:semiHidden="0" w:uiPriority="71" w:unhideWhenUsed="0"/>
+    <w:lsdException w:name="Colorful List Accent 4" w:semiHidden="0" w:uiPriority="72" w:unhideWhenUsed="0"/>
+    <w:lsdException w:name="Colorful Grid Accent 4" w:semiHidden="0" w:uiPriority="73" w:unhideWhenUsed="0"/>
+    <w:lsdException w:name="Light Shading Accent 5" w:semiHidden="0" w:uiPriority="60" w:unhideWhenUsed="0"/>
+    <w:lsdException w:name="Light List Accent 5" w:semiHidden="0" w:uiPriority="61" w:unhideWhenUsed="0"/>
+    <w:lsdException w:name="Light Grid Accent 5" w:semiHidden="0" w:uiPriority="62" w:unhideWhenUsed="0"/>
+    <w:lsdException w:name="Medium Shading 1 Accent 5" w:semiHidden="0" w:uiPriority="63" w:unhideWhenUsed="0"/>
+    <w:lsdException w:name="Medium Shading 2 Accent 5" w:semiHidden="0" w:uiPriority="64" w:unhideWhenUsed="0"/>
+    <w:lsdException w:name="Medium List 1 Accent 5" w:semiHidden="0" w:uiPriority="65" w:unhideWhenUsed="0"/>
+    <w:lsdException w:name="Medium List 2 Accent 5" w:semiHidden="0" w:uiPriority="66" w:unhideWhenUsed="0"/>
+    <w:lsdException w:name="Medium Grid 1 Accent 5" w:semiHidden="0" w:uiPriority="67" w:unhideWhenUsed="0"/>
+    <w:lsdException w:name="Medium Grid 2 Accent 5" w:semiHidden="0" w:uiPriority="68" w:unhideWhenUsed="0"/>
+    <w:lsdException w:name="Medium Grid 3 Accent 5" w:semiHidden="0" w:uiPriority="69" w:unhideWhenUsed="0"/>
+    <w:lsdException w:name="Dark List Accent 5" w:semiHidden="0" w:uiPriority="70" w:unhideWhenUsed="0"/>
+    <w:lsdException w:name="Colorful Shading Accent 5" w:semiHidden="0" w:uiPriority="71" w:unhideWhenUsed="0"/>
+    <w:lsdException w:name="Colorful List Accent 5" w:semiHidden="0" w:uiPriority="72" w:unhideWhenUsed="0"/>
+    <w:lsdException w:name="Colorful Grid Accent 5" w:semiHidden="0" w:uiPriority="73" w:unhideWhenUsed="0"/>
+    <w:lsdException w:name="Light Shading Accent 6" w:semiHidden="0" w:uiPriority="60" w:unhideWhenUsed="0"/>
+    <w:lsdException w:name="Light List Accent 6" w:semiHidden="0" w:uiPriority="61" w:unhideWhenUsed="0"/>
+    <w:lsdException w:name="Light Grid Accent 6" w:semiHidden="0" w:uiPriority="62" w:unhideWhenUsed="0"/>
+    <w:lsdException w:name="Medium Shading 1 Accent 6" w:semiHidden="0" w:uiPriority="63" w:unhideWhenUsed="0"/>
+    <w:lsdException w:name="Medium Shading 2 Accent 6" w:semiHidden="0" w:uiPriority="64" w:unhideWhenUsed="0"/>
+    <w:lsdException w:name="Medium List 1 Accent 6" w:semiHidden="0" w:uiPriority="65" w:unhideWhenUsed="0"/>
+    <w:lsdException w:name="Medium List 2 Accent 6" w:semiHidden="0" w:uiPriority="66" w:unhideWhenUsed="0"/>
+    <w:lsdException w:name="Medium Grid 1 Accent 6" w:semiHidden="0" w:uiPriority="67" w:unhideWhenUsed="0"/>
+    <w:lsdException w:name="Medium Grid 2 Accent 6" w:semiHidden="0" w:uiPriority="68" w:unhideWhenUsed="0"/>
+    <w:lsdException w:name="Medium Grid 3 Accent 6" w:semiHidden="0" w:uiPriority="69" w:unhideWhenUsed="0"/>
+    <w:lsdException w:name="Dark List Accent 6" w:semiHidden="0" w:uiPriority="70" w:unhideWhenUsed="0"/>
+    <w:lsdException w:name="Colorful Shading Accent 6" w:semiHidden="0" w:uiPriority="71" w:unhideWhenUsed="0"/>
+    <w:lsdException w:name="Colorful List Accent 6" w:semiHidden="0" w:uiPriority="72" w:unhideWhenUsed="0"/>
+    <w:lsdException w:name="Colorful Grid Accent 6" w:semiHidden="0" w:uiPriority="73" w:unhideWhenUsed="0"/>
+    <w:lsdException w:name="Subtle Emphasis" w:semiHidden="0" w:uiPriority="19" w:unhideWhenUsed="0"/>
+    <w:lsdException w:name="Intense Emphasis" w:semiHidden="0" w:uiPriority="21" w:unhideWhenUsed="0"/>
+    <w:lsdException w:name="Subtle Reference" w:semiHidden="0" w:uiPriority="31" w:unhideWhenUsed="0"/>
+    <w:lsdException w:name="Intense Reference" w:semiHidden="0" w:uiPriority="32" w:unhideWhenUsed="0"/>
+    <w:lsdException w:name="Book Title" w:semiHidden="0" w:uiPriority="33" w:unhideWhenUsed="0"/>
+    <w:lsdException w:name="Bibliography" w:uiPriority="37"/>
+    <w:lsdException w:name="TOC Heading" w:uiPriority="39" w:qFormat="1"/>
+  </w:latentStyles>
+  <w:style w:type="paragraph" w:default="1" w:styleId="Normal">
+    <w:name w:val="Normal"/>
+    <w:uiPriority w:val="11"/>
+    <w:qFormat/>
+    <w:rsid w:val="00032422"/>
+    <w:pPr>
+      <w:spacing w:before="120" w:line="288" w:lineRule="auto"/>
+    </w:pPr>
+    <w:rPr>
+      <w:rFonts w:asciiTheme="minorHAnsi" w:hAnsiTheme="minorHAnsi"/>
+      <w:sz w:val="24"/>
+      <w:szCs w:val="24"/>
+      <w:lang w:val="de-DE" w:eastAsia="de-DE"/>
+    </w:rPr>
+  </w:style>
+  <w:style w:type="paragraph" w:styleId="Heading1">
+    <w:name w:val="heading 1"/>
+    <w:basedOn w:val="Normal"/>
+    <w:next w:val="Normal"/>
+    <w:link w:val="Heading1Char"/>
+    <w:uiPriority w:val="15"/>
+    <w:qFormat/>
+    <w:rsid w:val="00E7106A"/>
+    <w:pPr>
+      <w:keepNext/>
+      <w:pageBreakBefore/>
+      <w:numPr>
+        <w:numId w:val="4"/>
+      </w:numPr>
+      <w:shd w:val="clear" w:color="auto" w:fill="FFFFFF"/>
+      <w:spacing w:after="240"/>
+      <w:outlineLvl w:val="0"/>
+    </w:pPr>
+    <w:rPr>
+      <w:rFonts w:ascii="Verdana" w:hAnsi="Verdana"/>
+      <w:b/>
+      <w:color w:val="657F1A"/>
+      <w:sz w:val="28"/>
+    </w:rPr>
+  </w:style>
+  <w:style w:type="paragraph" w:styleId="Heading2">
+    <w:name w:val="heading 2"/>
+    <w:basedOn w:val="Normal"/>
+    <w:next w:val="Normal"/>
+    <w:uiPriority w:val="17"/>
+    <w:qFormat/>
+    <w:rsid w:val="00C14E84"/>
+    <w:pPr>
+      <w:keepNext/>
+      <w:numPr>
+        <w:ilvl w:val="1"/>
+        <w:numId w:val="4"/>
+      </w:numPr>
+      <w:tabs>
+        <w:tab w:val="clear" w:pos="0"/>
+      </w:tabs>
+      <w:spacing w:before="360"/>
+      <w:ind w:left="851" w:hanging="851"/>
+      <w:outlineLvl w:val="1"/>
+    </w:pPr>
+    <w:rPr>
+      <w:rFonts w:ascii="Verdana" w:hAnsi="Verdana"/>
+      <w:sz w:val="28"/>
+    </w:rPr>
+  </w:style>
+  <w:style w:type="paragraph" w:styleId="Heading3">
+    <w:name w:val="heading 3"/>
+    <w:basedOn w:val="Normal"/>
+    <w:next w:val="Normal"/>
+    <w:uiPriority w:val="19"/>
+    <w:qFormat/>
+    <w:rsid w:val="00C14E84"/>
+    <w:pPr>
+      <w:keepNext/>
+      <w:numPr>
+        <w:ilvl w:val="2"/>
+        <w:numId w:val="4"/>
+      </w:numPr>
+      <w:tabs>
+        <w:tab w:val="clear" w:pos="142"/>
+      </w:tabs>
+      <w:spacing w:before="360"/>
+      <w:ind w:left="851" w:hanging="851"/>
+      <w:outlineLvl w:val="2"/>
+    </w:pPr>
+    <w:rPr>
+      <w:rFonts w:ascii="Verdana" w:hAnsi="Verdana"/>
+      <w:b/>
+    </w:rPr>
+  </w:style>
+  <w:style w:type="paragraph" w:styleId="Heading4">
+    <w:name w:val="heading 4"/>
+    <w:basedOn w:val="Normal"/>
+    <w:next w:val="Normal"/>
+    <w:uiPriority w:val="21"/>
+    <w:qFormat/>
+    <w:rsid w:val="00C14E84"/>
+    <w:pPr>
+      <w:keepNext/>
+      <w:numPr>
+        <w:ilvl w:val="3"/>
+        <w:numId w:val="4"/>
+      </w:numPr>
+      <w:tabs>
+        <w:tab w:val="clear" w:pos="0"/>
+      </w:tabs>
+      <w:spacing w:before="360"/>
+      <w:ind w:left="1134" w:hanging="1134"/>
+      <w:outlineLvl w:val="3"/>
+    </w:pPr>
+    <w:rPr>
+      <w:rFonts w:ascii="Verdana" w:hAnsi="Verdana"/>
+    </w:rPr>
+  </w:style>
+  <w:style w:type="paragraph" w:styleId="Heading5">
+    <w:name w:val="heading 5"/>
+    <w:basedOn w:val="Heading4"/>
+    <w:next w:val="Normal"/>
+    <w:semiHidden/>
+    <w:qFormat/>
+    <w:rsid w:val="00612270"/>
+    <w:pPr>
+      <w:numPr>
+        <w:ilvl w:val="4"/>
+      </w:numPr>
+      <w:outlineLvl w:val="4"/>
+    </w:pPr>
+  </w:style>
+  <w:style w:type="paragraph" w:styleId="Heading6">
+    <w:name w:val="heading 6"/>
+    <w:basedOn w:val="Heading5"/>
+    <w:next w:val="Normal"/>
+    <w:semiHidden/>
+    <w:qFormat/>
+    <w:rsid w:val="00612270"/>
+    <w:pPr>
+      <w:numPr>
+        <w:ilvl w:val="5"/>
+      </w:numPr>
+      <w:outlineLvl w:val="5"/>
+    </w:pPr>
+  </w:style>
+  <w:style w:type="paragraph" w:styleId="Heading7">
+    <w:name w:val="heading 7"/>
+    <w:basedOn w:val="Heading4"/>
+    <w:next w:val="Normal"/>
+    <w:semiHidden/>
+    <w:qFormat/>
+    <w:rsid w:val="00612270"/>
+    <w:pPr>
+      <w:numPr>
+        <w:ilvl w:val="6"/>
+      </w:numPr>
+      <w:outlineLvl w:val="6"/>
+    </w:pPr>
+  </w:style>
+  <w:style w:type="paragraph" w:styleId="Heading8">
+    <w:name w:val="heading 8"/>
+    <w:basedOn w:val="Heading4"/>
+    <w:next w:val="Normal"/>
+    <w:semiHidden/>
+    <w:qFormat/>
+    <w:rsid w:val="00612270"/>
+    <w:pPr>
+      <w:numPr>
+        <w:ilvl w:val="7"/>
+      </w:numPr>
+      <w:outlineLvl w:val="7"/>
+    </w:pPr>
+  </w:style>
+  <w:style w:type="paragraph" w:styleId="Heading9">
+    <w:name w:val="heading 9"/>
+    <w:basedOn w:val="Heading4"/>
+    <w:next w:val="Normal"/>
+    <w:semiHidden/>
+    <w:qFormat/>
+    <w:rsid w:val="00612270"/>
+    <w:pPr>
+      <w:numPr>
+        <w:ilvl w:val="8"/>
+      </w:numPr>
+      <w:outlineLvl w:val="8"/>
+    </w:pPr>
+  </w:style>
+  <w:style w:type="character" w:default="1" w:styleId="DefaultParagraphFont">
+    <w:name w:val="Default Paragraph Font"/>
+    <w:uiPriority w:val="1"/>
+    <w:semiHidden/>
+    <w:unhideWhenUsed/>
+  </w:style>
+  <w:style w:type="table" w:default="1" w:styleId="TableNormal">
+    <w:name w:val="Normal Table"/>
+    <w:uiPriority w:val="99"/>
+    <w:semiHidden/>
+    <w:unhideWhenUsed/>
+    <w:tblPr>
+      <w:tblInd w:w="0" w:type="dxa"/>
+      <w:tblCellMar>
+        <w:top w:w="0" w:type="dxa"/>
+        <w:left w:w="108" w:type="dxa"/>
+        <w:bottom w:w="0" w:type="dxa"/>
+        <w:right w:w="108" w:type="dxa"/>
+      </w:tblCellMar>
+    </w:tblPr>
+  </w:style>
+  <w:style w:type="numbering" w:default="1" w:styleId="NoList">
+    <w:name w:val="No List"/>
+    <w:uiPriority w:val="99"/>
+    <w:semiHidden/>
+    <w:unhideWhenUsed/>
+  </w:style>
+  <w:style w:type="paragraph" w:styleId="Title">
+    <w:name w:val="Title"/>
+    <w:basedOn w:val="Normal"/>
+    <w:next w:val="Normal"/>
+    <w:link w:val="TitleChar"/>
+    <w:qFormat/>
+    <w:rsid w:val="00167636"/>
+    <w:pPr>
+      <w:spacing w:before="720" w:after="480"/>
+      <w:jc w:val="center"/>
+    </w:pPr>
+    <w:rPr>
+      <w:rFonts w:ascii="Verdana" w:eastAsiaTheme="majorEastAsia" w:hAnsi="Verdana" w:cstheme="majorBidi"/>
+      <w:b/>
+      <w:color w:val="657F1A"/>
+      <w:spacing w:val="5"/>
+      <w:kern w:val="28"/>
+      <w:sz w:val="44"/>
+      <w:szCs w:val="52"/>
+    </w:rPr>
+  </w:style>
+  <w:style w:type="character" w:customStyle="1" w:styleId="Heading1Char">
+    <w:name w:val="Heading 1 Char"/>
+    <w:link w:val="Heading1"/>
+    <w:uiPriority w:val="15"/>
+    <w:rsid w:val="00E7106A"/>
+    <w:rPr>
+      <w:rFonts w:ascii="Verdana" w:hAnsi="Verdana"/>
+      <w:b/>
+      <w:color w:val="657F1A"/>
+      <w:sz w:val="28"/>
+      <w:szCs w:val="24"/>
+      <w:shd w:val="clear" w:color="auto" w:fill="FFFFFF"/>
+      <w:lang w:val="de-DE" w:eastAsia="de-DE"/>
+    </w:rPr>
+  </w:style>
+  <w:style w:type="table" w:customStyle="1" w:styleId="Tabelle">
+    <w:name w:val="#Tabelle"/>
+    <w:basedOn w:val="TableNormal"/>
+    <w:rsid w:val="00673AF2"/>
+    <w:pPr>
+      <w:spacing w:line="240" w:lineRule="exact"/>
+    </w:pPr>
+    <w:rPr>
+      <w:rFonts w:ascii="Frutiger LT Com 45 Light" w:hAnsi="Frutiger LT Com 45 Light"/>
+    </w:rPr>
+    <w:tblPr>
+      <w:tblStyleRowBandSize w:val="1"/>
+      <w:tblBorders>
+        <w:bottom w:val="dashSmallGap" w:sz="4" w:space="0" w:color="auto"/>
+      </w:tblBorders>
+      <w:tblCellMar>
+        <w:top w:w="79" w:type="dxa"/>
+        <w:left w:w="0" w:type="dxa"/>
+        <w:bottom w:w="79" w:type="dxa"/>
+      </w:tblCellMar>
+    </w:tblPr>
+    <w:tblStylePr w:type="firstRow">
+      <w:rPr>
+        <w:rFonts w:ascii="Frutiger LT Com 65 Bold" w:hAnsi="Frutiger LT Com 65 Bold"/>
+        <w:color w:val="auto"/>
+        <w:sz w:val="20"/>
+      </w:rPr>
+      <w:tblPr/>
+      <w:tcPr>
+        <w:tcBorders>
+          <w:top w:val="nil"/>
+          <w:left w:val="nil"/>
+          <w:bottom w:val="single" w:sz="4" w:space="0" w:color="auto"/>
+          <w:right w:val="nil"/>
+          <w:insideH w:val="nil"/>
+          <w:insideV w:val="nil"/>
+        </w:tcBorders>
+      </w:tcPr>
+    </w:tblStylePr>
+    <w:tblStylePr w:type="band1Horz">
+      <w:rPr>
+        <w:rFonts w:ascii="Frutiger LT Com 45 Light" w:hAnsi="Frutiger LT Com 45 Light"/>
+        <w:sz w:val="20"/>
+      </w:rPr>
+      <w:tblPr/>
+      <w:tcPr>
+        <w:tcBorders>
+          <w:bottom w:val="dashSmallGap" w:sz="4" w:space="0" w:color="auto"/>
+          <w:insideH w:val="nil"/>
+        </w:tcBorders>
+      </w:tcPr>
+    </w:tblStylePr>
+    <w:tblStylePr w:type="band2Horz">
+      <w:rPr>
+        <w:rFonts w:ascii="Frutiger LT Com 45 Light" w:hAnsi="Frutiger LT Com 45 Light"/>
+        <w:sz w:val="20"/>
+      </w:rPr>
+      <w:tblPr/>
+      <w:tcPr>
+        <w:tcBorders>
+          <w:bottom w:val="dashSmallGap" w:sz="4" w:space="0" w:color="auto"/>
+        </w:tcBorders>
+      </w:tcPr>
+    </w:tblStylePr>
+  </w:style>
+  <w:style w:type="character" w:customStyle="1" w:styleId="TitleChar">
+    <w:name w:val="Title Char"/>
+    <w:basedOn w:val="DefaultParagraphFont"/>
+    <w:link w:val="Title"/>
+    <w:rsid w:val="00167636"/>
+    <w:rPr>
+      <w:rFonts w:ascii="Verdana" w:eastAsiaTheme="majorEastAsia" w:hAnsi="Verdana" w:cstheme="majorBidi"/>
+      <w:b/>
+      <w:color w:val="657F1A"/>
+      <w:spacing w:val="5"/>
+      <w:kern w:val="28"/>
+      <w:sz w:val="44"/>
+      <w:szCs w:val="52"/>
+      <w:lang w:val="de-DE" w:eastAsia="de-DE"/>
+    </w:rPr>
+  </w:style>
+  <w:style w:type="table" w:styleId="TableGrid">
+    <w:name w:val="Table Grid"/>
+    <w:basedOn w:val="TableNormal"/>
+    <w:rsid w:val="004E5B6D"/>
+    <w:tblPr>
+      <w:tblBorders>
+        <w:top w:val="single" w:sz="4" w:space="0" w:color="auto"/>
+        <w:left w:val="single" w:sz="4" w:space="0" w:color="auto"/>
+        <w:bottom w:val="single" w:sz="4" w:space="0" w:color="auto"/>
+        <w:right w:val="single" w:sz="4" w:space="0" w:color="auto"/>
+        <w:insideH w:val="single" w:sz="4" w:space="0" w:color="auto"/>
+        <w:insideV w:val="single" w:sz="4" w:space="0" w:color="auto"/>
+      </w:tblBorders>
+    </w:tblPr>
+  </w:style>
+  <w:style w:type="paragraph" w:styleId="TableofFigures">
+    <w:name w:val="table of figures"/>
+    <w:basedOn w:val="Normal"/>
+    <w:next w:val="Normal"/>
+    <w:uiPriority w:val="99"/>
+    <w:rsid w:val="00BF4B24"/>
+    <w:pPr>
+      <w:tabs>
+        <w:tab w:val="right" w:leader="dot" w:pos="9061"/>
+      </w:tabs>
+      <w:ind w:left="851" w:hanging="851"/>
+    </w:pPr>
+  </w:style>
+  <w:style w:type="character" w:styleId="Hyperlink">
+    <w:name w:val="Hyperlink"/>
+    <w:basedOn w:val="DefaultParagraphFont"/>
+    <w:uiPriority w:val="99"/>
+    <w:unhideWhenUsed/>
+    <w:rsid w:val="00F47E77"/>
+    <w:rPr>
+      <w:color w:val="0000FF" w:themeColor="hyperlink"/>
+      <w:u w:val="single"/>
+    </w:rPr>
+  </w:style>
+  <w:style w:type="numbering" w:customStyle="1" w:styleId="Aufzhlung">
+    <w:name w:val="#Aufzählung"/>
+    <w:basedOn w:val="NoList"/>
+    <w:rsid w:val="00673AF2"/>
+    <w:pPr>
+      <w:numPr>
+        <w:numId w:val="1"/>
+      </w:numPr>
+    </w:pPr>
+  </w:style>
+  <w:style w:type="numbering" w:customStyle="1" w:styleId="AufzhlungPunkt">
+    <w:name w:val="#Aufzählung Punkt"/>
+    <w:basedOn w:val="NoList"/>
+    <w:rsid w:val="00673AF2"/>
+    <w:pPr>
+      <w:numPr>
+        <w:numId w:val="2"/>
+      </w:numPr>
+    </w:pPr>
+  </w:style>
+  <w:style w:type="numbering" w:customStyle="1" w:styleId="AufzhlungStrich">
+    <w:name w:val="#Aufzählung Strich"/>
+    <w:basedOn w:val="AufzhlungPunkt"/>
+    <w:rsid w:val="00673AF2"/>
+    <w:pPr>
+      <w:numPr>
+        <w:numId w:val="3"/>
+      </w:numPr>
+    </w:pPr>
+  </w:style>
+  <w:style w:type="paragraph" w:styleId="Header">
+    <w:name w:val="header"/>
+    <w:basedOn w:val="Normal"/>
+    <w:link w:val="HeaderChar"/>
+    <w:rsid w:val="00D542AB"/>
+    <w:pPr>
+      <w:tabs>
+        <w:tab w:val="center" w:pos="4536"/>
+        <w:tab w:val="right" w:pos="9072"/>
+      </w:tabs>
+    </w:pPr>
+  </w:style>
+  <w:style w:type="character" w:customStyle="1" w:styleId="HeaderChar">
+    <w:name w:val="Header Char"/>
+    <w:basedOn w:val="DefaultParagraphFont"/>
+    <w:link w:val="Header"/>
+    <w:rsid w:val="00D542AB"/>
+    <w:rPr>
+      <w:rFonts w:ascii="Frutiger LT Com 45 Light" w:hAnsi="Frutiger LT Com 45 Light"/>
+      <w:szCs w:val="24"/>
+      <w:lang w:val="de-DE" w:eastAsia="de-DE"/>
+    </w:rPr>
+  </w:style>
+  <w:style w:type="paragraph" w:styleId="Footer">
+    <w:name w:val="footer"/>
+    <w:basedOn w:val="Normal"/>
+    <w:link w:val="FooterChar"/>
+    <w:rsid w:val="00D542AB"/>
+    <w:pPr>
+      <w:tabs>
+        <w:tab w:val="center" w:pos="4536"/>
+        <w:tab w:val="right" w:pos="9072"/>
+      </w:tabs>
+    </w:pPr>
+  </w:style>
+  <w:style w:type="character" w:customStyle="1" w:styleId="FooterChar">
+    <w:name w:val="Footer Char"/>
+    <w:basedOn w:val="DefaultParagraphFont"/>
+    <w:link w:val="Footer"/>
+    <w:rsid w:val="00D542AB"/>
+    <w:rPr>
+      <w:rFonts w:ascii="Frutiger LT Com 45 Light" w:hAnsi="Frutiger LT Com 45 Light"/>
+      <w:szCs w:val="24"/>
+      <w:lang w:val="de-DE" w:eastAsia="de-DE"/>
+    </w:rPr>
+  </w:style>
+  <w:style w:type="paragraph" w:styleId="BalloonText">
+    <w:name w:val="Balloon Text"/>
+    <w:basedOn w:val="Normal"/>
+    <w:link w:val="BalloonTextChar"/>
+    <w:semiHidden/>
+    <w:rsid w:val="005878A6"/>
+    <w:rPr>
+      <w:rFonts w:ascii="Tahoma" w:hAnsi="Tahoma" w:cs="Tahoma"/>
+      <w:sz w:val="16"/>
+      <w:szCs w:val="16"/>
+    </w:rPr>
+  </w:style>
+  <w:style w:type="character" w:customStyle="1" w:styleId="BalloonTextChar">
+    <w:name w:val="Balloon Text Char"/>
+    <w:basedOn w:val="DefaultParagraphFont"/>
+    <w:link w:val="BalloonText"/>
+    <w:semiHidden/>
+    <w:rsid w:val="005878A6"/>
+    <w:rPr>
+      <w:rFonts w:ascii="Tahoma" w:hAnsi="Tahoma" w:cs="Tahoma"/>
+      <w:sz w:val="16"/>
+      <w:szCs w:val="16"/>
+      <w:lang w:val="de-DE" w:eastAsia="de-DE"/>
+    </w:rPr>
+  </w:style>
+  <w:style w:type="paragraph" w:styleId="Subtitle">
+    <w:name w:val="Subtitle"/>
+    <w:basedOn w:val="Normal"/>
+    <w:next w:val="Normal"/>
+    <w:link w:val="SubtitleChar"/>
+    <w:qFormat/>
+    <w:rsid w:val="00A70A70"/>
+    <w:pPr>
+      <w:numPr>
+        <w:ilvl w:val="1"/>
+      </w:numPr>
+      <w:jc w:val="center"/>
+    </w:pPr>
+    <w:rPr>
+      <w:rFonts w:ascii="Verdana" w:eastAsiaTheme="majorEastAsia" w:hAnsi="Verdana" w:cstheme="majorBidi"/>
+      <w:iCs/>
+      <w:color w:val="595959" w:themeColor="text1" w:themeTint="A6"/>
+    </w:rPr>
+  </w:style>
+  <w:style w:type="character" w:customStyle="1" w:styleId="SubtitleChar">
+    <w:name w:val="Subtitle Char"/>
+    <w:basedOn w:val="DefaultParagraphFont"/>
+    <w:link w:val="Subtitle"/>
+    <w:rsid w:val="00A70A70"/>
+    <w:rPr>
+      <w:rFonts w:ascii="Verdana" w:eastAsiaTheme="majorEastAsia" w:hAnsi="Verdana" w:cstheme="majorBidi"/>
+      <w:iCs/>
+      <w:color w:val="595959" w:themeColor="text1" w:themeTint="A6"/>
+      <w:sz w:val="24"/>
+      <w:szCs w:val="24"/>
+      <w:lang w:val="de-DE" w:eastAsia="de-DE"/>
+    </w:rPr>
+  </w:style>
+  <w:style w:type="paragraph" w:styleId="TOC1">
+    <w:name w:val="toc 1"/>
+    <w:basedOn w:val="Normal"/>
+    <w:next w:val="Normal"/>
+    <w:autoRedefine/>
+    <w:uiPriority w:val="39"/>
+    <w:rsid w:val="00F47E77"/>
+    <w:pPr>
+      <w:tabs>
+        <w:tab w:val="left" w:pos="660"/>
+        <w:tab w:val="right" w:leader="dot" w:pos="9062"/>
+      </w:tabs>
+    </w:pPr>
+    <w:rPr>
+      <w:b/>
+    </w:rPr>
+  </w:style>
+  <w:style w:type="paragraph" w:styleId="TOC2">
+    <w:name w:val="toc 2"/>
+    <w:basedOn w:val="Normal"/>
+    <w:next w:val="Normal"/>
+    <w:autoRedefine/>
+    <w:uiPriority w:val="39"/>
+    <w:rsid w:val="00A51649"/>
+    <w:pPr>
+      <w:tabs>
+        <w:tab w:val="left" w:pos="880"/>
+        <w:tab w:val="right" w:leader="dot" w:pos="9062"/>
+      </w:tabs>
+      <w:ind w:left="198"/>
+    </w:pPr>
+  </w:style>
+  <w:style w:type="paragraph" w:styleId="TOC3">
+    <w:name w:val="toc 3"/>
+    <w:basedOn w:val="Normal"/>
+    <w:next w:val="Normal"/>
+    <w:autoRedefine/>
+    <w:uiPriority w:val="39"/>
+    <w:rsid w:val="00F47E77"/>
+    <w:pPr>
+      <w:ind w:left="403"/>
+    </w:pPr>
+  </w:style>
+  <w:style w:type="paragraph" w:styleId="TOC4">
+    <w:name w:val="toc 4"/>
+    <w:basedOn w:val="Normal"/>
+    <w:next w:val="Normal"/>
+    <w:autoRedefine/>
+    <w:uiPriority w:val="39"/>
+    <w:rsid w:val="00A51649"/>
+    <w:pPr>
+      <w:spacing w:after="100"/>
+      <w:ind w:left="720"/>
+    </w:pPr>
+  </w:style>
+  <w:style w:type="paragraph" w:customStyle="1" w:styleId="P4AHeading1non-ToC">
+    <w:name w:val="P4A Heading 1 (non-ToC)"/>
+    <w:next w:val="Normal"/>
+    <w:link w:val="P4AHeading1non-ToCZchn"/>
+    <w:uiPriority w:val="11"/>
+    <w:qFormat/>
+    <w:rsid w:val="00A94B7F"/>
+    <w:pPr>
+      <w:keepNext/>
+      <w:spacing w:before="720" w:after="360"/>
+    </w:pPr>
+    <w:rPr>
+      <w:rFonts w:ascii="Verdana" w:hAnsi="Verdana"/>
+      <w:b/>
+      <w:color w:val="657F1A"/>
+      <w:sz w:val="28"/>
+      <w:szCs w:val="24"/>
+      <w:lang w:val="de-DE" w:eastAsia="de-DE"/>
+    </w:rPr>
+  </w:style>
+  <w:style w:type="character" w:customStyle="1" w:styleId="P4AHeading1non-ToCZchn">
+    <w:name w:val="P4A Heading 1 (non-ToC) Zchn"/>
+    <w:basedOn w:val="DefaultParagraphFont"/>
+    <w:link w:val="P4AHeading1non-ToC"/>
+    <w:uiPriority w:val="11"/>
+    <w:rsid w:val="00A94B7F"/>
+    <w:rPr>
+      <w:rFonts w:ascii="Verdana" w:hAnsi="Verdana"/>
+      <w:b/>
+      <w:color w:val="657F1A"/>
+      <w:sz w:val="28"/>
+      <w:szCs w:val="24"/>
+      <w:lang w:val="de-DE" w:eastAsia="de-DE"/>
+    </w:rPr>
+  </w:style>
+  <w:style w:type="table" w:styleId="MediumShading1-Accent3">
+    <w:name w:val="Medium Shading 1 Accent 3"/>
+    <w:basedOn w:val="TableNormal"/>
+    <w:uiPriority w:val="63"/>
+    <w:rsid w:val="009769E5"/>
+    <w:tblPr>
+      <w:tblStyleRowBandSize w:val="1"/>
+      <w:tblStyleColBandSize w:val="1"/>
+      <w:tblBorders>
+        <w:top w:val="single" w:sz="8" w:space="0" w:color="B3CC82" w:themeColor="accent3" w:themeTint="BF"/>
+        <w:left w:val="single" w:sz="8" w:space="0" w:color="B3CC82" w:themeColor="accent3" w:themeTint="BF"/>
+        <w:bottom w:val="single" w:sz="8" w:space="0" w:color="B3CC82" w:themeColor="accent3" w:themeTint="BF"/>
+        <w:right w:val="single" w:sz="8" w:space="0" w:color="B3CC82" w:themeColor="accent3" w:themeTint="BF"/>
+        <w:insideH w:val="single" w:sz="8" w:space="0" w:color="B3CC82" w:themeColor="accent3" w:themeTint="BF"/>
+      </w:tblBorders>
+    </w:tblPr>
+    <w:tblStylePr w:type="firstRow">
+      <w:pPr>
+        <w:spacing w:before="0" w:after="0" w:line="240" w:lineRule="auto"/>
+      </w:pPr>
+      <w:rPr>
+        <w:b/>
+        <w:bCs/>
+        <w:color w:val="FFFFFF" w:themeColor="background1"/>
+      </w:rPr>
+      <w:tblPr/>
+      <w:tcPr>
+        <w:tcBorders>
+          <w:top w:val="single" w:sz="8" w:space="0" w:color="B3CC82" w:themeColor="accent3" w:themeTint="BF"/>
+          <w:left w:val="single" w:sz="8" w:space="0" w:color="B3CC82" w:themeColor="accent3" w:themeTint="BF"/>
+          <w:bottom w:val="single" w:sz="8" w:space="0" w:color="B3CC82" w:themeColor="accent3" w:themeTint="BF"/>
+          <w:right w:val="single" w:sz="8" w:space="0" w:color="B3CC82" w:themeColor="accent3" w:themeTint="BF"/>
+          <w:insideH w:val="nil"/>
+          <w:insideV w:val="nil"/>
+        </w:tcBorders>
+        <w:shd w:val="clear" w:color="auto" w:fill="9BBB59" w:themeFill="accent3"/>
+      </w:tcPr>
+    </w:tblStylePr>
+    <w:tblStylePr w:type="lastRow">
+      <w:pPr>
+        <w:spacing w:before="0" w:after="0" w:line="240" w:lineRule="auto"/>
+      </w:pPr>
+      <w:rPr>
+        <w:b/>
+        <w:bCs/>
+      </w:rPr>
+      <w:tblPr/>
+      <w:tcPr>
+        <w:tcBorders>
+          <w:top w:val="double" w:sz="6" w:space="0" w:color="B3CC82" w:themeColor="accent3" w:themeTint="BF"/>
+          <w:left w:val="single" w:sz="8" w:space="0" w:color="B3CC82" w:themeColor="accent3" w:themeTint="BF"/>
+          <w:bottom w:val="single" w:sz="8" w:space="0" w:color="B3CC82" w:themeColor="accent3" w:themeTint="BF"/>
+          <w:right w:val="single" w:sz="8" w:space="0" w:color="B3CC82" w:themeColor="accent3" w:themeTint="BF"/>
+          <w:insideH w:val="nil"/>
+          <w:insideV w:val="nil"/>
+        </w:tcBorders>
+      </w:tcPr>
+    </w:tblStylePr>
+    <w:tblStylePr w:type="firstCol">
+      <w:rPr>
+        <w:b/>
+        <w:bCs/>
+      </w:rPr>
+    </w:tblStylePr>
+    <w:tblStylePr w:type="lastCol">
+      <w:rPr>
+        <w:b/>
+        <w:bCs/>
+      </w:rPr>
+    </w:tblStylePr>
+    <w:tblStylePr w:type="band1Vert">
+      <w:tblPr/>
+      <w:tcPr>
+        <w:shd w:val="clear" w:color="auto" w:fill="E6EED5" w:themeFill="accent3" w:themeFillTint="3F"/>
+      </w:tcPr>
+    </w:tblStylePr>
+    <w:tblStylePr w:type="band1Horz">
+      <w:tblPr/>
+      <w:tcPr>
+        <w:tcBorders>
+          <w:insideH w:val="nil"/>
+          <w:insideV w:val="nil"/>
+        </w:tcBorders>
+        <w:shd w:val="clear" w:color="auto" w:fill="E6EED5" w:themeFill="accent3" w:themeFillTint="3F"/>
+      </w:tcPr>
+    </w:tblStylePr>
+    <w:tblStylePr w:type="band2Horz">
+      <w:tblPr/>
+      <w:tcPr>
+        <w:tcBorders>
+          <w:insideH w:val="nil"/>
+          <w:insideV w:val="nil"/>
+        </w:tcBorders>
+      </w:tcPr>
+    </w:tblStylePr>
+  </w:style>
+  <w:style w:type="paragraph" w:styleId="Caption">
+    <w:name w:val="caption"/>
+    <w:basedOn w:val="Normal"/>
+    <w:next w:val="Normal"/>
+    <w:unhideWhenUsed/>
+    <w:qFormat/>
+    <w:rsid w:val="00CB222D"/>
+    <w:pPr>
+      <w:keepNext/>
+      <w:spacing w:before="240" w:after="120"/>
+    </w:pPr>
+    <w:rPr>
+      <w:b/>
+      <w:bCs/>
+      <w:sz w:val="20"/>
+      <w:szCs w:val="18"/>
+    </w:rPr>
+  </w:style>
+  <w:style w:type="paragraph" w:styleId="ListParagraph">
+    <w:name w:val="List Paragraph"/>
+    <w:basedOn w:val="Normal"/>
+    <w:uiPriority w:val="34"/>
+    <w:qFormat/>
+    <w:rsid w:val="003228D4"/>
+    <w:pPr>
+      <w:ind w:left="720"/>
+      <w:contextualSpacing/>
+    </w:pPr>
+  </w:style>
+  <w:style w:type="character" w:customStyle="1" w:styleId="sbrace">
+    <w:name w:val="sbrace"/>
+    <w:basedOn w:val="DefaultParagraphFont"/>
+    <w:rsid w:val="00D0049B"/>
+  </w:style>
+  <w:style w:type="character" w:customStyle="1" w:styleId="sobjectk">
+    <w:name w:val="sobjectk"/>
+    <w:basedOn w:val="DefaultParagraphFont"/>
+    <w:rsid w:val="00D0049B"/>
+  </w:style>
+  <w:style w:type="character" w:customStyle="1" w:styleId="scolon">
+    <w:name w:val="scolon"/>
+    <w:basedOn w:val="DefaultParagraphFont"/>
+    <w:rsid w:val="00D0049B"/>
+  </w:style>
+  <w:style w:type="character" w:customStyle="1" w:styleId="sbracket">
+    <w:name w:val="sbracket"/>
+    <w:basedOn w:val="DefaultParagraphFont"/>
+    <w:rsid w:val="00D0049B"/>
+  </w:style>
+  <w:style w:type="character" w:customStyle="1" w:styleId="sobjectv">
+    <w:name w:val="sobjectv"/>
+    <w:basedOn w:val="DefaultParagraphFont"/>
+    <w:rsid w:val="00D0049B"/>
+  </w:style>
+  <w:style w:type="character" w:customStyle="1" w:styleId="scomma">
+    <w:name w:val="scomma"/>
+    <w:basedOn w:val="DefaultParagraphFont"/>
+    <w:rsid w:val="00D0049B"/>
+  </w:style>
+  <w:style w:type="paragraph" w:customStyle="1" w:styleId="P4AListing">
+    <w:name w:val="P4A Listing"/>
+    <w:basedOn w:val="Normal"/>
+    <w:link w:val="P4AListingZchn"/>
+    <w:uiPriority w:val="11"/>
+    <w:qFormat/>
+    <w:rsid w:val="00167636"/>
+    <w:pPr>
+      <w:pBdr>
+        <w:top w:val="single" w:sz="4" w:space="6" w:color="657F1A"/>
+        <w:left w:val="single" w:sz="4" w:space="4" w:color="657F1A"/>
+        <w:bottom w:val="single" w:sz="4" w:space="6" w:color="657F1A"/>
+        <w:right w:val="single" w:sz="4" w:space="4" w:color="657F1A"/>
+      </w:pBdr>
+      <w:shd w:val="clear" w:color="auto" w:fill="F5F8EE"/>
+      <w:spacing w:line="240" w:lineRule="auto"/>
+    </w:pPr>
+    <w:rPr>
+      <w:rFonts w:ascii="Courier New" w:hAnsi="Courier New" w:cs="Courier New"/>
+      <w:sz w:val="20"/>
+      <w:szCs w:val="20"/>
+      <w:bdr w:val="none" w:sz="0" w:space="0" w:color="auto" w:frame="1"/>
+    </w:rPr>
+  </w:style>
+  <w:style w:type="character" w:customStyle="1" w:styleId="P4AListingZchn">
+    <w:name w:val="P4A Listing Zchn"/>
+    <w:basedOn w:val="DefaultParagraphFont"/>
+    <w:link w:val="P4AListing"/>
+    <w:uiPriority w:val="11"/>
+    <w:rsid w:val="00167636"/>
+    <w:rPr>
+      <w:rFonts w:ascii="Courier New" w:hAnsi="Courier New" w:cs="Courier New"/>
+      <w:bdr w:val="none" w:sz="0" w:space="0" w:color="auto" w:frame="1"/>
+      <w:shd w:val="clear" w:color="auto" w:fill="F5F8EE"/>
+      <w:lang w:val="de-DE" w:eastAsia="de-DE"/>
+    </w:rPr>
+  </w:style>
+  <w:style w:type="table" w:styleId="LightList-Accent4">
+    <w:name w:val="Light List Accent 4"/>
+    <w:basedOn w:val="TableNormal"/>
+    <w:uiPriority w:val="61"/>
+    <w:rsid w:val="00AC0A5A"/>
+    <w:tblPr>
+      <w:tblStyleRowBandSize w:val="1"/>
+      <w:tblStyleColBandSize w:val="1"/>
+      <w:tblBorders>
+        <w:top w:val="single" w:sz="8" w:space="0" w:color="8064A2" w:themeColor="accent4"/>
+        <w:left w:val="single" w:sz="8" w:space="0" w:color="8064A2" w:themeColor="accent4"/>
+        <w:bottom w:val="single" w:sz="8" w:space="0" w:color="8064A2" w:themeColor="accent4"/>
+        <w:right w:val="single" w:sz="8" w:space="0" w:color="8064A2" w:themeColor="accent4"/>
+      </w:tblBorders>
+    </w:tblPr>
+    <w:tblStylePr w:type="firstRow">
+      <w:pPr>
+        <w:spacing w:before="0" w:after="0" w:line="240" w:lineRule="auto"/>
+      </w:pPr>
+      <w:rPr>
+        <w:b/>
+        <w:bCs/>
+        <w:color w:val="FFFFFF" w:themeColor="background1"/>
+      </w:rPr>
+      <w:tblPr/>
+      <w:tcPr>
+        <w:shd w:val="clear" w:color="auto" w:fill="8064A2" w:themeFill="accent4"/>
+      </w:tcPr>
+    </w:tblStylePr>
+    <w:tblStylePr w:type="lastRow">
+      <w:pPr>
+        <w:spacing w:before="0" w:after="0" w:line="240" w:lineRule="auto"/>
+      </w:pPr>
+      <w:rPr>
+        <w:b/>
+        <w:bCs/>
+      </w:rPr>
+      <w:tblPr/>
+      <w:tcPr>
+        <w:tcBorders>
+          <w:top w:val="double" w:sz="6" w:space="0" w:color="8064A2" w:themeColor="accent4"/>
+          <w:left w:val="single" w:sz="8" w:space="0" w:color="8064A2" w:themeColor="accent4"/>
+          <w:bottom w:val="single" w:sz="8" w:space="0" w:color="8064A2" w:themeColor="accent4"/>
+          <w:right w:val="single" w:sz="8" w:space="0" w:color="8064A2" w:themeColor="accent4"/>
+        </w:tcBorders>
+      </w:tcPr>
+    </w:tblStylePr>
+    <w:tblStylePr w:type="firstCol">
+      <w:rPr>
+        <w:b/>
+        <w:bCs/>
+      </w:rPr>
+    </w:tblStylePr>
+    <w:tblStylePr w:type="lastCol">
+      <w:rPr>
+        <w:b/>
+        <w:bCs/>
+      </w:rPr>
+    </w:tblStylePr>
+    <w:tblStylePr w:type="band1Vert">
+      <w:tblPr/>
+      <w:tcPr>
+        <w:tcBorders>
+          <w:top w:val="single" w:sz="8" w:space="0" w:color="8064A2" w:themeColor="accent4"/>
+          <w:left w:val="single" w:sz="8" w:space="0" w:color="8064A2" w:themeColor="accent4"/>
+          <w:bottom w:val="single" w:sz="8" w:space="0" w:color="8064A2" w:themeColor="accent4"/>
+          <w:right w:val="single" w:sz="8" w:space="0" w:color="8064A2" w:themeColor="accent4"/>
+        </w:tcBorders>
+      </w:tcPr>
+    </w:tblStylePr>
+    <w:tblStylePr w:type="band1Horz">
+      <w:tblPr/>
+      <w:tcPr>
+        <w:tcBorders>
+          <w:top w:val="single" w:sz="8" w:space="0" w:color="8064A2" w:themeColor="accent4"/>
+          <w:left w:val="single" w:sz="8" w:space="0" w:color="8064A2" w:themeColor="accent4"/>
+          <w:bottom w:val="single" w:sz="8" w:space="0" w:color="8064A2" w:themeColor="accent4"/>
+          <w:right w:val="single" w:sz="8" w:space="0" w:color="8064A2" w:themeColor="accent4"/>
+        </w:tcBorders>
+      </w:tcPr>
+    </w:tblStylePr>
+  </w:style>
+  <w:style w:type="table" w:customStyle="1" w:styleId="P4ATable">
+    <w:name w:val="P4A Table"/>
+    <w:basedOn w:val="TableNormal"/>
+    <w:uiPriority w:val="99"/>
+    <w:rsid w:val="002E5E92"/>
+    <w:pPr>
+      <w:spacing w:before="100" w:beforeAutospacing="1" w:after="100" w:afterAutospacing="1"/>
+    </w:pPr>
+    <w:tblPr>
+      <w:tblStyleRowBandSize w:val="1"/>
+      <w:tblStyleColBandSize w:val="1"/>
+      <w:tblBorders>
+        <w:top w:val="single" w:sz="4" w:space="0" w:color="657F1A"/>
+        <w:left w:val="single" w:sz="4" w:space="0" w:color="657F1A"/>
+        <w:bottom w:val="single" w:sz="4" w:space="0" w:color="657F1A"/>
+        <w:right w:val="single" w:sz="4" w:space="0" w:color="657F1A"/>
+        <w:insideH w:val="single" w:sz="4" w:space="0" w:color="657F1A"/>
+      </w:tblBorders>
+      <w:tblCellMar>
+        <w:top w:w="57" w:type="dxa"/>
+        <w:bottom w:w="57" w:type="dxa"/>
+      </w:tblCellMar>
+    </w:tblPr>
+    <w:trPr>
+      <w:cantSplit/>
+    </w:trPr>
+    <w:tcPr>
+      <w:shd w:val="clear" w:color="auto" w:fill="auto"/>
+    </w:tcPr>
+    <w:tblStylePr w:type="firstRow">
+      <w:rPr>
+        <w:b/>
+        <w:i w:val="0"/>
+        <w:color w:val="FFFFFF" w:themeColor="background1"/>
+      </w:rPr>
+      <w:tblPr/>
+      <w:trPr>
+        <w:tblHeader/>
+      </w:trPr>
+      <w:tcPr>
+        <w:tcBorders>
+          <w:top w:val="single" w:sz="4" w:space="0" w:color="657F1A"/>
+          <w:left w:val="single" w:sz="4" w:space="0" w:color="657F1A"/>
+          <w:bottom w:val="single" w:sz="4" w:space="0" w:color="657F1A"/>
+          <w:right w:val="single" w:sz="4" w:space="0" w:color="657F1A"/>
+          <w:insideH w:val="nil"/>
+          <w:insideV w:val="nil"/>
+          <w:tl2br w:val="nil"/>
+          <w:tr2bl w:val="nil"/>
+        </w:tcBorders>
+        <w:shd w:val="clear" w:color="auto" w:fill="657F1A"/>
+      </w:tcPr>
+    </w:tblStylePr>
+    <w:tblStylePr w:type="firstCol">
+      <w:rPr>
+        <w:b/>
+        <w:color w:val="FFFFFF" w:themeColor="background1"/>
+      </w:rPr>
+      <w:tblPr/>
+      <w:tcPr>
+        <w:tcBorders>
+          <w:top w:val="single" w:sz="4" w:space="0" w:color="657F1A"/>
+          <w:left w:val="single" w:sz="4" w:space="0" w:color="657F1A"/>
+          <w:bottom w:val="single" w:sz="4" w:space="0" w:color="657F1A"/>
+          <w:right w:val="single" w:sz="4" w:space="0" w:color="657F1A"/>
+          <w:insideH w:val="nil"/>
+          <w:insideV w:val="nil"/>
+          <w:tl2br w:val="nil"/>
+          <w:tr2bl w:val="nil"/>
+        </w:tcBorders>
+        <w:shd w:val="clear" w:color="auto" w:fill="657F1A"/>
+      </w:tcPr>
+    </w:tblStylePr>
+    <w:tblStylePr w:type="band1Vert">
+      <w:tblPr/>
+      <w:tcPr>
+        <w:tcBorders>
+          <w:top w:val="nil"/>
+          <w:left w:val="nil"/>
+          <w:bottom w:val="nil"/>
+          <w:right w:val="nil"/>
+          <w:insideH w:val="nil"/>
+          <w:insideV w:val="nil"/>
+          <w:tl2br w:val="nil"/>
+          <w:tr2bl w:val="nil"/>
+        </w:tcBorders>
+        <w:shd w:val="clear" w:color="auto" w:fill="F5F8EE"/>
+      </w:tcPr>
+    </w:tblStylePr>
+    <w:tblStylePr w:type="band1Horz">
+      <w:tblPr/>
+      <w:tcPr>
+        <w:shd w:val="clear" w:color="auto" w:fill="F5F8EE"/>
+      </w:tcPr>
+    </w:tblStylePr>
+  </w:style>
+  <w:style w:type="table" w:styleId="Table3Deffects1">
+    <w:name w:val="Table 3D effects 1"/>
+    <w:basedOn w:val="TableNormal"/>
+    <w:rsid w:val="00275BCE"/>
+    <w:pPr>
+      <w:spacing w:after="120" w:line="288" w:lineRule="auto"/>
+    </w:pPr>
+    <w:tblPr/>
+    <w:tcPr>
+      <w:shd w:val="solid" w:color="C0C0C0" w:fill="FFFFFF"/>
+    </w:tcPr>
+    <w:tblStylePr w:type="firstRow">
+      <w:rPr>
+        <w:b/>
+        <w:bCs/>
+        <w:color w:val="800080"/>
+      </w:rPr>
+      <w:tblPr/>
+      <w:tcPr>
+        <w:tcBorders>
+          <w:bottom w:val="single" w:sz="6" w:space="0" w:color="808080"/>
+          <w:tl2br w:val="none" w:sz="0" w:space="0" w:color="auto"/>
+          <w:tr2bl w:val="none" w:sz="0" w:space="0" w:color="auto"/>
+        </w:tcBorders>
+      </w:tcPr>
+    </w:tblStylePr>
+    <w:tblStylePr w:type="lastRow">
+      <w:tblPr/>
+      <w:tcPr>
+        <w:tcBorders>
+          <w:top w:val="single" w:sz="6" w:space="0" w:color="FFFFFF"/>
+          <w:tl2br w:val="none" w:sz="0" w:space="0" w:color="auto"/>
+          <w:tr2bl w:val="none" w:sz="0" w:space="0" w:color="auto"/>
+        </w:tcBorders>
+      </w:tcPr>
+    </w:tblStylePr>
+    <w:tblStylePr w:type="firstCol">
+      <w:rPr>
+        <w:b/>
+        <w:bCs/>
+      </w:rPr>
+      <w:tblPr/>
+      <w:tcPr>
+        <w:tcBorders>
+          <w:right w:val="single" w:sz="6" w:space="0" w:color="808080"/>
+          <w:tl2br w:val="none" w:sz="0" w:space="0" w:color="auto"/>
+          <w:tr2bl w:val="none" w:sz="0" w:space="0" w:color="auto"/>
+        </w:tcBorders>
+      </w:tcPr>
+    </w:tblStylePr>
+    <w:tblStylePr w:type="lastCol">
+      <w:tblPr/>
+      <w:tcPr>
+        <w:tcBorders>
+          <w:left w:val="single" w:sz="6" w:space="0" w:color="FFFFFF"/>
+          <w:tl2br w:val="none" w:sz="0" w:space="0" w:color="auto"/>
+          <w:tr2bl w:val="none" w:sz="0" w:space="0" w:color="auto"/>
+        </w:tcBorders>
+      </w:tcPr>
+    </w:tblStylePr>
+    <w:tblStylePr w:type="neCell">
+      <w:tblPr/>
+      <w:tcPr>
+        <w:tcBorders>
+          <w:left w:val="none" w:sz="0" w:space="0" w:color="auto"/>
+          <w:bottom w:val="none" w:sz="0" w:space="0" w:color="auto"/>
+          <w:tl2br w:val="none" w:sz="0" w:space="0" w:color="auto"/>
+          <w:tr2bl w:val="none" w:sz="0" w:space="0" w:color="auto"/>
+        </w:tcBorders>
+      </w:tcPr>
+    </w:tblStylePr>
+    <w:tblStylePr w:type="nwCell">
+      <w:tblPr/>
+      <w:tcPr>
+        <w:tcBorders>
+          <w:bottom w:val="none" w:sz="0" w:space="0" w:color="auto"/>
+          <w:right w:val="none" w:sz="0" w:space="0" w:color="auto"/>
+          <w:tl2br w:val="none" w:sz="0" w:space="0" w:color="auto"/>
+          <w:tr2bl w:val="none" w:sz="0" w:space="0" w:color="auto"/>
+        </w:tcBorders>
+      </w:tcPr>
+    </w:tblStylePr>
+    <w:tblStylePr w:type="seCell">
+      <w:tblPr/>
+      <w:tcPr>
+        <w:tcBorders>
+          <w:top w:val="none" w:sz="0" w:space="0" w:color="auto"/>
+          <w:left w:val="none" w:sz="0" w:space="0" w:color="auto"/>
+          <w:tl2br w:val="none" w:sz="0" w:space="0" w:color="auto"/>
+          <w:tr2bl w:val="none" w:sz="0" w:space="0" w:color="auto"/>
+        </w:tcBorders>
+      </w:tcPr>
+    </w:tblStylePr>
+    <w:tblStylePr w:type="swCell">
+      <w:rPr>
+        <w:color w:val="000080"/>
+      </w:rPr>
+      <w:tblPr/>
+      <w:tcPr>
+        <w:tcBorders>
+          <w:top w:val="none" w:sz="0" w:space="0" w:color="auto"/>
+          <w:right w:val="none" w:sz="0" w:space="0" w:color="auto"/>
+          <w:tl2br w:val="none" w:sz="0" w:space="0" w:color="auto"/>
+          <w:tr2bl w:val="none" w:sz="0" w:space="0" w:color="auto"/>
+        </w:tcBorders>
+      </w:tcPr>
+    </w:tblStylePr>
+  </w:style>
+  <w:style w:type="paragraph" w:styleId="FootnoteText">
+    <w:name w:val="footnote text"/>
+    <w:basedOn w:val="Normal"/>
+    <w:link w:val="FootnoteTextChar"/>
+    <w:semiHidden/>
+    <w:rsid w:val="00540FD6"/>
+    <w:pPr>
+      <w:spacing w:before="0" w:line="240" w:lineRule="auto"/>
+    </w:pPr>
+    <w:rPr>
+      <w:sz w:val="20"/>
+      <w:szCs w:val="20"/>
+    </w:rPr>
+  </w:style>
+  <w:style w:type="character" w:customStyle="1" w:styleId="FootnoteTextChar">
+    <w:name w:val="Footnote Text Char"/>
+    <w:basedOn w:val="DefaultParagraphFont"/>
+    <w:link w:val="FootnoteText"/>
+    <w:semiHidden/>
+    <w:rsid w:val="00540FD6"/>
+    <w:rPr>
+      <w:rFonts w:asciiTheme="minorHAnsi" w:hAnsiTheme="minorHAnsi"/>
+      <w:lang w:val="de-DE" w:eastAsia="de-DE"/>
+    </w:rPr>
+  </w:style>
+  <w:style w:type="character" w:styleId="FootnoteReference">
+    <w:name w:val="footnote reference"/>
+    <w:basedOn w:val="DefaultParagraphFont"/>
+    <w:semiHidden/>
+    <w:rsid w:val="00540FD6"/>
+    <w:rPr>
+      <w:vertAlign w:val="superscript"/>
+    </w:rPr>
+  </w:style>
+  <w:style w:type="character" w:styleId="FollowedHyperlink">
+    <w:name w:val="FollowedHyperlink"/>
+    <w:basedOn w:val="DefaultParagraphFont"/>
+    <w:semiHidden/>
+    <w:unhideWhenUsed/>
+    <w:rsid w:val="00456FE4"/>
+    <w:rPr>
+      <w:color w:val="800080" w:themeColor="followedHyperlink"/>
+      <w:u w:val="single"/>
+    </w:rPr>
+  </w:style>
+  <w:style w:type="paragraph" w:styleId="ListBullet">
+    <w:name w:val="List Bullet"/>
+    <w:basedOn w:val="Normal"/>
+    <w:unhideWhenUsed/>
+    <w:rsid w:val="00E424BA"/>
+    <w:pPr>
+      <w:tabs>
+        <w:tab w:val="num" w:pos="360"/>
+      </w:tabs>
+      <w:ind w:left="360" w:hanging="360"/>
+      <w:contextualSpacing/>
+    </w:pPr>
+    <w:rPr>
+      <w:lang w:val="en-GB"/>
+    </w:rPr>
+  </w:style>
+</w:styles>
+</file>
+
 <file path=word/theme/theme1.xml><?xml version="1.0" encoding="utf-8"?>
 <a:theme xmlns:a="http://schemas.openxmlformats.org/drawingml/2006/main" name="Larissa">
   <a:themeElements>
@@ -19257,7 +20234,7 @@
 </file>
 
 <file path=customXml/itemProps1.xml><?xml version="1.0" encoding="utf-8"?>
-<ds:datastoreItem xmlns:ds="http://schemas.openxmlformats.org/officeDocument/2006/customXml" ds:itemID="{13409ACA-9F55-4A09-B234-42DD591B8D2C}">
+<ds:datastoreItem xmlns:ds="http://schemas.openxmlformats.org/officeDocument/2006/customXml" ds:itemID="{E9B899FD-2697-4AA6-A45E-CB9998877001}">
   <ds:schemaRefs>
     <ds:schemaRef ds:uri="http://schemas.openxmlformats.org/officeDocument/2006/bibliography"/>
   </ds:schemaRefs>

</xml_diff>